<commit_message>
Corrección imágenes, esqueleto guión, solicitudes
</commit_message>
<xml_diff>
--- a/fuentes/contenidos/grado06/guion07/CN_06_07_CO_REC110.docx
+++ b/fuentes/contenidos/grado06/guion07/CN_06_07_CO_REC110.docx
@@ -1,6 +1,6 @@
 
 <file path=word/document.xml><?xml version="1.0" encoding="utf-8"?>
-<w:document xmlns:ve="http://schemas.openxmlformats.org/markup-compatibility/2006" xmlns:o="urn:schemas-microsoft-com:office:office" xmlns:r="http://schemas.openxmlformats.org/officeDocument/2006/relationships" xmlns:m="http://schemas.openxmlformats.org/officeDocument/2006/math" xmlns:v="urn:schemas-microsoft-com:vml" xmlns:wp="http://schemas.openxmlformats.org/drawingml/2006/wordprocessingDrawing" xmlns:w10="urn:schemas-microsoft-com:office:word" xmlns:w="http://schemas.openxmlformats.org/wordprocessingml/2006/main" xmlns:wne="http://schemas.microsoft.com/office/word/2006/wordml">
+<w:document xmlns:wpc="http://schemas.microsoft.com/office/word/2010/wordprocessingCanvas" xmlns:mc="http://schemas.openxmlformats.org/markup-compatibility/2006" xmlns:o="urn:schemas-microsoft-com:office:office" xmlns:r="http://schemas.openxmlformats.org/officeDocument/2006/relationships" xmlns:m="http://schemas.openxmlformats.org/officeDocument/2006/math" xmlns:v="urn:schemas-microsoft-com:vml" xmlns:wp14="http://schemas.microsoft.com/office/word/2010/wordprocessingDrawing" xmlns:wp="http://schemas.openxmlformats.org/drawingml/2006/wordprocessingDrawing" xmlns:w10="urn:schemas-microsoft-com:office:word" xmlns:w="http://schemas.openxmlformats.org/wordprocessingml/2006/main" xmlns:w14="http://schemas.microsoft.com/office/word/2010/wordml" xmlns:w15="http://schemas.microsoft.com/office/word/2012/wordml" xmlns:wpg="http://schemas.microsoft.com/office/word/2010/wordprocessingGroup" xmlns:wpi="http://schemas.microsoft.com/office/word/2010/wordprocessingInk" xmlns:wne="http://schemas.microsoft.com/office/word/2006/wordml" xmlns:wps="http://schemas.microsoft.com/office/word/2010/wordprocessingShape" mc:Ignorable="w14 w15 wp14">
   <w:body>
     <w:p>
       <w:pPr>
@@ -271,6 +271,7 @@
     <w:p>
       <w:pPr>
         <w:rPr>
+          <w:del w:id="0" w:author="German" w:date="2015-04-01T20:09:00Z"/>
           <w:rFonts w:ascii="Arial" w:hAnsi="Arial"/>
           <w:sz w:val="20"/>
           <w:szCs w:val="20"/>
@@ -308,46 +309,62 @@
         </w:rPr>
         <w:t xml:space="preserve"> </w:t>
       </w:r>
-      <w:r>
-        <w:rPr>
-          <w:rFonts w:ascii="Arial" w:hAnsi="Arial"/>
-          <w:color w:val="000000" w:themeColor="text1"/>
-          <w:sz w:val="20"/>
-          <w:szCs w:val="20"/>
-          <w:lang w:val="es-ES_tradnl"/>
-        </w:rPr>
-        <w:t>S</w:t>
-      </w:r>
-      <w:r>
-        <w:rPr>
-          <w:rFonts w:ascii="Arial" w:hAnsi="Arial"/>
-          <w:color w:val="000000" w:themeColor="text1"/>
-          <w:sz w:val="20"/>
-          <w:szCs w:val="20"/>
-          <w:lang w:val="es-ES_tradnl"/>
-        </w:rPr>
-        <w:t>opa de letras sobre los n</w:t>
-      </w:r>
-      <w:r>
-        <w:rPr>
-          <w:rFonts w:ascii="Arial" w:hAnsi="Arial"/>
-          <w:color w:val="000000" w:themeColor="text1"/>
-          <w:sz w:val="20"/>
-          <w:szCs w:val="20"/>
-          <w:lang w:val="es-ES_tradnl"/>
-        </w:rPr>
-        <w:t>iveles de organización biológicos</w:t>
-      </w:r>
-      <w:r>
-        <w:rPr>
-          <w:rFonts w:ascii="Arial" w:hAnsi="Arial"/>
-          <w:color w:val="000000" w:themeColor="text1"/>
-          <w:sz w:val="20"/>
-          <w:szCs w:val="20"/>
-          <w:lang w:val="es-ES_tradnl"/>
-        </w:rPr>
-        <w:t>.</w:t>
-      </w:r>
+      <w:ins w:id="1" w:author="German" w:date="2015-04-01T20:09:00Z">
+        <w:r>
+          <w:rPr>
+            <w:rFonts w:ascii="Arial" w:hAnsi="Arial"/>
+            <w:color w:val="000000" w:themeColor="text1"/>
+            <w:sz w:val="20"/>
+            <w:szCs w:val="20"/>
+            <w:lang w:val="es-ES_tradnl"/>
+          </w:rPr>
+          <w:t>Sopa de letras en la que se utilizan términos relacionados con los niveles de organización biológicos.</w:t>
+        </w:r>
+      </w:ins>
+      <w:bookmarkStart w:id="2" w:name="_GoBack"/>
+      <w:bookmarkEnd w:id="2"/>
+      <w:del w:id="3" w:author="German" w:date="2015-04-01T20:09:00Z">
+        <w:r>
+          <w:rPr>
+            <w:rFonts w:ascii="Arial" w:hAnsi="Arial"/>
+            <w:color w:val="000000" w:themeColor="text1"/>
+            <w:sz w:val="20"/>
+            <w:szCs w:val="20"/>
+            <w:lang w:val="es-ES_tradnl"/>
+          </w:rPr>
+          <w:delText>S</w:delText>
+        </w:r>
+        <w:r>
+          <w:rPr>
+            <w:rFonts w:ascii="Arial" w:hAnsi="Arial"/>
+            <w:color w:val="000000" w:themeColor="text1"/>
+            <w:sz w:val="20"/>
+            <w:szCs w:val="20"/>
+            <w:lang w:val="es-ES_tradnl"/>
+          </w:rPr>
+          <w:delText>opa de letras sobre los n</w:delText>
+        </w:r>
+        <w:r>
+          <w:rPr>
+            <w:rFonts w:ascii="Arial" w:hAnsi="Arial"/>
+            <w:color w:val="000000" w:themeColor="text1"/>
+            <w:sz w:val="20"/>
+            <w:szCs w:val="20"/>
+            <w:lang w:val="es-ES_tradnl"/>
+          </w:rPr>
+          <w:delText>iveles de organización biológicos</w:delText>
+        </w:r>
+        <w:r>
+          <w:rPr>
+            <w:rFonts w:ascii="Arial" w:hAnsi="Arial"/>
+            <w:color w:val="000000" w:themeColor="text1"/>
+            <w:sz w:val="20"/>
+            <w:szCs w:val="20"/>
+            <w:lang w:val="es-ES_tradnl"/>
+          </w:rPr>
+          <w:delText>.</w:delText>
+        </w:r>
+      </w:del>
     </w:p>
     <w:p>
       <w:pPr>
@@ -573,7 +590,7 @@
         <w:tblStyle w:val="Tablaconcuadrcula"/>
         <w:tblW w:w="8930" w:type="dxa"/>
         <w:tblInd w:w="250" w:type="dxa"/>
-        <w:tblLook w:val="04A0"/>
+        <w:tblLook w:val="04A0" w:firstRow="1" w:lastRow="0" w:firstColumn="1" w:lastColumn="0" w:noHBand="0" w:noVBand="1"/>
       </w:tblPr>
       <w:tblGrid>
         <w:gridCol w:w="1248"/>
@@ -986,7 +1003,7 @@
         <w:tblStyle w:val="Tablaconcuadrcula"/>
         <w:tblW w:w="9497" w:type="dxa"/>
         <w:tblInd w:w="250" w:type="dxa"/>
-        <w:tblLook w:val="04A0"/>
+        <w:tblLook w:val="04A0" w:firstRow="1" w:lastRow="0" w:firstColumn="1" w:lastColumn="0" w:noHBand="0" w:noVBand="1"/>
       </w:tblPr>
       <w:tblGrid>
         <w:gridCol w:w="4536"/>
@@ -1399,7 +1416,7 @@
         <w:tblStyle w:val="Tablaconcuadrcula"/>
         <w:tblW w:w="8363" w:type="dxa"/>
         <w:tblInd w:w="250" w:type="dxa"/>
-        <w:tblLook w:val="04A0"/>
+        <w:tblLook w:val="04A0" w:firstRow="1" w:lastRow="0" w:firstColumn="1" w:lastColumn="0" w:noHBand="0" w:noVBand="1"/>
       </w:tblPr>
       <w:tblGrid>
         <w:gridCol w:w="2126"/>
@@ -2644,7 +2661,7 @@
       <w:tblPr>
         <w:tblStyle w:val="Tablaconcuadrcula"/>
         <w:tblW w:w="0" w:type="auto"/>
-        <w:tblLook w:val="04A0"/>
+        <w:tblLook w:val="04A0" w:firstRow="1" w:lastRow="0" w:firstColumn="1" w:lastColumn="0" w:noHBand="0" w:noVBand="1"/>
       </w:tblPr>
       <w:tblGrid>
         <w:gridCol w:w="1668"/>
@@ -3155,7 +3172,7 @@
       <w:tblPr>
         <w:tblStyle w:val="Tablaconcuadrcula"/>
         <w:tblW w:w="0" w:type="auto"/>
-        <w:tblLook w:val="04A0"/>
+        <w:tblLook w:val="04A0" w:firstRow="1" w:lastRow="0" w:firstColumn="1" w:lastColumn="0" w:noHBand="0" w:noVBand="1"/>
       </w:tblPr>
       <w:tblGrid>
         <w:gridCol w:w="675"/>
@@ -3488,7 +3505,7 @@
       <w:tblPr>
         <w:tblStyle w:val="Tablaconcuadrcula"/>
         <w:tblW w:w="0" w:type="auto"/>
-        <w:tblLook w:val="04A0"/>
+        <w:tblLook w:val="04A0" w:firstRow="1" w:lastRow="0" w:firstColumn="1" w:lastColumn="0" w:noHBand="0" w:noVBand="1"/>
       </w:tblPr>
       <w:tblGrid>
         <w:gridCol w:w="675"/>
@@ -3809,7 +3826,7 @@
       <w:tblPr>
         <w:tblStyle w:val="Tablaconcuadrcula"/>
         <w:tblW w:w="0" w:type="auto"/>
-        <w:tblLook w:val="04A0"/>
+        <w:tblLook w:val="04A0" w:firstRow="1" w:lastRow="0" w:firstColumn="1" w:lastColumn="0" w:noHBand="0" w:noVBand="1"/>
       </w:tblPr>
       <w:tblGrid>
         <w:gridCol w:w="675"/>
@@ -4100,7 +4117,7 @@
       <w:tblPr>
         <w:tblStyle w:val="Tablaconcuadrcula"/>
         <w:tblW w:w="0" w:type="auto"/>
-        <w:tblLook w:val="04A0"/>
+        <w:tblLook w:val="04A0" w:firstRow="1" w:lastRow="0" w:firstColumn="1" w:lastColumn="0" w:noHBand="0" w:noVBand="1"/>
       </w:tblPr>
       <w:tblGrid>
         <w:gridCol w:w="675"/>
@@ -4402,7 +4419,7 @@
       <w:tblPr>
         <w:tblStyle w:val="Tablaconcuadrcula"/>
         <w:tblW w:w="0" w:type="auto"/>
-        <w:tblLook w:val="04A0"/>
+        <w:tblLook w:val="04A0" w:firstRow="1" w:lastRow="0" w:firstColumn="1" w:lastColumn="0" w:noHBand="0" w:noVBand="1"/>
       </w:tblPr>
       <w:tblGrid>
         <w:gridCol w:w="675"/>
@@ -4693,7 +4710,7 @@
       <w:tblPr>
         <w:tblStyle w:val="Tablaconcuadrcula"/>
         <w:tblW w:w="0" w:type="auto"/>
-        <w:tblLook w:val="04A0"/>
+        <w:tblLook w:val="04A0" w:firstRow="1" w:lastRow="0" w:firstColumn="1" w:lastColumn="0" w:noHBand="0" w:noVBand="1"/>
       </w:tblPr>
       <w:tblGrid>
         <w:gridCol w:w="675"/>
@@ -4984,7 +5001,7 @@
       <w:tblPr>
         <w:tblStyle w:val="Tablaconcuadrcula"/>
         <w:tblW w:w="0" w:type="auto"/>
-        <w:tblLook w:val="04A0"/>
+        <w:tblLook w:val="04A0" w:firstRow="1" w:lastRow="0" w:firstColumn="1" w:lastColumn="0" w:noHBand="0" w:noVBand="1"/>
       </w:tblPr>
       <w:tblGrid>
         <w:gridCol w:w="675"/>
@@ -5275,7 +5292,7 @@
       <w:tblPr>
         <w:tblStyle w:val="Tablaconcuadrcula"/>
         <w:tblW w:w="0" w:type="auto"/>
-        <w:tblLook w:val="04A0"/>
+        <w:tblLook w:val="04A0" w:firstRow="1" w:lastRow="0" w:firstColumn="1" w:lastColumn="0" w:noHBand="0" w:noVBand="1"/>
       </w:tblPr>
       <w:tblGrid>
         <w:gridCol w:w="675"/>
@@ -5556,7 +5573,7 @@
       <w:tblPr>
         <w:tblStyle w:val="Tablaconcuadrcula"/>
         <w:tblW w:w="0" w:type="auto"/>
-        <w:tblLook w:val="04A0"/>
+        <w:tblLook w:val="04A0" w:firstRow="1" w:lastRow="0" w:firstColumn="1" w:lastColumn="0" w:noHBand="0" w:noVBand="1"/>
       </w:tblPr>
       <w:tblGrid>
         <w:gridCol w:w="3294"/>
@@ -6113,7 +6130,7 @@
                 <w:lang w:val="es-ES_tradnl"/>
               </w:rPr>
             </w:pPr>
-            <w:ins w:id="0" w:author="María" w:date="2015-03-13T09:04:00Z">
+            <w:ins w:id="4" w:author="María" w:date="2015-03-13T09:04:00Z">
               <w:r>
                 <w:rPr>
                   <w:rFonts w:ascii="Arial" w:hAnsi="Arial" w:cs="Arial"/>
@@ -6552,7 +6569,7 @@
         <w:tblStyle w:val="Tablaconcuadrcula"/>
         <w:tblW w:w="0" w:type="auto"/>
         <w:jc w:val="center"/>
-        <w:tblLook w:val="04A0"/>
+        <w:tblLook w:val="04A0" w:firstRow="1" w:lastRow="0" w:firstColumn="1" w:lastColumn="0" w:noHBand="0" w:noVBand="1"/>
       </w:tblPr>
       <w:tblGrid>
         <w:gridCol w:w="467"/>
@@ -7624,982 +7641,6 @@
               </w:rPr>
               <w:t>S</w:t>
             </w:r>
-            <w:bookmarkStart w:id="1" w:name="_GoBack"/>
-            <w:bookmarkEnd w:id="1"/>
-          </w:p>
-        </w:tc>
-      </w:tr>
-      <w:tr>
-        <w:trPr>
-          <w:jc w:val="center"/>
-        </w:trPr>
-        <w:tc>
-          <w:tcPr>
-            <w:tcW w:w="467" w:type="dxa"/>
-            <w:vMerge/>
-          </w:tcPr>
-          <w:p>
-            <w:pPr>
-              <w:jc w:val="center"/>
-              <w:rPr>
-                <w:rFonts w:ascii="Arial" w:hAnsi="Arial" w:cs="Arial"/>
-                <w:b/>
-                <w:bCs/>
-                <w:color w:val="0070C0"/>
-                <w:sz w:val="20"/>
-                <w:szCs w:val="20"/>
-                <w:lang w:val="es-ES_tradnl"/>
-              </w:rPr>
-              <w:pPrChange w:id="2" w:author="ggcv" w:date="2015-03-14T16:40:00Z">
-                <w:pPr>
-                  <w:keepNext/>
-                  <w:keepLines/>
-                  <w:spacing w:before="480"/>
-                  <w:jc w:val="center"/>
-                  <w:outlineLvl w:val="0"/>
-                </w:pPr>
-              </w:pPrChange>
-            </w:pPr>
-          </w:p>
-        </w:tc>
-        <w:tc>
-          <w:tcPr>
-            <w:tcW w:w="425" w:type="dxa"/>
-            <w:shd w:val="clear" w:color="auto" w:fill="D9D9D9"/>
-          </w:tcPr>
-          <w:p>
-            <w:pPr>
-              <w:jc w:val="center"/>
-              <w:rPr>
-                <w:rFonts w:ascii="Arial" w:hAnsi="Arial" w:cs="Arial"/>
-                <w:color w:val="0070C0"/>
-                <w:sz w:val="20"/>
-                <w:szCs w:val="20"/>
-                <w:lang w:val="es-ES_tradnl"/>
-              </w:rPr>
-            </w:pPr>
-            <w:r>
-              <w:rPr>
-                <w:rFonts w:ascii="Arial" w:hAnsi="Arial" w:cs="Arial"/>
-                <w:color w:val="0070C0"/>
-                <w:sz w:val="20"/>
-                <w:szCs w:val="20"/>
-                <w:lang w:val="es-ES_tradnl"/>
-              </w:rPr>
-              <w:t>3</w:t>
-            </w:r>
-          </w:p>
-        </w:tc>
-        <w:tc>
-          <w:tcPr>
-            <w:tcW w:w="425" w:type="dxa"/>
-          </w:tcPr>
-          <w:p>
-            <w:pPr>
-              <w:jc w:val="center"/>
-              <w:rPr>
-                <w:rFonts w:ascii="Arial" w:hAnsi="Arial" w:cs="Arial"/>
-                <w:color w:val="0070C0"/>
-                <w:sz w:val="20"/>
-                <w:szCs w:val="20"/>
-                <w:lang w:val="es-ES_tradnl"/>
-              </w:rPr>
-            </w:pPr>
-            <w:r>
-              <w:rPr>
-                <w:rFonts w:ascii="Arial" w:hAnsi="Arial" w:cs="Arial"/>
-                <w:color w:val="0070C0"/>
-                <w:sz w:val="20"/>
-                <w:szCs w:val="20"/>
-                <w:lang w:val="es-ES_tradnl"/>
-              </w:rPr>
-              <w:t>E</w:t>
-            </w:r>
-          </w:p>
-        </w:tc>
-        <w:tc>
-          <w:tcPr>
-            <w:tcW w:w="425" w:type="dxa"/>
-          </w:tcPr>
-          <w:p>
-            <w:pPr>
-              <w:jc w:val="center"/>
-              <w:rPr>
-                <w:rFonts w:ascii="Arial" w:hAnsi="Arial" w:cs="Arial"/>
-                <w:color w:val="0070C0"/>
-                <w:sz w:val="20"/>
-                <w:szCs w:val="20"/>
-                <w:lang w:val="es-ES_tradnl"/>
-              </w:rPr>
-            </w:pPr>
-            <w:r>
-              <w:rPr>
-                <w:rFonts w:ascii="Arial" w:hAnsi="Arial" w:cs="Arial"/>
-                <w:color w:val="0070C0"/>
-                <w:sz w:val="20"/>
-                <w:szCs w:val="20"/>
-                <w:lang w:val="es-ES_tradnl"/>
-              </w:rPr>
-              <w:t>S</w:t>
-            </w:r>
-          </w:p>
-        </w:tc>
-        <w:tc>
-          <w:tcPr>
-            <w:tcW w:w="425" w:type="dxa"/>
-          </w:tcPr>
-          <w:p>
-            <w:pPr>
-              <w:jc w:val="center"/>
-              <w:rPr>
-                <w:rFonts w:ascii="Arial" w:hAnsi="Arial" w:cs="Arial"/>
-                <w:b/>
-                <w:bCs/>
-                <w:color w:val="0070C0"/>
-                <w:sz w:val="20"/>
-                <w:szCs w:val="20"/>
-                <w:lang w:val="es-ES_tradnl"/>
-              </w:rPr>
-            </w:pPr>
-          </w:p>
-        </w:tc>
-        <w:tc>
-          <w:tcPr>
-            <w:tcW w:w="425" w:type="dxa"/>
-          </w:tcPr>
-          <w:p>
-            <w:pPr>
-              <w:jc w:val="center"/>
-              <w:rPr>
-                <w:rFonts w:ascii="Arial" w:hAnsi="Arial" w:cs="Arial"/>
-                <w:b/>
-                <w:bCs/>
-                <w:color w:val="0070C0"/>
-                <w:sz w:val="20"/>
-                <w:szCs w:val="20"/>
-                <w:lang w:val="es-ES_tradnl"/>
-              </w:rPr>
-            </w:pPr>
-          </w:p>
-        </w:tc>
-        <w:tc>
-          <w:tcPr>
-            <w:tcW w:w="425" w:type="dxa"/>
-          </w:tcPr>
-          <w:p>
-            <w:pPr>
-              <w:jc w:val="center"/>
-              <w:rPr>
-                <w:rFonts w:ascii="Arial" w:hAnsi="Arial" w:cs="Arial"/>
-                <w:b/>
-                <w:bCs/>
-                <w:color w:val="0070C0"/>
-                <w:sz w:val="20"/>
-                <w:szCs w:val="20"/>
-                <w:lang w:val="es-ES_tradnl"/>
-              </w:rPr>
-            </w:pPr>
-          </w:p>
-        </w:tc>
-        <w:tc>
-          <w:tcPr>
-            <w:tcW w:w="425" w:type="dxa"/>
-          </w:tcPr>
-          <w:p>
-            <w:pPr>
-              <w:jc w:val="center"/>
-              <w:rPr>
-                <w:rFonts w:ascii="Arial" w:hAnsi="Arial" w:cs="Arial"/>
-                <w:b/>
-                <w:bCs/>
-                <w:color w:val="0070C0"/>
-                <w:sz w:val="20"/>
-                <w:szCs w:val="20"/>
-                <w:lang w:val="es-ES_tradnl"/>
-              </w:rPr>
-            </w:pPr>
-          </w:p>
-        </w:tc>
-        <w:tc>
-          <w:tcPr>
-            <w:tcW w:w="425" w:type="dxa"/>
-          </w:tcPr>
-          <w:p>
-            <w:pPr>
-              <w:jc w:val="center"/>
-              <w:rPr>
-                <w:rFonts w:ascii="Arial" w:hAnsi="Arial" w:cs="Arial"/>
-                <w:b/>
-                <w:bCs/>
-                <w:color w:val="0070C0"/>
-                <w:sz w:val="20"/>
-                <w:szCs w:val="20"/>
-                <w:lang w:val="es-ES_tradnl"/>
-              </w:rPr>
-            </w:pPr>
-          </w:p>
-        </w:tc>
-        <w:tc>
-          <w:tcPr>
-            <w:tcW w:w="425" w:type="dxa"/>
-          </w:tcPr>
-          <w:p>
-            <w:pPr>
-              <w:jc w:val="center"/>
-              <w:rPr>
-                <w:rFonts w:ascii="Arial" w:hAnsi="Arial" w:cs="Arial"/>
-                <w:b/>
-                <w:bCs/>
-                <w:color w:val="0070C0"/>
-                <w:sz w:val="20"/>
-                <w:szCs w:val="20"/>
-                <w:lang w:val="es-ES_tradnl"/>
-              </w:rPr>
-            </w:pPr>
-          </w:p>
-        </w:tc>
-        <w:tc>
-          <w:tcPr>
-            <w:tcW w:w="425" w:type="dxa"/>
-          </w:tcPr>
-          <w:p>
-            <w:pPr>
-              <w:jc w:val="center"/>
-              <w:rPr>
-                <w:rFonts w:ascii="Arial" w:hAnsi="Arial" w:cs="Arial"/>
-                <w:color w:val="0070C0"/>
-                <w:sz w:val="20"/>
-                <w:szCs w:val="20"/>
-                <w:lang w:val="es-ES_tradnl"/>
-              </w:rPr>
-            </w:pPr>
-            <w:r>
-              <w:rPr>
-                <w:rFonts w:ascii="Arial" w:hAnsi="Arial" w:cs="Arial"/>
-                <w:color w:val="0070C0"/>
-                <w:sz w:val="20"/>
-                <w:szCs w:val="20"/>
-                <w:lang w:val="es-ES_tradnl"/>
-              </w:rPr>
-              <w:t>A</w:t>
-            </w:r>
-          </w:p>
-        </w:tc>
-        <w:tc>
-          <w:tcPr>
-            <w:tcW w:w="425" w:type="dxa"/>
-          </w:tcPr>
-          <w:p>
-            <w:pPr>
-              <w:jc w:val="center"/>
-              <w:rPr>
-                <w:rFonts w:ascii="Arial" w:hAnsi="Arial" w:cs="Arial"/>
-                <w:color w:val="0070C0"/>
-                <w:sz w:val="20"/>
-                <w:szCs w:val="20"/>
-                <w:lang w:val="es-ES_tradnl"/>
-              </w:rPr>
-            </w:pPr>
-            <w:r>
-              <w:rPr>
-                <w:rFonts w:ascii="Arial" w:hAnsi="Arial" w:cs="Arial"/>
-                <w:color w:val="0070C0"/>
-                <w:sz w:val="20"/>
-                <w:szCs w:val="20"/>
-                <w:lang w:val="es-ES_tradnl"/>
-              </w:rPr>
-              <w:t>B</w:t>
-            </w:r>
-          </w:p>
-        </w:tc>
-        <w:tc>
-          <w:tcPr>
-            <w:tcW w:w="425" w:type="dxa"/>
-          </w:tcPr>
-          <w:p>
-            <w:pPr>
-              <w:jc w:val="center"/>
-              <w:rPr>
-                <w:rFonts w:ascii="Arial" w:hAnsi="Arial" w:cs="Arial"/>
-                <w:b/>
-                <w:bCs/>
-                <w:color w:val="0070C0"/>
-                <w:sz w:val="20"/>
-                <w:szCs w:val="20"/>
-                <w:lang w:val="es-ES_tradnl"/>
-              </w:rPr>
-            </w:pPr>
-          </w:p>
-        </w:tc>
-        <w:tc>
-          <w:tcPr>
-            <w:tcW w:w="425" w:type="dxa"/>
-          </w:tcPr>
-          <w:p>
-            <w:pPr>
-              <w:jc w:val="center"/>
-              <w:rPr>
-                <w:rFonts w:ascii="Arial" w:hAnsi="Arial" w:cs="Arial"/>
-                <w:b/>
-                <w:bCs/>
-                <w:color w:val="0070C0"/>
-                <w:sz w:val="20"/>
-                <w:szCs w:val="20"/>
-                <w:lang w:val="es-ES_tradnl"/>
-              </w:rPr>
-            </w:pPr>
-          </w:p>
-        </w:tc>
-      </w:tr>
-      <w:tr>
-        <w:trPr>
-          <w:jc w:val="center"/>
-        </w:trPr>
-        <w:tc>
-          <w:tcPr>
-            <w:tcW w:w="467" w:type="dxa"/>
-            <w:vMerge/>
-          </w:tcPr>
-          <w:p>
-            <w:pPr>
-              <w:jc w:val="center"/>
-              <w:rPr>
-                <w:rFonts w:ascii="Arial" w:hAnsi="Arial" w:cs="Arial"/>
-                <w:b/>
-                <w:bCs/>
-                <w:color w:val="0070C0"/>
-                <w:sz w:val="20"/>
-                <w:szCs w:val="20"/>
-                <w:lang w:val="es-ES_tradnl"/>
-              </w:rPr>
-              <w:pPrChange w:id="3" w:author="ggcv" w:date="2015-03-14T16:40:00Z">
-                <w:pPr>
-                  <w:keepNext/>
-                  <w:keepLines/>
-                  <w:spacing w:before="480"/>
-                  <w:jc w:val="center"/>
-                  <w:outlineLvl w:val="0"/>
-                </w:pPr>
-              </w:pPrChange>
-            </w:pPr>
-          </w:p>
-        </w:tc>
-        <w:tc>
-          <w:tcPr>
-            <w:tcW w:w="425" w:type="dxa"/>
-            <w:shd w:val="clear" w:color="auto" w:fill="D9D9D9"/>
-          </w:tcPr>
-          <w:p>
-            <w:pPr>
-              <w:jc w:val="center"/>
-              <w:rPr>
-                <w:rFonts w:ascii="Arial" w:hAnsi="Arial" w:cs="Arial"/>
-                <w:color w:val="0070C0"/>
-                <w:sz w:val="20"/>
-                <w:szCs w:val="20"/>
-                <w:lang w:val="es-ES_tradnl"/>
-              </w:rPr>
-            </w:pPr>
-            <w:r>
-              <w:rPr>
-                <w:rFonts w:ascii="Arial" w:hAnsi="Arial" w:cs="Arial"/>
-                <w:color w:val="0070C0"/>
-                <w:sz w:val="20"/>
-                <w:szCs w:val="20"/>
-                <w:lang w:val="es-ES_tradnl"/>
-              </w:rPr>
-              <w:t>4</w:t>
-            </w:r>
-          </w:p>
-        </w:tc>
-        <w:tc>
-          <w:tcPr>
-            <w:tcW w:w="425" w:type="dxa"/>
-          </w:tcPr>
-          <w:p>
-            <w:pPr>
-              <w:jc w:val="center"/>
-              <w:rPr>
-                <w:rFonts w:ascii="Arial" w:hAnsi="Arial" w:cs="Arial"/>
-                <w:color w:val="0070C0"/>
-                <w:sz w:val="20"/>
-                <w:szCs w:val="20"/>
-                <w:lang w:val="es-ES_tradnl"/>
-              </w:rPr>
-            </w:pPr>
-            <w:r>
-              <w:rPr>
-                <w:rFonts w:ascii="Arial" w:hAnsi="Arial" w:cs="Arial"/>
-                <w:color w:val="0070C0"/>
-                <w:sz w:val="20"/>
-                <w:szCs w:val="20"/>
-                <w:lang w:val="es-ES_tradnl"/>
-              </w:rPr>
-              <w:t>J</w:t>
-            </w:r>
-          </w:p>
-        </w:tc>
-        <w:tc>
-          <w:tcPr>
-            <w:tcW w:w="425" w:type="dxa"/>
-          </w:tcPr>
-          <w:p>
-            <w:pPr>
-              <w:jc w:val="center"/>
-              <w:rPr>
-                <w:rFonts w:ascii="Arial" w:hAnsi="Arial" w:cs="Arial"/>
-                <w:color w:val="0070C0"/>
-                <w:sz w:val="20"/>
-                <w:szCs w:val="20"/>
-                <w:lang w:val="es-ES_tradnl"/>
-              </w:rPr>
-            </w:pPr>
-            <w:r>
-              <w:rPr>
-                <w:rFonts w:ascii="Arial" w:hAnsi="Arial" w:cs="Arial"/>
-                <w:color w:val="0070C0"/>
-                <w:sz w:val="20"/>
-                <w:szCs w:val="20"/>
-                <w:lang w:val="es-ES_tradnl"/>
-              </w:rPr>
-              <w:t>O</w:t>
-            </w:r>
-          </w:p>
-        </w:tc>
-        <w:tc>
-          <w:tcPr>
-            <w:tcW w:w="425" w:type="dxa"/>
-          </w:tcPr>
-          <w:p>
-            <w:pPr>
-              <w:jc w:val="center"/>
-              <w:rPr>
-                <w:rFonts w:ascii="Arial" w:hAnsi="Arial" w:cs="Arial"/>
-                <w:b/>
-                <w:bCs/>
-                <w:color w:val="0070C0"/>
-                <w:sz w:val="20"/>
-                <w:szCs w:val="20"/>
-                <w:lang w:val="es-ES_tradnl"/>
-              </w:rPr>
-            </w:pPr>
-          </w:p>
-        </w:tc>
-        <w:tc>
-          <w:tcPr>
-            <w:tcW w:w="425" w:type="dxa"/>
-          </w:tcPr>
-          <w:p>
-            <w:pPr>
-              <w:jc w:val="center"/>
-              <w:rPr>
-                <w:rFonts w:ascii="Arial" w:hAnsi="Arial" w:cs="Arial"/>
-                <w:b/>
-                <w:bCs/>
-                <w:color w:val="0070C0"/>
-                <w:sz w:val="20"/>
-                <w:szCs w:val="20"/>
-                <w:lang w:val="es-ES_tradnl"/>
-              </w:rPr>
-            </w:pPr>
-          </w:p>
-        </w:tc>
-        <w:tc>
-          <w:tcPr>
-            <w:tcW w:w="425" w:type="dxa"/>
-          </w:tcPr>
-          <w:p>
-            <w:pPr>
-              <w:jc w:val="center"/>
-              <w:rPr>
-                <w:rFonts w:ascii="Arial" w:hAnsi="Arial" w:cs="Arial"/>
-                <w:b/>
-                <w:bCs/>
-                <w:color w:val="0070C0"/>
-                <w:sz w:val="20"/>
-                <w:szCs w:val="20"/>
-                <w:lang w:val="es-ES_tradnl"/>
-              </w:rPr>
-            </w:pPr>
-          </w:p>
-        </w:tc>
-        <w:tc>
-          <w:tcPr>
-            <w:tcW w:w="425" w:type="dxa"/>
-          </w:tcPr>
-          <w:p>
-            <w:pPr>
-              <w:jc w:val="center"/>
-              <w:rPr>
-                <w:rFonts w:ascii="Arial" w:hAnsi="Arial" w:cs="Arial"/>
-                <w:b/>
-                <w:bCs/>
-                <w:color w:val="0070C0"/>
-                <w:sz w:val="20"/>
-                <w:szCs w:val="20"/>
-                <w:lang w:val="es-ES_tradnl"/>
-              </w:rPr>
-            </w:pPr>
-          </w:p>
-        </w:tc>
-        <w:tc>
-          <w:tcPr>
-            <w:tcW w:w="425" w:type="dxa"/>
-          </w:tcPr>
-          <w:p>
-            <w:pPr>
-              <w:jc w:val="center"/>
-              <w:rPr>
-                <w:rFonts w:ascii="Arial" w:hAnsi="Arial" w:cs="Arial"/>
-                <w:b/>
-                <w:bCs/>
-                <w:color w:val="0070C0"/>
-                <w:sz w:val="20"/>
-                <w:szCs w:val="20"/>
-                <w:lang w:val="es-ES_tradnl"/>
-              </w:rPr>
-            </w:pPr>
-          </w:p>
-        </w:tc>
-        <w:tc>
-          <w:tcPr>
-            <w:tcW w:w="425" w:type="dxa"/>
-          </w:tcPr>
-          <w:p>
-            <w:pPr>
-              <w:jc w:val="center"/>
-              <w:rPr>
-                <w:rFonts w:ascii="Arial" w:hAnsi="Arial" w:cs="Arial"/>
-                <w:color w:val="0070C0"/>
-                <w:sz w:val="20"/>
-                <w:szCs w:val="20"/>
-                <w:lang w:val="es-ES_tradnl"/>
-              </w:rPr>
-            </w:pPr>
-            <w:r>
-              <w:rPr>
-                <w:rFonts w:ascii="Arial" w:hAnsi="Arial" w:cs="Arial"/>
-                <w:color w:val="0070C0"/>
-                <w:sz w:val="20"/>
-                <w:szCs w:val="20"/>
-                <w:lang w:val="es-ES_tradnl"/>
-              </w:rPr>
-              <w:t>L</w:t>
-            </w:r>
-          </w:p>
-        </w:tc>
-        <w:tc>
-          <w:tcPr>
-            <w:tcW w:w="425" w:type="dxa"/>
-          </w:tcPr>
-          <w:p>
-            <w:pPr>
-              <w:jc w:val="center"/>
-              <w:rPr>
-                <w:rFonts w:ascii="Arial" w:hAnsi="Arial" w:cs="Arial"/>
-                <w:b/>
-                <w:bCs/>
-                <w:color w:val="0070C0"/>
-                <w:sz w:val="20"/>
-                <w:szCs w:val="20"/>
-                <w:lang w:val="es-ES_tradnl"/>
-              </w:rPr>
-            </w:pPr>
-          </w:p>
-        </w:tc>
-        <w:tc>
-          <w:tcPr>
-            <w:tcW w:w="425" w:type="dxa"/>
-          </w:tcPr>
-          <w:p>
-            <w:pPr>
-              <w:jc w:val="center"/>
-              <w:rPr>
-                <w:rFonts w:ascii="Arial" w:hAnsi="Arial" w:cs="Arial"/>
-                <w:color w:val="0070C0"/>
-                <w:sz w:val="20"/>
-                <w:szCs w:val="20"/>
-                <w:lang w:val="es-ES_tradnl"/>
-              </w:rPr>
-            </w:pPr>
-            <w:r>
-              <w:rPr>
-                <w:rFonts w:ascii="Arial" w:hAnsi="Arial" w:cs="Arial"/>
-                <w:color w:val="0070C0"/>
-                <w:sz w:val="20"/>
-                <w:szCs w:val="20"/>
-                <w:lang w:val="es-ES_tradnl"/>
-              </w:rPr>
-              <w:t>L</w:t>
-            </w:r>
-          </w:p>
-        </w:tc>
-        <w:tc>
-          <w:tcPr>
-            <w:tcW w:w="425" w:type="dxa"/>
-          </w:tcPr>
-          <w:p>
-            <w:pPr>
-              <w:jc w:val="center"/>
-              <w:rPr>
-                <w:rFonts w:ascii="Arial" w:hAnsi="Arial" w:cs="Arial"/>
-                <w:b/>
-                <w:bCs/>
-                <w:color w:val="0070C0"/>
-                <w:sz w:val="20"/>
-                <w:szCs w:val="20"/>
-                <w:lang w:val="es-ES_tradnl"/>
-              </w:rPr>
-            </w:pPr>
-          </w:p>
-        </w:tc>
-        <w:tc>
-          <w:tcPr>
-            <w:tcW w:w="425" w:type="dxa"/>
-          </w:tcPr>
-          <w:p>
-            <w:pPr>
-              <w:jc w:val="center"/>
-              <w:rPr>
-                <w:rFonts w:ascii="Arial" w:hAnsi="Arial" w:cs="Arial"/>
-                <w:b/>
-                <w:bCs/>
-                <w:color w:val="0070C0"/>
-                <w:sz w:val="20"/>
-                <w:szCs w:val="20"/>
-                <w:lang w:val="es-ES_tradnl"/>
-              </w:rPr>
-            </w:pPr>
-          </w:p>
-        </w:tc>
-      </w:tr>
-      <w:tr>
-        <w:trPr>
-          <w:jc w:val="center"/>
-        </w:trPr>
-        <w:tc>
-          <w:tcPr>
-            <w:tcW w:w="467" w:type="dxa"/>
-            <w:vMerge/>
-          </w:tcPr>
-          <w:p>
-            <w:pPr>
-              <w:jc w:val="center"/>
-              <w:rPr>
-                <w:rFonts w:ascii="Arial" w:hAnsi="Arial" w:cs="Arial"/>
-                <w:b/>
-                <w:bCs/>
-                <w:color w:val="0070C0"/>
-                <w:sz w:val="20"/>
-                <w:szCs w:val="20"/>
-                <w:lang w:val="es-ES_tradnl"/>
-              </w:rPr>
-              <w:pPrChange w:id="4" w:author="ggcv" w:date="2015-03-14T16:40:00Z">
-                <w:pPr>
-                  <w:keepNext/>
-                  <w:keepLines/>
-                  <w:spacing w:before="480"/>
-                  <w:jc w:val="center"/>
-                  <w:outlineLvl w:val="0"/>
-                </w:pPr>
-              </w:pPrChange>
-            </w:pPr>
-          </w:p>
-        </w:tc>
-        <w:tc>
-          <w:tcPr>
-            <w:tcW w:w="425" w:type="dxa"/>
-            <w:shd w:val="clear" w:color="auto" w:fill="D9D9D9"/>
-          </w:tcPr>
-          <w:p>
-            <w:pPr>
-              <w:jc w:val="center"/>
-              <w:rPr>
-                <w:rFonts w:ascii="Arial" w:hAnsi="Arial" w:cs="Arial"/>
-                <w:color w:val="0070C0"/>
-                <w:sz w:val="20"/>
-                <w:szCs w:val="20"/>
-                <w:lang w:val="es-ES_tradnl"/>
-              </w:rPr>
-            </w:pPr>
-            <w:r>
-              <w:rPr>
-                <w:rFonts w:ascii="Arial" w:hAnsi="Arial" w:cs="Arial"/>
-                <w:color w:val="0070C0"/>
-                <w:sz w:val="20"/>
-                <w:szCs w:val="20"/>
-                <w:lang w:val="es-ES_tradnl"/>
-              </w:rPr>
-              <w:t>5</w:t>
-            </w:r>
-          </w:p>
-        </w:tc>
-        <w:tc>
-          <w:tcPr>
-            <w:tcW w:w="425" w:type="dxa"/>
-          </w:tcPr>
-          <w:p>
-            <w:pPr>
-              <w:jc w:val="center"/>
-              <w:rPr>
-                <w:rFonts w:ascii="Arial" w:hAnsi="Arial" w:cs="Arial"/>
-                <w:color w:val="0070C0"/>
-                <w:sz w:val="20"/>
-                <w:szCs w:val="20"/>
-                <w:lang w:val="es-ES_tradnl"/>
-              </w:rPr>
-            </w:pPr>
-            <w:r>
-              <w:rPr>
-                <w:rFonts w:ascii="Arial" w:hAnsi="Arial" w:cs="Arial"/>
-                <w:color w:val="0070C0"/>
-                <w:sz w:val="20"/>
-                <w:szCs w:val="20"/>
-                <w:lang w:val="es-ES_tradnl"/>
-              </w:rPr>
-              <w:t>I</w:t>
-            </w:r>
-          </w:p>
-        </w:tc>
-        <w:tc>
-          <w:tcPr>
-            <w:tcW w:w="425" w:type="dxa"/>
-          </w:tcPr>
-          <w:p>
-            <w:pPr>
-              <w:jc w:val="center"/>
-              <w:rPr>
-                <w:rFonts w:ascii="Arial" w:hAnsi="Arial" w:cs="Arial"/>
-                <w:color w:val="0070C0"/>
-                <w:sz w:val="20"/>
-                <w:szCs w:val="20"/>
-                <w:lang w:val="es-ES_tradnl"/>
-              </w:rPr>
-            </w:pPr>
-            <w:r>
-              <w:rPr>
-                <w:rFonts w:ascii="Arial" w:hAnsi="Arial" w:cs="Arial"/>
-                <w:color w:val="0070C0"/>
-                <w:sz w:val="20"/>
-                <w:szCs w:val="20"/>
-                <w:lang w:val="es-ES_tradnl"/>
-              </w:rPr>
-              <w:t>M</w:t>
-            </w:r>
-          </w:p>
-        </w:tc>
-        <w:tc>
-          <w:tcPr>
-            <w:tcW w:w="425" w:type="dxa"/>
-          </w:tcPr>
-          <w:p>
-            <w:pPr>
-              <w:jc w:val="center"/>
-              <w:rPr>
-                <w:rFonts w:ascii="Arial" w:hAnsi="Arial" w:cs="Arial"/>
-                <w:b/>
-                <w:bCs/>
-                <w:color w:val="0070C0"/>
-                <w:sz w:val="20"/>
-                <w:szCs w:val="20"/>
-                <w:lang w:val="es-ES_tradnl"/>
-              </w:rPr>
-            </w:pPr>
-          </w:p>
-        </w:tc>
-        <w:tc>
-          <w:tcPr>
-            <w:tcW w:w="425" w:type="dxa"/>
-          </w:tcPr>
-          <w:p>
-            <w:pPr>
-              <w:jc w:val="center"/>
-              <w:rPr>
-                <w:rFonts w:ascii="Arial" w:hAnsi="Arial" w:cs="Arial"/>
-                <w:b/>
-                <w:bCs/>
-                <w:color w:val="0070C0"/>
-                <w:sz w:val="20"/>
-                <w:szCs w:val="20"/>
-                <w:lang w:val="es-ES_tradnl"/>
-              </w:rPr>
-            </w:pPr>
-          </w:p>
-        </w:tc>
-        <w:tc>
-          <w:tcPr>
-            <w:tcW w:w="425" w:type="dxa"/>
-          </w:tcPr>
-          <w:p>
-            <w:pPr>
-              <w:jc w:val="center"/>
-              <w:rPr>
-                <w:rFonts w:ascii="Arial" w:hAnsi="Arial" w:cs="Arial"/>
-                <w:b/>
-                <w:bCs/>
-                <w:color w:val="0070C0"/>
-                <w:sz w:val="20"/>
-                <w:szCs w:val="20"/>
-                <w:lang w:val="es-ES_tradnl"/>
-              </w:rPr>
-            </w:pPr>
-          </w:p>
-        </w:tc>
-        <w:tc>
-          <w:tcPr>
-            <w:tcW w:w="425" w:type="dxa"/>
-          </w:tcPr>
-          <w:p>
-            <w:pPr>
-              <w:jc w:val="center"/>
-              <w:rPr>
-                <w:rFonts w:ascii="Arial" w:hAnsi="Arial" w:cs="Arial"/>
-                <w:b/>
-                <w:bCs/>
-                <w:color w:val="0070C0"/>
-                <w:sz w:val="20"/>
-                <w:szCs w:val="20"/>
-                <w:lang w:val="es-ES_tradnl"/>
-              </w:rPr>
-            </w:pPr>
-          </w:p>
-        </w:tc>
-        <w:tc>
-          <w:tcPr>
-            <w:tcW w:w="425" w:type="dxa"/>
-          </w:tcPr>
-          <w:p>
-            <w:pPr>
-              <w:jc w:val="center"/>
-              <w:rPr>
-                <w:rFonts w:ascii="Arial" w:hAnsi="Arial" w:cs="Arial"/>
-                <w:color w:val="0070C0"/>
-                <w:sz w:val="20"/>
-                <w:szCs w:val="20"/>
-                <w:lang w:val="es-ES_tradnl"/>
-              </w:rPr>
-            </w:pPr>
-            <w:r>
-              <w:rPr>
-                <w:rFonts w:ascii="Arial" w:hAnsi="Arial" w:cs="Arial"/>
-                <w:color w:val="0070C0"/>
-                <w:sz w:val="20"/>
-                <w:szCs w:val="20"/>
-                <w:lang w:val="es-ES_tradnl"/>
-              </w:rPr>
-              <w:t>U</w:t>
-            </w:r>
-          </w:p>
-        </w:tc>
-        <w:tc>
-          <w:tcPr>
-            <w:tcW w:w="425" w:type="dxa"/>
-          </w:tcPr>
-          <w:p>
-            <w:pPr>
-              <w:jc w:val="center"/>
-              <w:rPr>
-                <w:rFonts w:ascii="Arial" w:hAnsi="Arial" w:cs="Arial"/>
-                <w:b/>
-                <w:bCs/>
-                <w:color w:val="0070C0"/>
-                <w:sz w:val="20"/>
-                <w:szCs w:val="20"/>
-                <w:lang w:val="es-ES_tradnl"/>
-              </w:rPr>
-            </w:pPr>
-          </w:p>
-        </w:tc>
-        <w:tc>
-          <w:tcPr>
-            <w:tcW w:w="425" w:type="dxa"/>
-          </w:tcPr>
-          <w:p>
-            <w:pPr>
-              <w:jc w:val="center"/>
-              <w:rPr>
-                <w:rFonts w:ascii="Arial" w:hAnsi="Arial" w:cs="Arial"/>
-                <w:b/>
-                <w:bCs/>
-                <w:color w:val="0070C0"/>
-                <w:sz w:val="20"/>
-                <w:szCs w:val="20"/>
-                <w:lang w:val="es-ES_tradnl"/>
-              </w:rPr>
-            </w:pPr>
-          </w:p>
-        </w:tc>
-        <w:tc>
-          <w:tcPr>
-            <w:tcW w:w="425" w:type="dxa"/>
-          </w:tcPr>
-          <w:p>
-            <w:pPr>
-              <w:jc w:val="center"/>
-              <w:rPr>
-                <w:rFonts w:ascii="Arial" w:hAnsi="Arial" w:cs="Arial"/>
-                <w:color w:val="0070C0"/>
-                <w:sz w:val="20"/>
-                <w:szCs w:val="20"/>
-                <w:lang w:val="es-ES_tradnl"/>
-              </w:rPr>
-            </w:pPr>
-            <w:r>
-              <w:rPr>
-                <w:rFonts w:ascii="Arial" w:hAnsi="Arial" w:cs="Arial"/>
-                <w:color w:val="0070C0"/>
-                <w:sz w:val="20"/>
-                <w:szCs w:val="20"/>
-                <w:lang w:val="es-ES_tradnl"/>
-              </w:rPr>
-              <w:t>A</w:t>
-            </w:r>
-          </w:p>
-        </w:tc>
-        <w:tc>
-          <w:tcPr>
-            <w:tcW w:w="425" w:type="dxa"/>
-          </w:tcPr>
-          <w:p>
-            <w:pPr>
-              <w:jc w:val="center"/>
-              <w:rPr>
-                <w:rFonts w:ascii="Arial" w:hAnsi="Arial" w:cs="Arial"/>
-                <w:b/>
-                <w:bCs/>
-                <w:color w:val="0070C0"/>
-                <w:sz w:val="20"/>
-                <w:szCs w:val="20"/>
-                <w:lang w:val="es-ES_tradnl"/>
-              </w:rPr>
-            </w:pPr>
-          </w:p>
-        </w:tc>
-        <w:tc>
-          <w:tcPr>
-            <w:tcW w:w="425" w:type="dxa"/>
-          </w:tcPr>
-          <w:p>
-            <w:pPr>
-              <w:jc w:val="center"/>
-              <w:rPr>
-                <w:rFonts w:ascii="Arial" w:hAnsi="Arial" w:cs="Arial"/>
-                <w:color w:val="0070C0"/>
-                <w:sz w:val="20"/>
-                <w:szCs w:val="20"/>
-                <w:lang w:val="es-ES_tradnl"/>
-              </w:rPr>
-            </w:pPr>
-            <w:r>
-              <w:rPr>
-                <w:rFonts w:ascii="Arial" w:hAnsi="Arial" w:cs="Arial"/>
-                <w:color w:val="0070C0"/>
-                <w:sz w:val="20"/>
-                <w:szCs w:val="20"/>
-                <w:lang w:val="es-ES_tradnl"/>
-              </w:rPr>
-              <w:t>O</w:t>
-            </w:r>
           </w:p>
         </w:tc>
       </w:tr>
@@ -8660,34 +7701,34 @@
                 <w:szCs w:val="20"/>
                 <w:lang w:val="es-ES_tradnl"/>
               </w:rPr>
-              <w:t>6</w:t>
-            </w:r>
-          </w:p>
-        </w:tc>
-        <w:tc>
-          <w:tcPr>
-            <w:tcW w:w="425" w:type="dxa"/>
-          </w:tcPr>
-          <w:p>
-            <w:pPr>
-              <w:jc w:val="center"/>
-              <w:rPr>
-                <w:rFonts w:ascii="Arial" w:hAnsi="Arial" w:cs="Arial"/>
-                <w:color w:val="0070C0"/>
-                <w:sz w:val="20"/>
-                <w:szCs w:val="20"/>
-                <w:lang w:val="es-ES_tradnl"/>
-              </w:rPr>
-            </w:pPr>
-            <w:r>
-              <w:rPr>
-                <w:rFonts w:ascii="Arial" w:hAnsi="Arial" w:cs="Arial"/>
-                <w:color w:val="0070C0"/>
-                <w:sz w:val="20"/>
-                <w:szCs w:val="20"/>
-                <w:lang w:val="es-ES_tradnl"/>
-              </w:rPr>
-              <w:t>D</w:t>
+              <w:t>3</w:t>
+            </w:r>
+          </w:p>
+        </w:tc>
+        <w:tc>
+          <w:tcPr>
+            <w:tcW w:w="425" w:type="dxa"/>
+          </w:tcPr>
+          <w:p>
+            <w:pPr>
+              <w:jc w:val="center"/>
+              <w:rPr>
+                <w:rFonts w:ascii="Arial" w:hAnsi="Arial" w:cs="Arial"/>
+                <w:color w:val="0070C0"/>
+                <w:sz w:val="20"/>
+                <w:szCs w:val="20"/>
+                <w:lang w:val="es-ES_tradnl"/>
+              </w:rPr>
+            </w:pPr>
+            <w:r>
+              <w:rPr>
+                <w:rFonts w:ascii="Arial" w:hAnsi="Arial" w:cs="Arial"/>
+                <w:color w:val="0070C0"/>
+                <w:sz w:val="20"/>
+                <w:szCs w:val="20"/>
+                <w:lang w:val="es-ES_tradnl"/>
+              </w:rPr>
+              <w:t>E</w:t>
             </w:r>
           </w:p>
         </w:tc>
@@ -8784,33 +7825,6 @@
               <w:jc w:val="center"/>
               <w:rPr>
                 <w:rFonts w:ascii="Arial" w:hAnsi="Arial" w:cs="Arial"/>
-                <w:color w:val="0070C0"/>
-                <w:sz w:val="20"/>
-                <w:szCs w:val="20"/>
-                <w:lang w:val="es-ES_tradnl"/>
-              </w:rPr>
-            </w:pPr>
-            <w:r>
-              <w:rPr>
-                <w:rFonts w:ascii="Arial" w:hAnsi="Arial" w:cs="Arial"/>
-                <w:color w:val="0070C0"/>
-                <w:sz w:val="20"/>
-                <w:szCs w:val="20"/>
-                <w:lang w:val="es-ES_tradnl"/>
-              </w:rPr>
-              <w:t>L</w:t>
-            </w:r>
-          </w:p>
-        </w:tc>
-        <w:tc>
-          <w:tcPr>
-            <w:tcW w:w="425" w:type="dxa"/>
-          </w:tcPr>
-          <w:p>
-            <w:pPr>
-              <w:jc w:val="center"/>
-              <w:rPr>
-                <w:rFonts w:ascii="Arial" w:hAnsi="Arial" w:cs="Arial"/>
                 <w:b/>
                 <w:bCs/>
                 <w:color w:val="0070C0"/>
@@ -8882,35 +7896,54 @@
                 <w:szCs w:val="20"/>
                 <w:lang w:val="es-ES_tradnl"/>
               </w:rPr>
-              <w:t>C</w:t>
-            </w:r>
-          </w:p>
-        </w:tc>
-        <w:tc>
-          <w:tcPr>
-            <w:tcW w:w="425" w:type="dxa"/>
-          </w:tcPr>
-          <w:p>
-            <w:pPr>
-              <w:jc w:val="center"/>
-              <w:rPr>
-                <w:rFonts w:ascii="Arial" w:hAnsi="Arial" w:cs="Arial"/>
-                <w:color w:val="0070C0"/>
-                <w:sz w:val="20"/>
-                <w:szCs w:val="20"/>
-                <w:lang w:val="es-ES_tradnl"/>
-              </w:rPr>
-            </w:pPr>
-            <w:r>
-              <w:rPr>
-                <w:rFonts w:ascii="Arial" w:hAnsi="Arial" w:cs="Arial"/>
-                <w:color w:val="0070C0"/>
-                <w:sz w:val="20"/>
-                <w:szCs w:val="20"/>
-                <w:lang w:val="es-ES_tradnl"/>
-              </w:rPr>
-              <w:t>C</w:t>
-            </w:r>
+              <w:t>A</w:t>
+            </w:r>
+          </w:p>
+        </w:tc>
+        <w:tc>
+          <w:tcPr>
+            <w:tcW w:w="425" w:type="dxa"/>
+          </w:tcPr>
+          <w:p>
+            <w:pPr>
+              <w:jc w:val="center"/>
+              <w:rPr>
+                <w:rFonts w:ascii="Arial" w:hAnsi="Arial" w:cs="Arial"/>
+                <w:color w:val="0070C0"/>
+                <w:sz w:val="20"/>
+                <w:szCs w:val="20"/>
+                <w:lang w:val="es-ES_tradnl"/>
+              </w:rPr>
+            </w:pPr>
+            <w:r>
+              <w:rPr>
+                <w:rFonts w:ascii="Arial" w:hAnsi="Arial" w:cs="Arial"/>
+                <w:color w:val="0070C0"/>
+                <w:sz w:val="20"/>
+                <w:szCs w:val="20"/>
+                <w:lang w:val="es-ES_tradnl"/>
+              </w:rPr>
+              <w:t>B</w:t>
+            </w:r>
+          </w:p>
+        </w:tc>
+        <w:tc>
+          <w:tcPr>
+            <w:tcW w:w="425" w:type="dxa"/>
+          </w:tcPr>
+          <w:p>
+            <w:pPr>
+              <w:jc w:val="center"/>
+              <w:rPr>
+                <w:rFonts w:ascii="Arial" w:hAnsi="Arial" w:cs="Arial"/>
+                <w:b/>
+                <w:bCs/>
+                <w:color w:val="0070C0"/>
+                <w:sz w:val="20"/>
+                <w:szCs w:val="20"/>
+                <w:lang w:val="es-ES_tradnl"/>
+              </w:rPr>
+            </w:pPr>
           </w:p>
         </w:tc>
         <w:tc>
@@ -8990,7 +8023,34 @@
                 <w:szCs w:val="20"/>
                 <w:lang w:val="es-ES_tradnl"/>
               </w:rPr>
-              <w:t>7</w:t>
+              <w:t>4</w:t>
+            </w:r>
+          </w:p>
+        </w:tc>
+        <w:tc>
+          <w:tcPr>
+            <w:tcW w:w="425" w:type="dxa"/>
+          </w:tcPr>
+          <w:p>
+            <w:pPr>
+              <w:jc w:val="center"/>
+              <w:rPr>
+                <w:rFonts w:ascii="Arial" w:hAnsi="Arial" w:cs="Arial"/>
+                <w:color w:val="0070C0"/>
+                <w:sz w:val="20"/>
+                <w:szCs w:val="20"/>
+                <w:lang w:val="es-ES_tradnl"/>
+              </w:rPr>
+            </w:pPr>
+            <w:r>
+              <w:rPr>
+                <w:rFonts w:ascii="Arial" w:hAnsi="Arial" w:cs="Arial"/>
+                <w:color w:val="0070C0"/>
+                <w:sz w:val="20"/>
+                <w:szCs w:val="20"/>
+                <w:lang w:val="es-ES_tradnl"/>
+              </w:rPr>
+              <w:t>J</w:t>
             </w:r>
           </w:p>
         </w:tc>
@@ -9030,291 +8090,201 @@
               <w:jc w:val="center"/>
               <w:rPr>
                 <w:rFonts w:ascii="Arial" w:hAnsi="Arial" w:cs="Arial"/>
-                <w:color w:val="0070C0"/>
-                <w:sz w:val="20"/>
-                <w:szCs w:val="20"/>
-                <w:lang w:val="es-ES_tradnl"/>
-              </w:rPr>
-            </w:pPr>
-            <w:r>
-              <w:rPr>
-                <w:rFonts w:ascii="Arial" w:hAnsi="Arial" w:cs="Arial"/>
-                <w:color w:val="0070C0"/>
-                <w:sz w:val="20"/>
-                <w:szCs w:val="20"/>
-                <w:lang w:val="es-ES_tradnl"/>
-              </w:rPr>
-              <w:t>I</w:t>
-            </w:r>
-          </w:p>
-        </w:tc>
-        <w:tc>
-          <w:tcPr>
-            <w:tcW w:w="425" w:type="dxa"/>
-          </w:tcPr>
-          <w:p>
-            <w:pPr>
-              <w:jc w:val="center"/>
-              <w:rPr>
-                <w:rFonts w:ascii="Arial" w:hAnsi="Arial" w:cs="Arial"/>
-                <w:color w:val="0070C0"/>
-                <w:sz w:val="20"/>
-                <w:szCs w:val="20"/>
-                <w:lang w:val="es-ES_tradnl"/>
-              </w:rPr>
-            </w:pPr>
-            <w:r>
-              <w:rPr>
-                <w:rFonts w:ascii="Arial" w:hAnsi="Arial" w:cs="Arial"/>
-                <w:color w:val="0070C0"/>
-                <w:sz w:val="20"/>
-                <w:szCs w:val="20"/>
-                <w:lang w:val="es-ES_tradnl"/>
-              </w:rPr>
-              <w:t>N</w:t>
-            </w:r>
-          </w:p>
-        </w:tc>
-        <w:tc>
-          <w:tcPr>
-            <w:tcW w:w="425" w:type="dxa"/>
-          </w:tcPr>
-          <w:p>
-            <w:pPr>
-              <w:jc w:val="center"/>
-              <w:rPr>
-                <w:rFonts w:ascii="Arial" w:hAnsi="Arial" w:cs="Arial"/>
-                <w:color w:val="0070C0"/>
-                <w:sz w:val="20"/>
-                <w:szCs w:val="20"/>
-                <w:lang w:val="es-ES_tradnl"/>
-              </w:rPr>
-            </w:pPr>
-            <w:r>
-              <w:rPr>
-                <w:rFonts w:ascii="Arial" w:hAnsi="Arial" w:cs="Arial"/>
-                <w:color w:val="0070C0"/>
-                <w:sz w:val="20"/>
-                <w:szCs w:val="20"/>
-                <w:lang w:val="es-ES_tradnl"/>
-              </w:rPr>
-              <w:t>T</w:t>
-            </w:r>
-          </w:p>
-        </w:tc>
-        <w:tc>
-          <w:tcPr>
-            <w:tcW w:w="425" w:type="dxa"/>
-          </w:tcPr>
-          <w:p>
-            <w:pPr>
-              <w:jc w:val="center"/>
-              <w:rPr>
-                <w:rFonts w:ascii="Arial" w:hAnsi="Arial" w:cs="Arial"/>
-                <w:color w:val="0070C0"/>
-                <w:sz w:val="20"/>
-                <w:szCs w:val="20"/>
-                <w:lang w:val="es-ES_tradnl"/>
-              </w:rPr>
-            </w:pPr>
-            <w:r>
-              <w:rPr>
-                <w:rFonts w:ascii="Arial" w:hAnsi="Arial" w:cs="Arial"/>
-                <w:color w:val="0070C0"/>
-                <w:sz w:val="20"/>
-                <w:szCs w:val="20"/>
-                <w:lang w:val="es-ES_tradnl"/>
-              </w:rPr>
-              <w:t>E</w:t>
-            </w:r>
-          </w:p>
-        </w:tc>
-        <w:tc>
-          <w:tcPr>
-            <w:tcW w:w="425" w:type="dxa"/>
-          </w:tcPr>
-          <w:p>
-            <w:pPr>
-              <w:jc w:val="center"/>
-              <w:rPr>
-                <w:rFonts w:ascii="Arial" w:hAnsi="Arial" w:cs="Arial"/>
-                <w:color w:val="0070C0"/>
-                <w:sz w:val="20"/>
-                <w:szCs w:val="20"/>
-                <w:lang w:val="es-ES_tradnl"/>
-              </w:rPr>
-            </w:pPr>
-            <w:r>
-              <w:rPr>
-                <w:rFonts w:ascii="Arial" w:hAnsi="Arial" w:cs="Arial"/>
-                <w:color w:val="0070C0"/>
-                <w:sz w:val="20"/>
-                <w:szCs w:val="20"/>
-                <w:lang w:val="es-ES_tradnl"/>
-              </w:rPr>
-              <w:t>R</w:t>
-            </w:r>
-          </w:p>
-        </w:tc>
-        <w:tc>
-          <w:tcPr>
-            <w:tcW w:w="425" w:type="dxa"/>
-          </w:tcPr>
-          <w:p>
-            <w:pPr>
-              <w:jc w:val="center"/>
-              <w:rPr>
-                <w:rFonts w:ascii="Arial" w:hAnsi="Arial" w:cs="Arial"/>
-                <w:color w:val="0070C0"/>
-                <w:sz w:val="20"/>
-                <w:szCs w:val="20"/>
-                <w:lang w:val="es-ES_tradnl"/>
-              </w:rPr>
-            </w:pPr>
-            <w:r>
-              <w:rPr>
-                <w:rFonts w:ascii="Arial" w:hAnsi="Arial" w:cs="Arial"/>
-                <w:color w:val="0070C0"/>
-                <w:sz w:val="20"/>
-                <w:szCs w:val="20"/>
-                <w:lang w:val="es-ES_tradnl"/>
-              </w:rPr>
-              <w:t>A</w:t>
-            </w:r>
-          </w:p>
-        </w:tc>
-        <w:tc>
-          <w:tcPr>
-            <w:tcW w:w="425" w:type="dxa"/>
-          </w:tcPr>
-          <w:p>
-            <w:pPr>
-              <w:jc w:val="center"/>
-              <w:rPr>
-                <w:rFonts w:ascii="Arial" w:hAnsi="Arial" w:cs="Arial"/>
-                <w:color w:val="0070C0"/>
-                <w:sz w:val="20"/>
-                <w:szCs w:val="20"/>
-                <w:lang w:val="es-ES_tradnl"/>
-              </w:rPr>
-            </w:pPr>
-            <w:r>
-              <w:rPr>
-                <w:rFonts w:ascii="Arial" w:hAnsi="Arial" w:cs="Arial"/>
-                <w:color w:val="0070C0"/>
-                <w:sz w:val="20"/>
-                <w:szCs w:val="20"/>
-                <w:lang w:val="es-ES_tradnl"/>
-              </w:rPr>
-              <w:t>C</w:t>
-            </w:r>
-          </w:p>
-        </w:tc>
-        <w:tc>
-          <w:tcPr>
-            <w:tcW w:w="425" w:type="dxa"/>
-          </w:tcPr>
-          <w:p>
-            <w:pPr>
-              <w:rPr>
-                <w:rFonts w:ascii="Arial" w:hAnsi="Arial" w:cs="Arial"/>
-                <w:color w:val="0070C0"/>
-                <w:sz w:val="20"/>
-                <w:szCs w:val="20"/>
-                <w:lang w:val="es-ES_tradnl"/>
-              </w:rPr>
-            </w:pPr>
-            <w:r>
-              <w:rPr>
-                <w:rFonts w:ascii="Arial" w:hAnsi="Arial" w:cs="Arial"/>
-                <w:color w:val="0070C0"/>
-                <w:sz w:val="20"/>
-                <w:szCs w:val="20"/>
-                <w:lang w:val="es-ES_tradnl"/>
-              </w:rPr>
-              <w:t>C</w:t>
-            </w:r>
-          </w:p>
-        </w:tc>
-        <w:tc>
-          <w:tcPr>
-            <w:tcW w:w="425" w:type="dxa"/>
-          </w:tcPr>
-          <w:p>
-            <w:pPr>
-              <w:jc w:val="center"/>
-              <w:rPr>
-                <w:rFonts w:ascii="Arial" w:hAnsi="Arial" w:cs="Arial"/>
-                <w:color w:val="0070C0"/>
-                <w:sz w:val="20"/>
-                <w:szCs w:val="20"/>
-                <w:lang w:val="es-ES_tradnl"/>
-              </w:rPr>
-            </w:pPr>
-            <w:r>
-              <w:rPr>
-                <w:rFonts w:ascii="Arial" w:hAnsi="Arial" w:cs="Arial"/>
-                <w:color w:val="0070C0"/>
-                <w:sz w:val="20"/>
-                <w:szCs w:val="20"/>
-                <w:lang w:val="es-ES_tradnl"/>
-              </w:rPr>
-              <w:t>I</w:t>
-            </w:r>
-          </w:p>
-        </w:tc>
-        <w:tc>
-          <w:tcPr>
-            <w:tcW w:w="425" w:type="dxa"/>
-          </w:tcPr>
-          <w:p>
-            <w:pPr>
-              <w:jc w:val="center"/>
-              <w:rPr>
-                <w:rFonts w:ascii="Arial" w:hAnsi="Arial" w:cs="Arial"/>
-                <w:color w:val="0070C0"/>
-                <w:sz w:val="20"/>
-                <w:szCs w:val="20"/>
-                <w:lang w:val="es-ES_tradnl"/>
-              </w:rPr>
-            </w:pPr>
-            <w:r>
-              <w:rPr>
-                <w:rFonts w:ascii="Arial" w:hAnsi="Arial" w:cs="Arial"/>
-                <w:color w:val="0070C0"/>
-                <w:sz w:val="20"/>
-                <w:szCs w:val="20"/>
-                <w:lang w:val="es-ES_tradnl"/>
-              </w:rPr>
-              <w:t>O</w:t>
-            </w:r>
-          </w:p>
-        </w:tc>
-        <w:tc>
-          <w:tcPr>
-            <w:tcW w:w="425" w:type="dxa"/>
-          </w:tcPr>
-          <w:p>
-            <w:pPr>
-              <w:jc w:val="center"/>
-              <w:rPr>
-                <w:rFonts w:ascii="Arial" w:hAnsi="Arial" w:cs="Arial"/>
-                <w:color w:val="0070C0"/>
-                <w:sz w:val="20"/>
-                <w:szCs w:val="20"/>
-                <w:lang w:val="es-ES_tradnl"/>
-              </w:rPr>
-            </w:pPr>
-            <w:r>
-              <w:rPr>
-                <w:rFonts w:ascii="Arial" w:hAnsi="Arial" w:cs="Arial"/>
-                <w:color w:val="0070C0"/>
-                <w:sz w:val="20"/>
-                <w:szCs w:val="20"/>
-                <w:lang w:val="es-ES_tradnl"/>
-              </w:rPr>
-              <w:t>N</w:t>
-            </w:r>
+                <w:b/>
+                <w:bCs/>
+                <w:color w:val="0070C0"/>
+                <w:sz w:val="20"/>
+                <w:szCs w:val="20"/>
+                <w:lang w:val="es-ES_tradnl"/>
+              </w:rPr>
+            </w:pPr>
+          </w:p>
+        </w:tc>
+        <w:tc>
+          <w:tcPr>
+            <w:tcW w:w="425" w:type="dxa"/>
+          </w:tcPr>
+          <w:p>
+            <w:pPr>
+              <w:jc w:val="center"/>
+              <w:rPr>
+                <w:rFonts w:ascii="Arial" w:hAnsi="Arial" w:cs="Arial"/>
+                <w:b/>
+                <w:bCs/>
+                <w:color w:val="0070C0"/>
+                <w:sz w:val="20"/>
+                <w:szCs w:val="20"/>
+                <w:lang w:val="es-ES_tradnl"/>
+              </w:rPr>
+            </w:pPr>
+          </w:p>
+        </w:tc>
+        <w:tc>
+          <w:tcPr>
+            <w:tcW w:w="425" w:type="dxa"/>
+          </w:tcPr>
+          <w:p>
+            <w:pPr>
+              <w:jc w:val="center"/>
+              <w:rPr>
+                <w:rFonts w:ascii="Arial" w:hAnsi="Arial" w:cs="Arial"/>
+                <w:b/>
+                <w:bCs/>
+                <w:color w:val="0070C0"/>
+                <w:sz w:val="20"/>
+                <w:szCs w:val="20"/>
+                <w:lang w:val="es-ES_tradnl"/>
+              </w:rPr>
+            </w:pPr>
+          </w:p>
+        </w:tc>
+        <w:tc>
+          <w:tcPr>
+            <w:tcW w:w="425" w:type="dxa"/>
+          </w:tcPr>
+          <w:p>
+            <w:pPr>
+              <w:jc w:val="center"/>
+              <w:rPr>
+                <w:rFonts w:ascii="Arial" w:hAnsi="Arial" w:cs="Arial"/>
+                <w:b/>
+                <w:bCs/>
+                <w:color w:val="0070C0"/>
+                <w:sz w:val="20"/>
+                <w:szCs w:val="20"/>
+                <w:lang w:val="es-ES_tradnl"/>
+              </w:rPr>
+            </w:pPr>
+          </w:p>
+        </w:tc>
+        <w:tc>
+          <w:tcPr>
+            <w:tcW w:w="425" w:type="dxa"/>
+          </w:tcPr>
+          <w:p>
+            <w:pPr>
+              <w:jc w:val="center"/>
+              <w:rPr>
+                <w:rFonts w:ascii="Arial" w:hAnsi="Arial" w:cs="Arial"/>
+                <w:b/>
+                <w:bCs/>
+                <w:color w:val="0070C0"/>
+                <w:sz w:val="20"/>
+                <w:szCs w:val="20"/>
+                <w:lang w:val="es-ES_tradnl"/>
+              </w:rPr>
+            </w:pPr>
+          </w:p>
+        </w:tc>
+        <w:tc>
+          <w:tcPr>
+            <w:tcW w:w="425" w:type="dxa"/>
+          </w:tcPr>
+          <w:p>
+            <w:pPr>
+              <w:jc w:val="center"/>
+              <w:rPr>
+                <w:rFonts w:ascii="Arial" w:hAnsi="Arial" w:cs="Arial"/>
+                <w:color w:val="0070C0"/>
+                <w:sz w:val="20"/>
+                <w:szCs w:val="20"/>
+                <w:lang w:val="es-ES_tradnl"/>
+              </w:rPr>
+            </w:pPr>
+            <w:r>
+              <w:rPr>
+                <w:rFonts w:ascii="Arial" w:hAnsi="Arial" w:cs="Arial"/>
+                <w:color w:val="0070C0"/>
+                <w:sz w:val="20"/>
+                <w:szCs w:val="20"/>
+                <w:lang w:val="es-ES_tradnl"/>
+              </w:rPr>
+              <w:t>L</w:t>
+            </w:r>
+          </w:p>
+        </w:tc>
+        <w:tc>
+          <w:tcPr>
+            <w:tcW w:w="425" w:type="dxa"/>
+          </w:tcPr>
+          <w:p>
+            <w:pPr>
+              <w:jc w:val="center"/>
+              <w:rPr>
+                <w:rFonts w:ascii="Arial" w:hAnsi="Arial" w:cs="Arial"/>
+                <w:b/>
+                <w:bCs/>
+                <w:color w:val="0070C0"/>
+                <w:sz w:val="20"/>
+                <w:szCs w:val="20"/>
+                <w:lang w:val="es-ES_tradnl"/>
+              </w:rPr>
+            </w:pPr>
+          </w:p>
+        </w:tc>
+        <w:tc>
+          <w:tcPr>
+            <w:tcW w:w="425" w:type="dxa"/>
+          </w:tcPr>
+          <w:p>
+            <w:pPr>
+              <w:jc w:val="center"/>
+              <w:rPr>
+                <w:rFonts w:ascii="Arial" w:hAnsi="Arial" w:cs="Arial"/>
+                <w:color w:val="0070C0"/>
+                <w:sz w:val="20"/>
+                <w:szCs w:val="20"/>
+                <w:lang w:val="es-ES_tradnl"/>
+              </w:rPr>
+            </w:pPr>
+            <w:r>
+              <w:rPr>
+                <w:rFonts w:ascii="Arial" w:hAnsi="Arial" w:cs="Arial"/>
+                <w:color w:val="0070C0"/>
+                <w:sz w:val="20"/>
+                <w:szCs w:val="20"/>
+                <w:lang w:val="es-ES_tradnl"/>
+              </w:rPr>
+              <w:t>L</w:t>
+            </w:r>
+          </w:p>
+        </w:tc>
+        <w:tc>
+          <w:tcPr>
+            <w:tcW w:w="425" w:type="dxa"/>
+          </w:tcPr>
+          <w:p>
+            <w:pPr>
+              <w:jc w:val="center"/>
+              <w:rPr>
+                <w:rFonts w:ascii="Arial" w:hAnsi="Arial" w:cs="Arial"/>
+                <w:b/>
+                <w:bCs/>
+                <w:color w:val="0070C0"/>
+                <w:sz w:val="20"/>
+                <w:szCs w:val="20"/>
+                <w:lang w:val="es-ES_tradnl"/>
+              </w:rPr>
+            </w:pPr>
+          </w:p>
+        </w:tc>
+        <w:tc>
+          <w:tcPr>
+            <w:tcW w:w="425" w:type="dxa"/>
+          </w:tcPr>
+          <w:p>
+            <w:pPr>
+              <w:jc w:val="center"/>
+              <w:rPr>
+                <w:rFonts w:ascii="Arial" w:hAnsi="Arial" w:cs="Arial"/>
+                <w:b/>
+                <w:bCs/>
+                <w:color w:val="0070C0"/>
+                <w:sz w:val="20"/>
+                <w:szCs w:val="20"/>
+                <w:lang w:val="es-ES_tradnl"/>
+              </w:rPr>
+            </w:pPr>
           </w:p>
         </w:tc>
       </w:tr>
@@ -9375,61 +8345,61 @@
                 <w:szCs w:val="20"/>
                 <w:lang w:val="es-ES_tradnl"/>
               </w:rPr>
-              <w:t>8</w:t>
-            </w:r>
-          </w:p>
-        </w:tc>
-        <w:tc>
-          <w:tcPr>
-            <w:tcW w:w="425" w:type="dxa"/>
-          </w:tcPr>
-          <w:p>
-            <w:pPr>
-              <w:jc w:val="center"/>
-              <w:rPr>
-                <w:rFonts w:ascii="Arial" w:hAnsi="Arial" w:cs="Arial"/>
-                <w:color w:val="0070C0"/>
-                <w:sz w:val="20"/>
-                <w:szCs w:val="20"/>
-                <w:lang w:val="es-ES_tradnl"/>
-              </w:rPr>
-            </w:pPr>
-            <w:r>
-              <w:rPr>
-                <w:rFonts w:ascii="Arial" w:hAnsi="Arial" w:cs="Arial"/>
-                <w:color w:val="0070C0"/>
-                <w:sz w:val="20"/>
-                <w:szCs w:val="20"/>
-                <w:lang w:val="es-ES_tradnl"/>
-              </w:rPr>
-              <w:t>S</w:t>
-            </w:r>
-          </w:p>
-        </w:tc>
-        <w:tc>
-          <w:tcPr>
-            <w:tcW w:w="425" w:type="dxa"/>
-          </w:tcPr>
-          <w:p>
-            <w:pPr>
-              <w:jc w:val="center"/>
-              <w:rPr>
-                <w:rFonts w:ascii="Arial" w:hAnsi="Arial" w:cs="Arial"/>
-                <w:color w:val="0070C0"/>
-                <w:sz w:val="20"/>
-                <w:szCs w:val="20"/>
-                <w:lang w:val="es-ES_tradnl"/>
-              </w:rPr>
-            </w:pPr>
-            <w:r>
-              <w:rPr>
-                <w:rFonts w:ascii="Arial" w:hAnsi="Arial" w:cs="Arial"/>
-                <w:color w:val="0070C0"/>
-                <w:sz w:val="20"/>
-                <w:szCs w:val="20"/>
-                <w:lang w:val="es-ES_tradnl"/>
-              </w:rPr>
-              <w:t>N</w:t>
+              <w:t>5</w:t>
+            </w:r>
+          </w:p>
+        </w:tc>
+        <w:tc>
+          <w:tcPr>
+            <w:tcW w:w="425" w:type="dxa"/>
+          </w:tcPr>
+          <w:p>
+            <w:pPr>
+              <w:jc w:val="center"/>
+              <w:rPr>
+                <w:rFonts w:ascii="Arial" w:hAnsi="Arial" w:cs="Arial"/>
+                <w:color w:val="0070C0"/>
+                <w:sz w:val="20"/>
+                <w:szCs w:val="20"/>
+                <w:lang w:val="es-ES_tradnl"/>
+              </w:rPr>
+            </w:pPr>
+            <w:r>
+              <w:rPr>
+                <w:rFonts w:ascii="Arial" w:hAnsi="Arial" w:cs="Arial"/>
+                <w:color w:val="0070C0"/>
+                <w:sz w:val="20"/>
+                <w:szCs w:val="20"/>
+                <w:lang w:val="es-ES_tradnl"/>
+              </w:rPr>
+              <w:t>I</w:t>
+            </w:r>
+          </w:p>
+        </w:tc>
+        <w:tc>
+          <w:tcPr>
+            <w:tcW w:w="425" w:type="dxa"/>
+          </w:tcPr>
+          <w:p>
+            <w:pPr>
+              <w:jc w:val="center"/>
+              <w:rPr>
+                <w:rFonts w:ascii="Arial" w:hAnsi="Arial" w:cs="Arial"/>
+                <w:color w:val="0070C0"/>
+                <w:sz w:val="20"/>
+                <w:szCs w:val="20"/>
+                <w:lang w:val="es-ES_tradnl"/>
+              </w:rPr>
+            </w:pPr>
+            <w:r>
+              <w:rPr>
+                <w:rFonts w:ascii="Arial" w:hAnsi="Arial" w:cs="Arial"/>
+                <w:color w:val="0070C0"/>
+                <w:sz w:val="20"/>
+                <w:szCs w:val="20"/>
+                <w:lang w:val="es-ES_tradnl"/>
+              </w:rPr>
+              <w:t>M</w:t>
             </w:r>
           </w:p>
         </w:tc>
@@ -9461,33 +8431,6 @@
               <w:jc w:val="center"/>
               <w:rPr>
                 <w:rFonts w:ascii="Arial" w:hAnsi="Arial" w:cs="Arial"/>
-                <w:color w:val="0070C0"/>
-                <w:sz w:val="20"/>
-                <w:szCs w:val="20"/>
-                <w:lang w:val="es-ES_tradnl"/>
-              </w:rPr>
-            </w:pPr>
-            <w:r>
-              <w:rPr>
-                <w:rFonts w:ascii="Arial" w:hAnsi="Arial" w:cs="Arial"/>
-                <w:color w:val="0070C0"/>
-                <w:sz w:val="20"/>
-                <w:szCs w:val="20"/>
-                <w:lang w:val="es-ES_tradnl"/>
-              </w:rPr>
-              <w:t>C</w:t>
-            </w:r>
-          </w:p>
-        </w:tc>
-        <w:tc>
-          <w:tcPr>
-            <w:tcW w:w="425" w:type="dxa"/>
-          </w:tcPr>
-          <w:p>
-            <w:pPr>
-              <w:jc w:val="center"/>
-              <w:rPr>
-                <w:rFonts w:ascii="Arial" w:hAnsi="Arial" w:cs="Arial"/>
                 <w:b/>
                 <w:bCs/>
                 <w:color w:val="0070C0"/>
@@ -9545,6 +8488,33 @@
               <w:jc w:val="center"/>
               <w:rPr>
                 <w:rFonts w:ascii="Arial" w:hAnsi="Arial" w:cs="Arial"/>
+                <w:color w:val="0070C0"/>
+                <w:sz w:val="20"/>
+                <w:szCs w:val="20"/>
+                <w:lang w:val="es-ES_tradnl"/>
+              </w:rPr>
+            </w:pPr>
+            <w:r>
+              <w:rPr>
+                <w:rFonts w:ascii="Arial" w:hAnsi="Arial" w:cs="Arial"/>
+                <w:color w:val="0070C0"/>
+                <w:sz w:val="20"/>
+                <w:szCs w:val="20"/>
+                <w:lang w:val="es-ES_tradnl"/>
+              </w:rPr>
+              <w:t>U</w:t>
+            </w:r>
+          </w:p>
+        </w:tc>
+        <w:tc>
+          <w:tcPr>
+            <w:tcW w:w="425" w:type="dxa"/>
+          </w:tcPr>
+          <w:p>
+            <w:pPr>
+              <w:jc w:val="center"/>
+              <w:rPr>
+                <w:rFonts w:ascii="Arial" w:hAnsi="Arial" w:cs="Arial"/>
                 <w:b/>
                 <w:bCs/>
                 <w:color w:val="0070C0"/>
@@ -9564,60 +8534,6 @@
               <w:jc w:val="center"/>
               <w:rPr>
                 <w:rFonts w:ascii="Arial" w:hAnsi="Arial" w:cs="Arial"/>
-                <w:color w:val="0070C0"/>
-                <w:sz w:val="20"/>
-                <w:szCs w:val="20"/>
-                <w:lang w:val="es-ES_tradnl"/>
-              </w:rPr>
-            </w:pPr>
-            <w:r>
-              <w:rPr>
-                <w:rFonts w:ascii="Arial" w:hAnsi="Arial" w:cs="Arial"/>
-                <w:color w:val="0070C0"/>
-                <w:sz w:val="20"/>
-                <w:szCs w:val="20"/>
-                <w:lang w:val="es-ES_tradnl"/>
-              </w:rPr>
-              <w:t>T</w:t>
-            </w:r>
-          </w:p>
-        </w:tc>
-        <w:tc>
-          <w:tcPr>
-            <w:tcW w:w="425" w:type="dxa"/>
-          </w:tcPr>
-          <w:p>
-            <w:pPr>
-              <w:jc w:val="center"/>
-              <w:rPr>
-                <w:rFonts w:ascii="Arial" w:hAnsi="Arial" w:cs="Arial"/>
-                <w:color w:val="0070C0"/>
-                <w:sz w:val="20"/>
-                <w:szCs w:val="20"/>
-                <w:lang w:val="es-ES_tradnl"/>
-              </w:rPr>
-            </w:pPr>
-            <w:r>
-              <w:rPr>
-                <w:rFonts w:ascii="Arial" w:hAnsi="Arial" w:cs="Arial"/>
-                <w:color w:val="0070C0"/>
-                <w:sz w:val="20"/>
-                <w:szCs w:val="20"/>
-                <w:lang w:val="es-ES_tradnl"/>
-              </w:rPr>
-              <w:t>O</w:t>
-            </w:r>
-          </w:p>
-        </w:tc>
-        <w:tc>
-          <w:tcPr>
-            <w:tcW w:w="425" w:type="dxa"/>
-          </w:tcPr>
-          <w:p>
-            <w:pPr>
-              <w:jc w:val="center"/>
-              <w:rPr>
-                <w:rFonts w:ascii="Arial" w:hAnsi="Arial" w:cs="Arial"/>
                 <w:b/>
                 <w:bCs/>
                 <w:color w:val="0070C0"/>
@@ -9637,6 +8553,33 @@
               <w:jc w:val="center"/>
               <w:rPr>
                 <w:rFonts w:ascii="Arial" w:hAnsi="Arial" w:cs="Arial"/>
+                <w:color w:val="0070C0"/>
+                <w:sz w:val="20"/>
+                <w:szCs w:val="20"/>
+                <w:lang w:val="es-ES_tradnl"/>
+              </w:rPr>
+            </w:pPr>
+            <w:r>
+              <w:rPr>
+                <w:rFonts w:ascii="Arial" w:hAnsi="Arial" w:cs="Arial"/>
+                <w:color w:val="0070C0"/>
+                <w:sz w:val="20"/>
+                <w:szCs w:val="20"/>
+                <w:lang w:val="es-ES_tradnl"/>
+              </w:rPr>
+              <w:t>A</w:t>
+            </w:r>
+          </w:p>
+        </w:tc>
+        <w:tc>
+          <w:tcPr>
+            <w:tcW w:w="425" w:type="dxa"/>
+          </w:tcPr>
+          <w:p>
+            <w:pPr>
+              <w:jc w:val="center"/>
+              <w:rPr>
+                <w:rFonts w:ascii="Arial" w:hAnsi="Arial" w:cs="Arial"/>
                 <w:b/>
                 <w:bCs/>
                 <w:color w:val="0070C0"/>
@@ -9645,6 +8588,33 @@
                 <w:lang w:val="es-ES_tradnl"/>
               </w:rPr>
             </w:pPr>
+          </w:p>
+        </w:tc>
+        <w:tc>
+          <w:tcPr>
+            <w:tcW w:w="425" w:type="dxa"/>
+          </w:tcPr>
+          <w:p>
+            <w:pPr>
+              <w:jc w:val="center"/>
+              <w:rPr>
+                <w:rFonts w:ascii="Arial" w:hAnsi="Arial" w:cs="Arial"/>
+                <w:color w:val="0070C0"/>
+                <w:sz w:val="20"/>
+                <w:szCs w:val="20"/>
+                <w:lang w:val="es-ES_tradnl"/>
+              </w:rPr>
+            </w:pPr>
+            <w:r>
+              <w:rPr>
+                <w:rFonts w:ascii="Arial" w:hAnsi="Arial" w:cs="Arial"/>
+                <w:color w:val="0070C0"/>
+                <w:sz w:val="20"/>
+                <w:szCs w:val="20"/>
+                <w:lang w:val="es-ES_tradnl"/>
+              </w:rPr>
+              <w:t>O</w:t>
+            </w:r>
           </w:p>
         </w:tc>
       </w:tr>
@@ -9705,7 +8675,61 @@
                 <w:szCs w:val="20"/>
                 <w:lang w:val="es-ES_tradnl"/>
               </w:rPr>
-              <w:t>9</w:t>
+              <w:t>6</w:t>
+            </w:r>
+          </w:p>
+        </w:tc>
+        <w:tc>
+          <w:tcPr>
+            <w:tcW w:w="425" w:type="dxa"/>
+          </w:tcPr>
+          <w:p>
+            <w:pPr>
+              <w:jc w:val="center"/>
+              <w:rPr>
+                <w:rFonts w:ascii="Arial" w:hAnsi="Arial" w:cs="Arial"/>
+                <w:color w:val="0070C0"/>
+                <w:sz w:val="20"/>
+                <w:szCs w:val="20"/>
+                <w:lang w:val="es-ES_tradnl"/>
+              </w:rPr>
+            </w:pPr>
+            <w:r>
+              <w:rPr>
+                <w:rFonts w:ascii="Arial" w:hAnsi="Arial" w:cs="Arial"/>
+                <w:color w:val="0070C0"/>
+                <w:sz w:val="20"/>
+                <w:szCs w:val="20"/>
+                <w:lang w:val="es-ES_tradnl"/>
+              </w:rPr>
+              <w:t>D</w:t>
+            </w:r>
+          </w:p>
+        </w:tc>
+        <w:tc>
+          <w:tcPr>
+            <w:tcW w:w="425" w:type="dxa"/>
+          </w:tcPr>
+          <w:p>
+            <w:pPr>
+              <w:jc w:val="center"/>
+              <w:rPr>
+                <w:rFonts w:ascii="Arial" w:hAnsi="Arial" w:cs="Arial"/>
+                <w:color w:val="0070C0"/>
+                <w:sz w:val="20"/>
+                <w:szCs w:val="20"/>
+                <w:lang w:val="es-ES_tradnl"/>
+              </w:rPr>
+            </w:pPr>
+            <w:r>
+              <w:rPr>
+                <w:rFonts w:ascii="Arial" w:hAnsi="Arial" w:cs="Arial"/>
+                <w:color w:val="0070C0"/>
+                <w:sz w:val="20"/>
+                <w:szCs w:val="20"/>
+                <w:lang w:val="es-ES_tradnl"/>
+              </w:rPr>
+              <w:t>S</w:t>
             </w:r>
           </w:p>
         </w:tc>
@@ -9737,33 +8761,6 @@
               <w:jc w:val="center"/>
               <w:rPr>
                 <w:rFonts w:ascii="Arial" w:hAnsi="Arial" w:cs="Arial"/>
-                <w:color w:val="0070C0"/>
-                <w:sz w:val="20"/>
-                <w:szCs w:val="20"/>
-                <w:lang w:val="es-ES_tradnl"/>
-              </w:rPr>
-            </w:pPr>
-            <w:r>
-              <w:rPr>
-                <w:rFonts w:ascii="Arial" w:hAnsi="Arial" w:cs="Arial"/>
-                <w:color w:val="0070C0"/>
-                <w:sz w:val="20"/>
-                <w:szCs w:val="20"/>
-                <w:lang w:val="es-ES_tradnl"/>
-              </w:rPr>
-              <w:t>A</w:t>
-            </w:r>
-          </w:p>
-        </w:tc>
-        <w:tc>
-          <w:tcPr>
-            <w:tcW w:w="425" w:type="dxa"/>
-          </w:tcPr>
-          <w:p>
-            <w:pPr>
-              <w:jc w:val="center"/>
-              <w:rPr>
-                <w:rFonts w:ascii="Arial" w:hAnsi="Arial" w:cs="Arial"/>
                 <w:b/>
                 <w:bCs/>
                 <w:color w:val="0070C0"/>
@@ -9802,6 +8799,33 @@
               <w:jc w:val="center"/>
               <w:rPr>
                 <w:rFonts w:ascii="Arial" w:hAnsi="Arial" w:cs="Arial"/>
+                <w:color w:val="0070C0"/>
+                <w:sz w:val="20"/>
+                <w:szCs w:val="20"/>
+                <w:lang w:val="es-ES_tradnl"/>
+              </w:rPr>
+            </w:pPr>
+            <w:r>
+              <w:rPr>
+                <w:rFonts w:ascii="Arial" w:hAnsi="Arial" w:cs="Arial"/>
+                <w:color w:val="0070C0"/>
+                <w:sz w:val="20"/>
+                <w:szCs w:val="20"/>
+                <w:lang w:val="es-ES_tradnl"/>
+              </w:rPr>
+              <w:t>L</w:t>
+            </w:r>
+          </w:p>
+        </w:tc>
+        <w:tc>
+          <w:tcPr>
+            <w:tcW w:w="425" w:type="dxa"/>
+          </w:tcPr>
+          <w:p>
+            <w:pPr>
+              <w:jc w:val="center"/>
+              <w:rPr>
+                <w:rFonts w:ascii="Arial" w:hAnsi="Arial" w:cs="Arial"/>
                 <w:b/>
                 <w:bCs/>
                 <w:color w:val="0070C0"/>
@@ -9873,73 +8897,35 @@
                 <w:szCs w:val="20"/>
                 <w:lang w:val="es-ES_tradnl"/>
               </w:rPr>
-              <w:t>O</w:t>
-            </w:r>
-          </w:p>
-        </w:tc>
-        <w:tc>
-          <w:tcPr>
-            <w:tcW w:w="425" w:type="dxa"/>
-          </w:tcPr>
-          <w:p>
-            <w:pPr>
-              <w:jc w:val="center"/>
-              <w:rPr>
-                <w:rFonts w:ascii="Arial" w:hAnsi="Arial" w:cs="Arial"/>
-                <w:b/>
-                <w:bCs/>
-                <w:color w:val="0070C0"/>
-                <w:sz w:val="20"/>
-                <w:szCs w:val="20"/>
-                <w:lang w:val="es-ES_tradnl"/>
-              </w:rPr>
-            </w:pPr>
-          </w:p>
-        </w:tc>
-        <w:tc>
-          <w:tcPr>
-            <w:tcW w:w="425" w:type="dxa"/>
-          </w:tcPr>
-          <w:p>
-            <w:pPr>
-              <w:jc w:val="center"/>
-              <w:rPr>
-                <w:rFonts w:ascii="Arial" w:hAnsi="Arial" w:cs="Arial"/>
-                <w:color w:val="0070C0"/>
-                <w:sz w:val="20"/>
-                <w:szCs w:val="20"/>
-                <w:lang w:val="es-ES_tradnl"/>
-              </w:rPr>
-            </w:pPr>
-            <w:r>
-              <w:rPr>
-                <w:rFonts w:ascii="Arial" w:hAnsi="Arial" w:cs="Arial"/>
-                <w:color w:val="0070C0"/>
-                <w:sz w:val="20"/>
-                <w:szCs w:val="20"/>
-                <w:lang w:val="es-ES_tradnl"/>
-              </w:rPr>
-              <w:t>N</w:t>
-            </w:r>
-          </w:p>
-        </w:tc>
-        <w:tc>
-          <w:tcPr>
-            <w:tcW w:w="425" w:type="dxa"/>
-          </w:tcPr>
-          <w:p>
-            <w:pPr>
-              <w:jc w:val="center"/>
-              <w:rPr>
-                <w:rFonts w:ascii="Arial" w:hAnsi="Arial" w:cs="Arial"/>
-                <w:b/>
-                <w:bCs/>
-                <w:color w:val="0070C0"/>
-                <w:sz w:val="20"/>
-                <w:szCs w:val="20"/>
-                <w:lang w:val="es-ES_tradnl"/>
-              </w:rPr>
-            </w:pPr>
+              <w:t>C</w:t>
+            </w:r>
+          </w:p>
+        </w:tc>
+        <w:tc>
+          <w:tcPr>
+            <w:tcW w:w="425" w:type="dxa"/>
+          </w:tcPr>
+          <w:p>
+            <w:pPr>
+              <w:jc w:val="center"/>
+              <w:rPr>
+                <w:rFonts w:ascii="Arial" w:hAnsi="Arial" w:cs="Arial"/>
+                <w:color w:val="0070C0"/>
+                <w:sz w:val="20"/>
+                <w:szCs w:val="20"/>
+                <w:lang w:val="es-ES_tradnl"/>
+              </w:rPr>
+            </w:pPr>
+            <w:r>
+              <w:rPr>
+                <w:rFonts w:ascii="Arial" w:hAnsi="Arial" w:cs="Arial"/>
+                <w:color w:val="0070C0"/>
+                <w:sz w:val="20"/>
+                <w:szCs w:val="20"/>
+                <w:lang w:val="es-ES_tradnl"/>
+              </w:rPr>
+              <w:t>C</w:t>
+            </w:r>
           </w:p>
         </w:tc>
         <w:tc>
@@ -10019,6 +9005,1035 @@
                 <w:szCs w:val="20"/>
                 <w:lang w:val="es-ES_tradnl"/>
               </w:rPr>
+              <w:t>7</w:t>
+            </w:r>
+          </w:p>
+        </w:tc>
+        <w:tc>
+          <w:tcPr>
+            <w:tcW w:w="425" w:type="dxa"/>
+          </w:tcPr>
+          <w:p>
+            <w:pPr>
+              <w:jc w:val="center"/>
+              <w:rPr>
+                <w:rFonts w:ascii="Arial" w:hAnsi="Arial" w:cs="Arial"/>
+                <w:color w:val="0070C0"/>
+                <w:sz w:val="20"/>
+                <w:szCs w:val="20"/>
+                <w:lang w:val="es-ES_tradnl"/>
+              </w:rPr>
+            </w:pPr>
+            <w:r>
+              <w:rPr>
+                <w:rFonts w:ascii="Arial" w:hAnsi="Arial" w:cs="Arial"/>
+                <w:color w:val="0070C0"/>
+                <w:sz w:val="20"/>
+                <w:szCs w:val="20"/>
+                <w:lang w:val="es-ES_tradnl"/>
+              </w:rPr>
+              <w:t>O</w:t>
+            </w:r>
+          </w:p>
+        </w:tc>
+        <w:tc>
+          <w:tcPr>
+            <w:tcW w:w="425" w:type="dxa"/>
+          </w:tcPr>
+          <w:p>
+            <w:pPr>
+              <w:jc w:val="center"/>
+              <w:rPr>
+                <w:rFonts w:ascii="Arial" w:hAnsi="Arial" w:cs="Arial"/>
+                <w:color w:val="0070C0"/>
+                <w:sz w:val="20"/>
+                <w:szCs w:val="20"/>
+                <w:lang w:val="es-ES_tradnl"/>
+              </w:rPr>
+            </w:pPr>
+            <w:r>
+              <w:rPr>
+                <w:rFonts w:ascii="Arial" w:hAnsi="Arial" w:cs="Arial"/>
+                <w:color w:val="0070C0"/>
+                <w:sz w:val="20"/>
+                <w:szCs w:val="20"/>
+                <w:lang w:val="es-ES_tradnl"/>
+              </w:rPr>
+              <w:t>I</w:t>
+            </w:r>
+          </w:p>
+        </w:tc>
+        <w:tc>
+          <w:tcPr>
+            <w:tcW w:w="425" w:type="dxa"/>
+          </w:tcPr>
+          <w:p>
+            <w:pPr>
+              <w:jc w:val="center"/>
+              <w:rPr>
+                <w:rFonts w:ascii="Arial" w:hAnsi="Arial" w:cs="Arial"/>
+                <w:color w:val="0070C0"/>
+                <w:sz w:val="20"/>
+                <w:szCs w:val="20"/>
+                <w:lang w:val="es-ES_tradnl"/>
+              </w:rPr>
+            </w:pPr>
+            <w:r>
+              <w:rPr>
+                <w:rFonts w:ascii="Arial" w:hAnsi="Arial" w:cs="Arial"/>
+                <w:color w:val="0070C0"/>
+                <w:sz w:val="20"/>
+                <w:szCs w:val="20"/>
+                <w:lang w:val="es-ES_tradnl"/>
+              </w:rPr>
+              <w:t>N</w:t>
+            </w:r>
+          </w:p>
+        </w:tc>
+        <w:tc>
+          <w:tcPr>
+            <w:tcW w:w="425" w:type="dxa"/>
+          </w:tcPr>
+          <w:p>
+            <w:pPr>
+              <w:jc w:val="center"/>
+              <w:rPr>
+                <w:rFonts w:ascii="Arial" w:hAnsi="Arial" w:cs="Arial"/>
+                <w:color w:val="0070C0"/>
+                <w:sz w:val="20"/>
+                <w:szCs w:val="20"/>
+                <w:lang w:val="es-ES_tradnl"/>
+              </w:rPr>
+            </w:pPr>
+            <w:r>
+              <w:rPr>
+                <w:rFonts w:ascii="Arial" w:hAnsi="Arial" w:cs="Arial"/>
+                <w:color w:val="0070C0"/>
+                <w:sz w:val="20"/>
+                <w:szCs w:val="20"/>
+                <w:lang w:val="es-ES_tradnl"/>
+              </w:rPr>
+              <w:t>T</w:t>
+            </w:r>
+          </w:p>
+        </w:tc>
+        <w:tc>
+          <w:tcPr>
+            <w:tcW w:w="425" w:type="dxa"/>
+          </w:tcPr>
+          <w:p>
+            <w:pPr>
+              <w:jc w:val="center"/>
+              <w:rPr>
+                <w:rFonts w:ascii="Arial" w:hAnsi="Arial" w:cs="Arial"/>
+                <w:color w:val="0070C0"/>
+                <w:sz w:val="20"/>
+                <w:szCs w:val="20"/>
+                <w:lang w:val="es-ES_tradnl"/>
+              </w:rPr>
+            </w:pPr>
+            <w:r>
+              <w:rPr>
+                <w:rFonts w:ascii="Arial" w:hAnsi="Arial" w:cs="Arial"/>
+                <w:color w:val="0070C0"/>
+                <w:sz w:val="20"/>
+                <w:szCs w:val="20"/>
+                <w:lang w:val="es-ES_tradnl"/>
+              </w:rPr>
+              <w:t>E</w:t>
+            </w:r>
+          </w:p>
+        </w:tc>
+        <w:tc>
+          <w:tcPr>
+            <w:tcW w:w="425" w:type="dxa"/>
+          </w:tcPr>
+          <w:p>
+            <w:pPr>
+              <w:jc w:val="center"/>
+              <w:rPr>
+                <w:rFonts w:ascii="Arial" w:hAnsi="Arial" w:cs="Arial"/>
+                <w:color w:val="0070C0"/>
+                <w:sz w:val="20"/>
+                <w:szCs w:val="20"/>
+                <w:lang w:val="es-ES_tradnl"/>
+              </w:rPr>
+            </w:pPr>
+            <w:r>
+              <w:rPr>
+                <w:rFonts w:ascii="Arial" w:hAnsi="Arial" w:cs="Arial"/>
+                <w:color w:val="0070C0"/>
+                <w:sz w:val="20"/>
+                <w:szCs w:val="20"/>
+                <w:lang w:val="es-ES_tradnl"/>
+              </w:rPr>
+              <w:t>R</w:t>
+            </w:r>
+          </w:p>
+        </w:tc>
+        <w:tc>
+          <w:tcPr>
+            <w:tcW w:w="425" w:type="dxa"/>
+          </w:tcPr>
+          <w:p>
+            <w:pPr>
+              <w:jc w:val="center"/>
+              <w:rPr>
+                <w:rFonts w:ascii="Arial" w:hAnsi="Arial" w:cs="Arial"/>
+                <w:color w:val="0070C0"/>
+                <w:sz w:val="20"/>
+                <w:szCs w:val="20"/>
+                <w:lang w:val="es-ES_tradnl"/>
+              </w:rPr>
+            </w:pPr>
+            <w:r>
+              <w:rPr>
+                <w:rFonts w:ascii="Arial" w:hAnsi="Arial" w:cs="Arial"/>
+                <w:color w:val="0070C0"/>
+                <w:sz w:val="20"/>
+                <w:szCs w:val="20"/>
+                <w:lang w:val="es-ES_tradnl"/>
+              </w:rPr>
+              <w:t>A</w:t>
+            </w:r>
+          </w:p>
+        </w:tc>
+        <w:tc>
+          <w:tcPr>
+            <w:tcW w:w="425" w:type="dxa"/>
+          </w:tcPr>
+          <w:p>
+            <w:pPr>
+              <w:jc w:val="center"/>
+              <w:rPr>
+                <w:rFonts w:ascii="Arial" w:hAnsi="Arial" w:cs="Arial"/>
+                <w:color w:val="0070C0"/>
+                <w:sz w:val="20"/>
+                <w:szCs w:val="20"/>
+                <w:lang w:val="es-ES_tradnl"/>
+              </w:rPr>
+            </w:pPr>
+            <w:r>
+              <w:rPr>
+                <w:rFonts w:ascii="Arial" w:hAnsi="Arial" w:cs="Arial"/>
+                <w:color w:val="0070C0"/>
+                <w:sz w:val="20"/>
+                <w:szCs w:val="20"/>
+                <w:lang w:val="es-ES_tradnl"/>
+              </w:rPr>
+              <w:t>C</w:t>
+            </w:r>
+          </w:p>
+        </w:tc>
+        <w:tc>
+          <w:tcPr>
+            <w:tcW w:w="425" w:type="dxa"/>
+          </w:tcPr>
+          <w:p>
+            <w:pPr>
+              <w:rPr>
+                <w:rFonts w:ascii="Arial" w:hAnsi="Arial" w:cs="Arial"/>
+                <w:color w:val="0070C0"/>
+                <w:sz w:val="20"/>
+                <w:szCs w:val="20"/>
+                <w:lang w:val="es-ES_tradnl"/>
+              </w:rPr>
+            </w:pPr>
+            <w:r>
+              <w:rPr>
+                <w:rFonts w:ascii="Arial" w:hAnsi="Arial" w:cs="Arial"/>
+                <w:color w:val="0070C0"/>
+                <w:sz w:val="20"/>
+                <w:szCs w:val="20"/>
+                <w:lang w:val="es-ES_tradnl"/>
+              </w:rPr>
+              <w:t>C</w:t>
+            </w:r>
+          </w:p>
+        </w:tc>
+        <w:tc>
+          <w:tcPr>
+            <w:tcW w:w="425" w:type="dxa"/>
+          </w:tcPr>
+          <w:p>
+            <w:pPr>
+              <w:jc w:val="center"/>
+              <w:rPr>
+                <w:rFonts w:ascii="Arial" w:hAnsi="Arial" w:cs="Arial"/>
+                <w:color w:val="0070C0"/>
+                <w:sz w:val="20"/>
+                <w:szCs w:val="20"/>
+                <w:lang w:val="es-ES_tradnl"/>
+              </w:rPr>
+            </w:pPr>
+            <w:r>
+              <w:rPr>
+                <w:rFonts w:ascii="Arial" w:hAnsi="Arial" w:cs="Arial"/>
+                <w:color w:val="0070C0"/>
+                <w:sz w:val="20"/>
+                <w:szCs w:val="20"/>
+                <w:lang w:val="es-ES_tradnl"/>
+              </w:rPr>
+              <w:t>I</w:t>
+            </w:r>
+          </w:p>
+        </w:tc>
+        <w:tc>
+          <w:tcPr>
+            <w:tcW w:w="425" w:type="dxa"/>
+          </w:tcPr>
+          <w:p>
+            <w:pPr>
+              <w:jc w:val="center"/>
+              <w:rPr>
+                <w:rFonts w:ascii="Arial" w:hAnsi="Arial" w:cs="Arial"/>
+                <w:color w:val="0070C0"/>
+                <w:sz w:val="20"/>
+                <w:szCs w:val="20"/>
+                <w:lang w:val="es-ES_tradnl"/>
+              </w:rPr>
+            </w:pPr>
+            <w:r>
+              <w:rPr>
+                <w:rFonts w:ascii="Arial" w:hAnsi="Arial" w:cs="Arial"/>
+                <w:color w:val="0070C0"/>
+                <w:sz w:val="20"/>
+                <w:szCs w:val="20"/>
+                <w:lang w:val="es-ES_tradnl"/>
+              </w:rPr>
+              <w:t>O</w:t>
+            </w:r>
+          </w:p>
+        </w:tc>
+        <w:tc>
+          <w:tcPr>
+            <w:tcW w:w="425" w:type="dxa"/>
+          </w:tcPr>
+          <w:p>
+            <w:pPr>
+              <w:jc w:val="center"/>
+              <w:rPr>
+                <w:rFonts w:ascii="Arial" w:hAnsi="Arial" w:cs="Arial"/>
+                <w:color w:val="0070C0"/>
+                <w:sz w:val="20"/>
+                <w:szCs w:val="20"/>
+                <w:lang w:val="es-ES_tradnl"/>
+              </w:rPr>
+            </w:pPr>
+            <w:r>
+              <w:rPr>
+                <w:rFonts w:ascii="Arial" w:hAnsi="Arial" w:cs="Arial"/>
+                <w:color w:val="0070C0"/>
+                <w:sz w:val="20"/>
+                <w:szCs w:val="20"/>
+                <w:lang w:val="es-ES_tradnl"/>
+              </w:rPr>
+              <w:t>N</w:t>
+            </w:r>
+          </w:p>
+        </w:tc>
+      </w:tr>
+      <w:tr>
+        <w:trPr>
+          <w:jc w:val="center"/>
+        </w:trPr>
+        <w:tc>
+          <w:tcPr>
+            <w:tcW w:w="467" w:type="dxa"/>
+            <w:vMerge/>
+          </w:tcPr>
+          <w:p>
+            <w:pPr>
+              <w:jc w:val="center"/>
+              <w:rPr>
+                <w:rFonts w:ascii="Arial" w:hAnsi="Arial" w:cs="Arial"/>
+                <w:b/>
+                <w:bCs/>
+                <w:color w:val="0070C0"/>
+                <w:sz w:val="20"/>
+                <w:szCs w:val="20"/>
+                <w:lang w:val="es-ES_tradnl"/>
+              </w:rPr>
+              <w:pPrChange w:id="10" w:author="ggcv" w:date="2015-03-14T16:40:00Z">
+                <w:pPr>
+                  <w:keepNext/>
+                  <w:keepLines/>
+                  <w:spacing w:before="480"/>
+                  <w:jc w:val="center"/>
+                  <w:outlineLvl w:val="0"/>
+                </w:pPr>
+              </w:pPrChange>
+            </w:pPr>
+          </w:p>
+        </w:tc>
+        <w:tc>
+          <w:tcPr>
+            <w:tcW w:w="425" w:type="dxa"/>
+            <w:shd w:val="clear" w:color="auto" w:fill="D9D9D9"/>
+          </w:tcPr>
+          <w:p>
+            <w:pPr>
+              <w:jc w:val="center"/>
+              <w:rPr>
+                <w:rFonts w:ascii="Arial" w:hAnsi="Arial" w:cs="Arial"/>
+                <w:color w:val="0070C0"/>
+                <w:sz w:val="20"/>
+                <w:szCs w:val="20"/>
+                <w:lang w:val="es-ES_tradnl"/>
+              </w:rPr>
+            </w:pPr>
+            <w:r>
+              <w:rPr>
+                <w:rFonts w:ascii="Arial" w:hAnsi="Arial" w:cs="Arial"/>
+                <w:color w:val="0070C0"/>
+                <w:sz w:val="20"/>
+                <w:szCs w:val="20"/>
+                <w:lang w:val="es-ES_tradnl"/>
+              </w:rPr>
+              <w:t>8</w:t>
+            </w:r>
+          </w:p>
+        </w:tc>
+        <w:tc>
+          <w:tcPr>
+            <w:tcW w:w="425" w:type="dxa"/>
+          </w:tcPr>
+          <w:p>
+            <w:pPr>
+              <w:jc w:val="center"/>
+              <w:rPr>
+                <w:rFonts w:ascii="Arial" w:hAnsi="Arial" w:cs="Arial"/>
+                <w:color w:val="0070C0"/>
+                <w:sz w:val="20"/>
+                <w:szCs w:val="20"/>
+                <w:lang w:val="es-ES_tradnl"/>
+              </w:rPr>
+            </w:pPr>
+            <w:r>
+              <w:rPr>
+                <w:rFonts w:ascii="Arial" w:hAnsi="Arial" w:cs="Arial"/>
+                <w:color w:val="0070C0"/>
+                <w:sz w:val="20"/>
+                <w:szCs w:val="20"/>
+                <w:lang w:val="es-ES_tradnl"/>
+              </w:rPr>
+              <w:t>S</w:t>
+            </w:r>
+          </w:p>
+        </w:tc>
+        <w:tc>
+          <w:tcPr>
+            <w:tcW w:w="425" w:type="dxa"/>
+          </w:tcPr>
+          <w:p>
+            <w:pPr>
+              <w:jc w:val="center"/>
+              <w:rPr>
+                <w:rFonts w:ascii="Arial" w:hAnsi="Arial" w:cs="Arial"/>
+                <w:color w:val="0070C0"/>
+                <w:sz w:val="20"/>
+                <w:szCs w:val="20"/>
+                <w:lang w:val="es-ES_tradnl"/>
+              </w:rPr>
+            </w:pPr>
+            <w:r>
+              <w:rPr>
+                <w:rFonts w:ascii="Arial" w:hAnsi="Arial" w:cs="Arial"/>
+                <w:color w:val="0070C0"/>
+                <w:sz w:val="20"/>
+                <w:szCs w:val="20"/>
+                <w:lang w:val="es-ES_tradnl"/>
+              </w:rPr>
+              <w:t>N</w:t>
+            </w:r>
+          </w:p>
+        </w:tc>
+        <w:tc>
+          <w:tcPr>
+            <w:tcW w:w="425" w:type="dxa"/>
+          </w:tcPr>
+          <w:p>
+            <w:pPr>
+              <w:jc w:val="center"/>
+              <w:rPr>
+                <w:rFonts w:ascii="Arial" w:hAnsi="Arial" w:cs="Arial"/>
+                <w:b/>
+                <w:bCs/>
+                <w:color w:val="0070C0"/>
+                <w:sz w:val="20"/>
+                <w:szCs w:val="20"/>
+                <w:lang w:val="es-ES_tradnl"/>
+              </w:rPr>
+            </w:pPr>
+          </w:p>
+        </w:tc>
+        <w:tc>
+          <w:tcPr>
+            <w:tcW w:w="425" w:type="dxa"/>
+          </w:tcPr>
+          <w:p>
+            <w:pPr>
+              <w:jc w:val="center"/>
+              <w:rPr>
+                <w:rFonts w:ascii="Arial" w:hAnsi="Arial" w:cs="Arial"/>
+                <w:color w:val="0070C0"/>
+                <w:sz w:val="20"/>
+                <w:szCs w:val="20"/>
+                <w:lang w:val="es-ES_tradnl"/>
+              </w:rPr>
+            </w:pPr>
+            <w:r>
+              <w:rPr>
+                <w:rFonts w:ascii="Arial" w:hAnsi="Arial" w:cs="Arial"/>
+                <w:color w:val="0070C0"/>
+                <w:sz w:val="20"/>
+                <w:szCs w:val="20"/>
+                <w:lang w:val="es-ES_tradnl"/>
+              </w:rPr>
+              <w:t>C</w:t>
+            </w:r>
+          </w:p>
+        </w:tc>
+        <w:tc>
+          <w:tcPr>
+            <w:tcW w:w="425" w:type="dxa"/>
+          </w:tcPr>
+          <w:p>
+            <w:pPr>
+              <w:jc w:val="center"/>
+              <w:rPr>
+                <w:rFonts w:ascii="Arial" w:hAnsi="Arial" w:cs="Arial"/>
+                <w:b/>
+                <w:bCs/>
+                <w:color w:val="0070C0"/>
+                <w:sz w:val="20"/>
+                <w:szCs w:val="20"/>
+                <w:lang w:val="es-ES_tradnl"/>
+              </w:rPr>
+            </w:pPr>
+          </w:p>
+        </w:tc>
+        <w:tc>
+          <w:tcPr>
+            <w:tcW w:w="425" w:type="dxa"/>
+          </w:tcPr>
+          <w:p>
+            <w:pPr>
+              <w:jc w:val="center"/>
+              <w:rPr>
+                <w:rFonts w:ascii="Arial" w:hAnsi="Arial" w:cs="Arial"/>
+                <w:b/>
+                <w:bCs/>
+                <w:color w:val="0070C0"/>
+                <w:sz w:val="20"/>
+                <w:szCs w:val="20"/>
+                <w:lang w:val="es-ES_tradnl"/>
+              </w:rPr>
+            </w:pPr>
+          </w:p>
+        </w:tc>
+        <w:tc>
+          <w:tcPr>
+            <w:tcW w:w="425" w:type="dxa"/>
+          </w:tcPr>
+          <w:p>
+            <w:pPr>
+              <w:jc w:val="center"/>
+              <w:rPr>
+                <w:rFonts w:ascii="Arial" w:hAnsi="Arial" w:cs="Arial"/>
+                <w:b/>
+                <w:bCs/>
+                <w:color w:val="0070C0"/>
+                <w:sz w:val="20"/>
+                <w:szCs w:val="20"/>
+                <w:lang w:val="es-ES_tradnl"/>
+              </w:rPr>
+            </w:pPr>
+          </w:p>
+        </w:tc>
+        <w:tc>
+          <w:tcPr>
+            <w:tcW w:w="425" w:type="dxa"/>
+          </w:tcPr>
+          <w:p>
+            <w:pPr>
+              <w:jc w:val="center"/>
+              <w:rPr>
+                <w:rFonts w:ascii="Arial" w:hAnsi="Arial" w:cs="Arial"/>
+                <w:b/>
+                <w:bCs/>
+                <w:color w:val="0070C0"/>
+                <w:sz w:val="20"/>
+                <w:szCs w:val="20"/>
+                <w:lang w:val="es-ES_tradnl"/>
+              </w:rPr>
+            </w:pPr>
+          </w:p>
+        </w:tc>
+        <w:tc>
+          <w:tcPr>
+            <w:tcW w:w="425" w:type="dxa"/>
+          </w:tcPr>
+          <w:p>
+            <w:pPr>
+              <w:jc w:val="center"/>
+              <w:rPr>
+                <w:rFonts w:ascii="Arial" w:hAnsi="Arial" w:cs="Arial"/>
+                <w:color w:val="0070C0"/>
+                <w:sz w:val="20"/>
+                <w:szCs w:val="20"/>
+                <w:lang w:val="es-ES_tradnl"/>
+              </w:rPr>
+            </w:pPr>
+            <w:r>
+              <w:rPr>
+                <w:rFonts w:ascii="Arial" w:hAnsi="Arial" w:cs="Arial"/>
+                <w:color w:val="0070C0"/>
+                <w:sz w:val="20"/>
+                <w:szCs w:val="20"/>
+                <w:lang w:val="es-ES_tradnl"/>
+              </w:rPr>
+              <w:t>T</w:t>
+            </w:r>
+          </w:p>
+        </w:tc>
+        <w:tc>
+          <w:tcPr>
+            <w:tcW w:w="425" w:type="dxa"/>
+          </w:tcPr>
+          <w:p>
+            <w:pPr>
+              <w:jc w:val="center"/>
+              <w:rPr>
+                <w:rFonts w:ascii="Arial" w:hAnsi="Arial" w:cs="Arial"/>
+                <w:color w:val="0070C0"/>
+                <w:sz w:val="20"/>
+                <w:szCs w:val="20"/>
+                <w:lang w:val="es-ES_tradnl"/>
+              </w:rPr>
+            </w:pPr>
+            <w:r>
+              <w:rPr>
+                <w:rFonts w:ascii="Arial" w:hAnsi="Arial" w:cs="Arial"/>
+                <w:color w:val="0070C0"/>
+                <w:sz w:val="20"/>
+                <w:szCs w:val="20"/>
+                <w:lang w:val="es-ES_tradnl"/>
+              </w:rPr>
+              <w:t>O</w:t>
+            </w:r>
+          </w:p>
+        </w:tc>
+        <w:tc>
+          <w:tcPr>
+            <w:tcW w:w="425" w:type="dxa"/>
+          </w:tcPr>
+          <w:p>
+            <w:pPr>
+              <w:jc w:val="center"/>
+              <w:rPr>
+                <w:rFonts w:ascii="Arial" w:hAnsi="Arial" w:cs="Arial"/>
+                <w:b/>
+                <w:bCs/>
+                <w:color w:val="0070C0"/>
+                <w:sz w:val="20"/>
+                <w:szCs w:val="20"/>
+                <w:lang w:val="es-ES_tradnl"/>
+              </w:rPr>
+            </w:pPr>
+          </w:p>
+        </w:tc>
+        <w:tc>
+          <w:tcPr>
+            <w:tcW w:w="425" w:type="dxa"/>
+          </w:tcPr>
+          <w:p>
+            <w:pPr>
+              <w:jc w:val="center"/>
+              <w:rPr>
+                <w:rFonts w:ascii="Arial" w:hAnsi="Arial" w:cs="Arial"/>
+                <w:b/>
+                <w:bCs/>
+                <w:color w:val="0070C0"/>
+                <w:sz w:val="20"/>
+                <w:szCs w:val="20"/>
+                <w:lang w:val="es-ES_tradnl"/>
+              </w:rPr>
+            </w:pPr>
+          </w:p>
+        </w:tc>
+      </w:tr>
+      <w:tr>
+        <w:trPr>
+          <w:jc w:val="center"/>
+        </w:trPr>
+        <w:tc>
+          <w:tcPr>
+            <w:tcW w:w="467" w:type="dxa"/>
+            <w:vMerge/>
+          </w:tcPr>
+          <w:p>
+            <w:pPr>
+              <w:jc w:val="center"/>
+              <w:rPr>
+                <w:rFonts w:ascii="Arial" w:hAnsi="Arial" w:cs="Arial"/>
+                <w:b/>
+                <w:bCs/>
+                <w:color w:val="0070C0"/>
+                <w:sz w:val="20"/>
+                <w:szCs w:val="20"/>
+                <w:lang w:val="es-ES_tradnl"/>
+              </w:rPr>
+              <w:pPrChange w:id="11" w:author="ggcv" w:date="2015-03-14T16:40:00Z">
+                <w:pPr>
+                  <w:keepNext/>
+                  <w:keepLines/>
+                  <w:spacing w:before="480"/>
+                  <w:jc w:val="center"/>
+                  <w:outlineLvl w:val="0"/>
+                </w:pPr>
+              </w:pPrChange>
+            </w:pPr>
+          </w:p>
+        </w:tc>
+        <w:tc>
+          <w:tcPr>
+            <w:tcW w:w="425" w:type="dxa"/>
+            <w:shd w:val="clear" w:color="auto" w:fill="D9D9D9"/>
+          </w:tcPr>
+          <w:p>
+            <w:pPr>
+              <w:jc w:val="center"/>
+              <w:rPr>
+                <w:rFonts w:ascii="Arial" w:hAnsi="Arial" w:cs="Arial"/>
+                <w:color w:val="0070C0"/>
+                <w:sz w:val="20"/>
+                <w:szCs w:val="20"/>
+                <w:lang w:val="es-ES_tradnl"/>
+              </w:rPr>
+            </w:pPr>
+            <w:r>
+              <w:rPr>
+                <w:rFonts w:ascii="Arial" w:hAnsi="Arial" w:cs="Arial"/>
+                <w:color w:val="0070C0"/>
+                <w:sz w:val="20"/>
+                <w:szCs w:val="20"/>
+                <w:lang w:val="es-ES_tradnl"/>
+              </w:rPr>
+              <w:t>9</w:t>
+            </w:r>
+          </w:p>
+        </w:tc>
+        <w:tc>
+          <w:tcPr>
+            <w:tcW w:w="425" w:type="dxa"/>
+          </w:tcPr>
+          <w:p>
+            <w:pPr>
+              <w:jc w:val="center"/>
+              <w:rPr>
+                <w:rFonts w:ascii="Arial" w:hAnsi="Arial" w:cs="Arial"/>
+                <w:b/>
+                <w:bCs/>
+                <w:color w:val="0070C0"/>
+                <w:sz w:val="20"/>
+                <w:szCs w:val="20"/>
+                <w:lang w:val="es-ES_tradnl"/>
+              </w:rPr>
+            </w:pPr>
+          </w:p>
+        </w:tc>
+        <w:tc>
+          <w:tcPr>
+            <w:tcW w:w="425" w:type="dxa"/>
+          </w:tcPr>
+          <w:p>
+            <w:pPr>
+              <w:jc w:val="center"/>
+              <w:rPr>
+                <w:rFonts w:ascii="Arial" w:hAnsi="Arial" w:cs="Arial"/>
+                <w:color w:val="0070C0"/>
+                <w:sz w:val="20"/>
+                <w:szCs w:val="20"/>
+                <w:lang w:val="es-ES_tradnl"/>
+              </w:rPr>
+            </w:pPr>
+            <w:r>
+              <w:rPr>
+                <w:rFonts w:ascii="Arial" w:hAnsi="Arial" w:cs="Arial"/>
+                <w:color w:val="0070C0"/>
+                <w:sz w:val="20"/>
+                <w:szCs w:val="20"/>
+                <w:lang w:val="es-ES_tradnl"/>
+              </w:rPr>
+              <w:t>A</w:t>
+            </w:r>
+          </w:p>
+        </w:tc>
+        <w:tc>
+          <w:tcPr>
+            <w:tcW w:w="425" w:type="dxa"/>
+          </w:tcPr>
+          <w:p>
+            <w:pPr>
+              <w:jc w:val="center"/>
+              <w:rPr>
+                <w:rFonts w:ascii="Arial" w:hAnsi="Arial" w:cs="Arial"/>
+                <w:b/>
+                <w:bCs/>
+                <w:color w:val="0070C0"/>
+                <w:sz w:val="20"/>
+                <w:szCs w:val="20"/>
+                <w:lang w:val="es-ES_tradnl"/>
+              </w:rPr>
+            </w:pPr>
+          </w:p>
+        </w:tc>
+        <w:tc>
+          <w:tcPr>
+            <w:tcW w:w="425" w:type="dxa"/>
+          </w:tcPr>
+          <w:p>
+            <w:pPr>
+              <w:jc w:val="center"/>
+              <w:rPr>
+                <w:rFonts w:ascii="Arial" w:hAnsi="Arial" w:cs="Arial"/>
+                <w:b/>
+                <w:bCs/>
+                <w:color w:val="0070C0"/>
+                <w:sz w:val="20"/>
+                <w:szCs w:val="20"/>
+                <w:lang w:val="es-ES_tradnl"/>
+              </w:rPr>
+            </w:pPr>
+          </w:p>
+        </w:tc>
+        <w:tc>
+          <w:tcPr>
+            <w:tcW w:w="425" w:type="dxa"/>
+          </w:tcPr>
+          <w:p>
+            <w:pPr>
+              <w:jc w:val="center"/>
+              <w:rPr>
+                <w:rFonts w:ascii="Arial" w:hAnsi="Arial" w:cs="Arial"/>
+                <w:b/>
+                <w:bCs/>
+                <w:color w:val="0070C0"/>
+                <w:sz w:val="20"/>
+                <w:szCs w:val="20"/>
+                <w:lang w:val="es-ES_tradnl"/>
+              </w:rPr>
+            </w:pPr>
+          </w:p>
+        </w:tc>
+        <w:tc>
+          <w:tcPr>
+            <w:tcW w:w="425" w:type="dxa"/>
+          </w:tcPr>
+          <w:p>
+            <w:pPr>
+              <w:jc w:val="center"/>
+              <w:rPr>
+                <w:rFonts w:ascii="Arial" w:hAnsi="Arial" w:cs="Arial"/>
+                <w:b/>
+                <w:bCs/>
+                <w:color w:val="0070C0"/>
+                <w:sz w:val="20"/>
+                <w:szCs w:val="20"/>
+                <w:lang w:val="es-ES_tradnl"/>
+              </w:rPr>
+            </w:pPr>
+          </w:p>
+        </w:tc>
+        <w:tc>
+          <w:tcPr>
+            <w:tcW w:w="425" w:type="dxa"/>
+          </w:tcPr>
+          <w:p>
+            <w:pPr>
+              <w:jc w:val="center"/>
+              <w:rPr>
+                <w:rFonts w:ascii="Arial" w:hAnsi="Arial" w:cs="Arial"/>
+                <w:b/>
+                <w:bCs/>
+                <w:color w:val="0070C0"/>
+                <w:sz w:val="20"/>
+                <w:szCs w:val="20"/>
+                <w:lang w:val="es-ES_tradnl"/>
+              </w:rPr>
+            </w:pPr>
+          </w:p>
+        </w:tc>
+        <w:tc>
+          <w:tcPr>
+            <w:tcW w:w="425" w:type="dxa"/>
+          </w:tcPr>
+          <w:p>
+            <w:pPr>
+              <w:jc w:val="center"/>
+              <w:rPr>
+                <w:rFonts w:ascii="Arial" w:hAnsi="Arial" w:cs="Arial"/>
+                <w:color w:val="0070C0"/>
+                <w:sz w:val="20"/>
+                <w:szCs w:val="20"/>
+                <w:lang w:val="es-ES_tradnl"/>
+              </w:rPr>
+            </w:pPr>
+            <w:r>
+              <w:rPr>
+                <w:rFonts w:ascii="Arial" w:hAnsi="Arial" w:cs="Arial"/>
+                <w:color w:val="0070C0"/>
+                <w:sz w:val="20"/>
+                <w:szCs w:val="20"/>
+                <w:lang w:val="es-ES_tradnl"/>
+              </w:rPr>
+              <w:t>O</w:t>
+            </w:r>
+          </w:p>
+        </w:tc>
+        <w:tc>
+          <w:tcPr>
+            <w:tcW w:w="425" w:type="dxa"/>
+          </w:tcPr>
+          <w:p>
+            <w:pPr>
+              <w:jc w:val="center"/>
+              <w:rPr>
+                <w:rFonts w:ascii="Arial" w:hAnsi="Arial" w:cs="Arial"/>
+                <w:b/>
+                <w:bCs/>
+                <w:color w:val="0070C0"/>
+                <w:sz w:val="20"/>
+                <w:szCs w:val="20"/>
+                <w:lang w:val="es-ES_tradnl"/>
+              </w:rPr>
+            </w:pPr>
+          </w:p>
+        </w:tc>
+        <w:tc>
+          <w:tcPr>
+            <w:tcW w:w="425" w:type="dxa"/>
+          </w:tcPr>
+          <w:p>
+            <w:pPr>
+              <w:jc w:val="center"/>
+              <w:rPr>
+                <w:rFonts w:ascii="Arial" w:hAnsi="Arial" w:cs="Arial"/>
+                <w:color w:val="0070C0"/>
+                <w:sz w:val="20"/>
+                <w:szCs w:val="20"/>
+                <w:lang w:val="es-ES_tradnl"/>
+              </w:rPr>
+            </w:pPr>
+            <w:r>
+              <w:rPr>
+                <w:rFonts w:ascii="Arial" w:hAnsi="Arial" w:cs="Arial"/>
+                <w:color w:val="0070C0"/>
+                <w:sz w:val="20"/>
+                <w:szCs w:val="20"/>
+                <w:lang w:val="es-ES_tradnl"/>
+              </w:rPr>
+              <w:t>N</w:t>
+            </w:r>
+          </w:p>
+        </w:tc>
+        <w:tc>
+          <w:tcPr>
+            <w:tcW w:w="425" w:type="dxa"/>
+          </w:tcPr>
+          <w:p>
+            <w:pPr>
+              <w:jc w:val="center"/>
+              <w:rPr>
+                <w:rFonts w:ascii="Arial" w:hAnsi="Arial" w:cs="Arial"/>
+                <w:b/>
+                <w:bCs/>
+                <w:color w:val="0070C0"/>
+                <w:sz w:val="20"/>
+                <w:szCs w:val="20"/>
+                <w:lang w:val="es-ES_tradnl"/>
+              </w:rPr>
+            </w:pPr>
+          </w:p>
+        </w:tc>
+        <w:tc>
+          <w:tcPr>
+            <w:tcW w:w="425" w:type="dxa"/>
+          </w:tcPr>
+          <w:p>
+            <w:pPr>
+              <w:jc w:val="center"/>
+              <w:rPr>
+                <w:rFonts w:ascii="Arial" w:hAnsi="Arial" w:cs="Arial"/>
+                <w:b/>
+                <w:bCs/>
+                <w:color w:val="0070C0"/>
+                <w:sz w:val="20"/>
+                <w:szCs w:val="20"/>
+                <w:lang w:val="es-ES_tradnl"/>
+              </w:rPr>
+            </w:pPr>
+          </w:p>
+        </w:tc>
+      </w:tr>
+      <w:tr>
+        <w:trPr>
+          <w:jc w:val="center"/>
+        </w:trPr>
+        <w:tc>
+          <w:tcPr>
+            <w:tcW w:w="467" w:type="dxa"/>
+            <w:vMerge/>
+          </w:tcPr>
+          <w:p>
+            <w:pPr>
+              <w:jc w:val="center"/>
+              <w:rPr>
+                <w:rFonts w:ascii="Arial" w:hAnsi="Arial" w:cs="Arial"/>
+                <w:b/>
+                <w:bCs/>
+                <w:color w:val="0070C0"/>
+                <w:sz w:val="20"/>
+                <w:szCs w:val="20"/>
+                <w:lang w:val="es-ES_tradnl"/>
+              </w:rPr>
+              <w:pPrChange w:id="12" w:author="ggcv" w:date="2015-03-14T16:40:00Z">
+                <w:pPr>
+                  <w:keepNext/>
+                  <w:keepLines/>
+                  <w:spacing w:before="480"/>
+                  <w:jc w:val="center"/>
+                  <w:outlineLvl w:val="0"/>
+                </w:pPr>
+              </w:pPrChange>
+            </w:pPr>
+          </w:p>
+        </w:tc>
+        <w:tc>
+          <w:tcPr>
+            <w:tcW w:w="425" w:type="dxa"/>
+            <w:shd w:val="clear" w:color="auto" w:fill="D9D9D9"/>
+          </w:tcPr>
+          <w:p>
+            <w:pPr>
+              <w:jc w:val="center"/>
+              <w:rPr>
+                <w:rFonts w:ascii="Arial" w:hAnsi="Arial" w:cs="Arial"/>
+                <w:color w:val="0070C0"/>
+                <w:sz w:val="20"/>
+                <w:szCs w:val="20"/>
+                <w:lang w:val="es-ES_tradnl"/>
+              </w:rPr>
+            </w:pPr>
+            <w:r>
+              <w:rPr>
+                <w:rFonts w:ascii="Arial" w:hAnsi="Arial" w:cs="Arial"/>
+                <w:color w:val="0070C0"/>
+                <w:sz w:val="20"/>
+                <w:szCs w:val="20"/>
+                <w:lang w:val="es-ES_tradnl"/>
+              </w:rPr>
               <w:t>10</w:t>
             </w:r>
           </w:p>
@@ -10290,7 +10305,7 @@
                 <w:szCs w:val="20"/>
                 <w:lang w:val="es-ES_tradnl"/>
               </w:rPr>
-              <w:pPrChange w:id="10" w:author="ggcv" w:date="2015-03-14T16:40:00Z">
+              <w:pPrChange w:id="13" w:author="ggcv" w:date="2015-03-14T16:40:00Z">
                 <w:pPr>
                   <w:keepNext/>
                   <w:keepLines/>
@@ -10955,8 +10970,16 @@
 </w:document>
 </file>
 
+<file path=word/people.xml><?xml version="1.0" encoding="utf-8"?>
+<w15:people xmlns:wpc="http://schemas.microsoft.com/office/word/2010/wordprocessingCanvas" xmlns:mc="http://schemas.openxmlformats.org/markup-compatibility/2006" xmlns:o="urn:schemas-microsoft-com:office:office" xmlns:r="http://schemas.openxmlformats.org/officeDocument/2006/relationships" xmlns:m="http://schemas.openxmlformats.org/officeDocument/2006/math" xmlns:v="urn:schemas-microsoft-com:vml" xmlns:wp14="http://schemas.microsoft.com/office/word/2010/wordprocessingDrawing" xmlns:wp="http://schemas.openxmlformats.org/drawingml/2006/wordprocessingDrawing" xmlns:w10="urn:schemas-microsoft-com:office:word" xmlns:w="http://schemas.openxmlformats.org/wordprocessingml/2006/main" xmlns:w14="http://schemas.microsoft.com/office/word/2010/wordml" xmlns:w15="http://schemas.microsoft.com/office/word/2012/wordml" xmlns:wpg="http://schemas.microsoft.com/office/word/2010/wordprocessingGroup" xmlns:wpi="http://schemas.microsoft.com/office/word/2010/wordprocessingInk" xmlns:wne="http://schemas.microsoft.com/office/word/2006/wordml" xmlns:wps="http://schemas.microsoft.com/office/word/2010/wordprocessingShape" mc:Ignorable="w14 w15 wp14">
+  <w15:person w15:author="German">
+    <w15:presenceInfo w15:providerId="None" w15:userId="German"/>
+  </w15:person>
+</w15:people>
+</file>
+
 <file path=word/styles.xml><?xml version="1.0" encoding="utf-8"?>
-<w:styles xmlns:r="http://schemas.openxmlformats.org/officeDocument/2006/relationships" xmlns:w="http://schemas.openxmlformats.org/wordprocessingml/2006/main">
+<w:styles xmlns:mc="http://schemas.openxmlformats.org/markup-compatibility/2006" xmlns:r="http://schemas.openxmlformats.org/officeDocument/2006/relationships" xmlns:w="http://schemas.openxmlformats.org/wordprocessingml/2006/main" xmlns:w14="http://schemas.microsoft.com/office/word/2010/wordml" xmlns:w15="http://schemas.microsoft.com/office/word/2012/wordml" mc:Ignorable="w14 w15">
   <w:docDefaults>
     <w:rPrDefault>
       <w:rPr>
@@ -10972,144 +10995,378 @@
       </w:pPr>
     </w:pPrDefault>
   </w:docDefaults>
-  <w:latentStyles w:defLockedState="0" w:defUIPriority="99" w:defSemiHidden="1" w:defUnhideWhenUsed="1" w:defQFormat="0" w:count="267">
-    <w:lsdException w:name="Normal" w:semiHidden="0" w:uiPriority="0" w:unhideWhenUsed="0" w:qFormat="1"/>
-    <w:lsdException w:name="heading 1" w:semiHidden="0" w:uiPriority="9" w:unhideWhenUsed="0" w:qFormat="1"/>
-    <w:lsdException w:name="heading 2" w:uiPriority="9" w:qFormat="1"/>
-    <w:lsdException w:name="heading 3" w:uiPriority="9" w:qFormat="1"/>
-    <w:lsdException w:name="heading 4" w:uiPriority="9" w:qFormat="1"/>
-    <w:lsdException w:name="heading 5" w:uiPriority="9" w:qFormat="1"/>
-    <w:lsdException w:name="heading 6" w:uiPriority="9" w:qFormat="1"/>
-    <w:lsdException w:name="heading 7" w:uiPriority="9" w:qFormat="1"/>
-    <w:lsdException w:name="heading 8" w:uiPriority="9" w:qFormat="1"/>
-    <w:lsdException w:name="heading 9" w:uiPriority="9" w:qFormat="1"/>
-    <w:lsdException w:name="toc 1" w:uiPriority="39"/>
-    <w:lsdException w:name="toc 2" w:uiPriority="39"/>
-    <w:lsdException w:name="toc 3" w:uiPriority="39"/>
-    <w:lsdException w:name="toc 4" w:uiPriority="39"/>
-    <w:lsdException w:name="toc 5" w:uiPriority="39"/>
-    <w:lsdException w:name="toc 6" w:uiPriority="39"/>
-    <w:lsdException w:name="toc 7" w:uiPriority="39"/>
-    <w:lsdException w:name="toc 8" w:uiPriority="39"/>
-    <w:lsdException w:name="toc 9" w:uiPriority="39"/>
-    <w:lsdException w:name="caption" w:uiPriority="35" w:qFormat="1"/>
-    <w:lsdException w:name="Title" w:semiHidden="0" w:uiPriority="10" w:unhideWhenUsed="0" w:qFormat="1"/>
-    <w:lsdException w:name="Default Paragraph Font" w:uiPriority="1"/>
-    <w:lsdException w:name="Subtitle" w:semiHidden="0" w:uiPriority="11" w:unhideWhenUsed="0" w:qFormat="1"/>
-    <w:lsdException w:name="Strong" w:semiHidden="0" w:uiPriority="22" w:unhideWhenUsed="0" w:qFormat="1"/>
-    <w:lsdException w:name="Emphasis" w:semiHidden="0" w:uiPriority="20" w:unhideWhenUsed="0" w:qFormat="1"/>
-    <w:lsdException w:name="Table Grid" w:semiHidden="0" w:uiPriority="59" w:unhideWhenUsed="0"/>
-    <w:lsdException w:name="Placeholder Text" w:unhideWhenUsed="0"/>
-    <w:lsdException w:name="No Spacing" w:semiHidden="0" w:uiPriority="1" w:unhideWhenUsed="0" w:qFormat="1"/>
-    <w:lsdException w:name="Light Shading" w:semiHidden="0" w:uiPriority="60" w:unhideWhenUsed="0"/>
-    <w:lsdException w:name="Light List" w:semiHidden="0" w:uiPriority="61" w:unhideWhenUsed="0"/>
-    <w:lsdException w:name="Light Grid" w:semiHidden="0" w:uiPriority="62" w:unhideWhenUsed="0"/>
-    <w:lsdException w:name="Medium Shading 1" w:semiHidden="0" w:uiPriority="63" w:unhideWhenUsed="0"/>
-    <w:lsdException w:name="Medium Shading 2" w:semiHidden="0" w:uiPriority="64" w:unhideWhenUsed="0"/>
-    <w:lsdException w:name="Medium List 1" w:semiHidden="0" w:uiPriority="65" w:unhideWhenUsed="0"/>
-    <w:lsdException w:name="Medium List 2" w:semiHidden="0" w:uiPriority="66" w:unhideWhenUsed="0"/>
-    <w:lsdException w:name="Medium Grid 1" w:semiHidden="0" w:uiPriority="67" w:unhideWhenUsed="0"/>
-    <w:lsdException w:name="Medium Grid 2" w:semiHidden="0" w:uiPriority="68" w:unhideWhenUsed="0"/>
-    <w:lsdException w:name="Medium Grid 3" w:semiHidden="0" w:uiPriority="69" w:unhideWhenUsed="0"/>
-    <w:lsdException w:name="Dark List" w:semiHidden="0" w:uiPriority="70" w:unhideWhenUsed="0"/>
-    <w:lsdException w:name="Colorful Shading" w:semiHidden="0" w:uiPriority="71" w:unhideWhenUsed="0"/>
-    <w:lsdException w:name="Colorful List" w:semiHidden="0" w:uiPriority="72" w:unhideWhenUsed="0"/>
-    <w:lsdException w:name="Colorful Grid" w:semiHidden="0" w:uiPriority="73" w:unhideWhenUsed="0"/>
-    <w:lsdException w:name="Light Shading Accent 1" w:semiHidden="0" w:uiPriority="60" w:unhideWhenUsed="0"/>
-    <w:lsdException w:name="Light List Accent 1" w:semiHidden="0" w:uiPriority="61" w:unhideWhenUsed="0"/>
-    <w:lsdException w:name="Light Grid Accent 1" w:semiHidden="0" w:uiPriority="62" w:unhideWhenUsed="0"/>
-    <w:lsdException w:name="Medium Shading 1 Accent 1" w:semiHidden="0" w:uiPriority="63" w:unhideWhenUsed="0"/>
-    <w:lsdException w:name="Medium Shading 2 Accent 1" w:semiHidden="0" w:uiPriority="64" w:unhideWhenUsed="0"/>
-    <w:lsdException w:name="Medium List 1 Accent 1" w:semiHidden="0" w:uiPriority="65" w:unhideWhenUsed="0"/>
-    <w:lsdException w:name="Revision" w:unhideWhenUsed="0"/>
-    <w:lsdException w:name="List Paragraph" w:semiHidden="0" w:uiPriority="34" w:unhideWhenUsed="0" w:qFormat="1"/>
-    <w:lsdException w:name="Quote" w:semiHidden="0" w:uiPriority="29" w:unhideWhenUsed="0" w:qFormat="1"/>
-    <w:lsdException w:name="Intense Quote" w:semiHidden="0" w:uiPriority="30" w:unhideWhenUsed="0" w:qFormat="1"/>
-    <w:lsdException w:name="Medium List 2 Accent 1" w:semiHidden="0" w:uiPriority="66" w:unhideWhenUsed="0"/>
-    <w:lsdException w:name="Medium Grid 1 Accent 1" w:semiHidden="0" w:uiPriority="67" w:unhideWhenUsed="0"/>
-    <w:lsdException w:name="Medium Grid 2 Accent 1" w:semiHidden="0" w:uiPriority="68" w:unhideWhenUsed="0"/>
-    <w:lsdException w:name="Medium Grid 3 Accent 1" w:semiHidden="0" w:uiPriority="69" w:unhideWhenUsed="0"/>
-    <w:lsdException w:name="Dark List Accent 1" w:semiHidden="0" w:uiPriority="70" w:unhideWhenUsed="0"/>
-    <w:lsdException w:name="Colorful Shading Accent 1" w:semiHidden="0" w:uiPriority="71" w:unhideWhenUsed="0"/>
-    <w:lsdException w:name="Colorful List Accent 1" w:semiHidden="0" w:uiPriority="72" w:unhideWhenUsed="0"/>
-    <w:lsdException w:name="Colorful Grid Accent 1" w:semiHidden="0" w:uiPriority="73" w:unhideWhenUsed="0"/>
-    <w:lsdException w:name="Light Shading Accent 2" w:semiHidden="0" w:uiPriority="60" w:unhideWhenUsed="0"/>
-    <w:lsdException w:name="Light List Accent 2" w:semiHidden="0" w:uiPriority="61" w:unhideWhenUsed="0"/>
-    <w:lsdException w:name="Light Grid Accent 2" w:semiHidden="0" w:uiPriority="62" w:unhideWhenUsed="0"/>
-    <w:lsdException w:name="Medium Shading 1 Accent 2" w:semiHidden="0" w:uiPriority="63" w:unhideWhenUsed="0"/>
-    <w:lsdException w:name="Medium Shading 2 Accent 2" w:semiHidden="0" w:uiPriority="64" w:unhideWhenUsed="0"/>
-    <w:lsdException w:name="Medium List 1 Accent 2" w:semiHidden="0" w:uiPriority="65" w:unhideWhenUsed="0"/>
-    <w:lsdException w:name="Medium List 2 Accent 2" w:semiHidden="0" w:uiPriority="66" w:unhideWhenUsed="0"/>
-    <w:lsdException w:name="Medium Grid 1 Accent 2" w:semiHidden="0" w:uiPriority="67" w:unhideWhenUsed="0"/>
-    <w:lsdException w:name="Medium Grid 2 Accent 2" w:semiHidden="0" w:uiPriority="68" w:unhideWhenUsed="0"/>
-    <w:lsdException w:name="Medium Grid 3 Accent 2" w:semiHidden="0" w:uiPriority="69" w:unhideWhenUsed="0"/>
-    <w:lsdException w:name="Dark List Accent 2" w:semiHidden="0" w:uiPriority="70" w:unhideWhenUsed="0"/>
-    <w:lsdException w:name="Colorful Shading Accent 2" w:semiHidden="0" w:uiPriority="71" w:unhideWhenUsed="0"/>
-    <w:lsdException w:name="Colorful List Accent 2" w:semiHidden="0" w:uiPriority="72" w:unhideWhenUsed="0"/>
-    <w:lsdException w:name="Colorful Grid Accent 2" w:semiHidden="0" w:uiPriority="73" w:unhideWhenUsed="0"/>
-    <w:lsdException w:name="Light Shading Accent 3" w:semiHidden="0" w:uiPriority="60" w:unhideWhenUsed="0"/>
-    <w:lsdException w:name="Light List Accent 3" w:semiHidden="0" w:uiPriority="61" w:unhideWhenUsed="0"/>
-    <w:lsdException w:name="Light Grid Accent 3" w:semiHidden="0" w:uiPriority="62" w:unhideWhenUsed="0"/>
-    <w:lsdException w:name="Medium Shading 1 Accent 3" w:semiHidden="0" w:uiPriority="63" w:unhideWhenUsed="0"/>
-    <w:lsdException w:name="Medium Shading 2 Accent 3" w:semiHidden="0" w:uiPriority="64" w:unhideWhenUsed="0"/>
-    <w:lsdException w:name="Medium List 1 Accent 3" w:semiHidden="0" w:uiPriority="65" w:unhideWhenUsed="0"/>
-    <w:lsdException w:name="Medium List 2 Accent 3" w:semiHidden="0" w:uiPriority="66" w:unhideWhenUsed="0"/>
-    <w:lsdException w:name="Medium Grid 1 Accent 3" w:semiHidden="0" w:uiPriority="67" w:unhideWhenUsed="0"/>
-    <w:lsdException w:name="Medium Grid 2 Accent 3" w:semiHidden="0" w:uiPriority="68" w:unhideWhenUsed="0"/>
-    <w:lsdException w:name="Medium Grid 3 Accent 3" w:semiHidden="0" w:uiPriority="69" w:unhideWhenUsed="0"/>
-    <w:lsdException w:name="Dark List Accent 3" w:semiHidden="0" w:uiPriority="70" w:unhideWhenUsed="0"/>
-    <w:lsdException w:name="Colorful Shading Accent 3" w:semiHidden="0" w:uiPriority="71" w:unhideWhenUsed="0"/>
-    <w:lsdException w:name="Colorful List Accent 3" w:semiHidden="0" w:uiPriority="72" w:unhideWhenUsed="0"/>
-    <w:lsdException w:name="Colorful Grid Accent 3" w:semiHidden="0" w:uiPriority="73" w:unhideWhenUsed="0"/>
-    <w:lsdException w:name="Light Shading Accent 4" w:semiHidden="0" w:uiPriority="60" w:unhideWhenUsed="0"/>
-    <w:lsdException w:name="Light List Accent 4" w:semiHidden="0" w:uiPriority="61" w:unhideWhenUsed="0"/>
-    <w:lsdException w:name="Light Grid Accent 4" w:semiHidden="0" w:uiPriority="62" w:unhideWhenUsed="0"/>
-    <w:lsdException w:name="Medium Shading 1 Accent 4" w:semiHidden="0" w:uiPriority="63" w:unhideWhenUsed="0"/>
-    <w:lsdException w:name="Medium Shading 2 Accent 4" w:semiHidden="0" w:uiPriority="64" w:unhideWhenUsed="0"/>
-    <w:lsdException w:name="Medium List 1 Accent 4" w:semiHidden="0" w:uiPriority="65" w:unhideWhenUsed="0"/>
-    <w:lsdException w:name="Medium List 2 Accent 4" w:semiHidden="0" w:uiPriority="66" w:unhideWhenUsed="0"/>
-    <w:lsdException w:name="Medium Grid 1 Accent 4" w:semiHidden="0" w:uiPriority="67" w:unhideWhenUsed="0"/>
-    <w:lsdException w:name="Medium Grid 2 Accent 4" w:semiHidden="0" w:uiPriority="68" w:unhideWhenUsed="0"/>
-    <w:lsdException w:name="Medium Grid 3 Accent 4" w:semiHidden="0" w:uiPriority="69" w:unhideWhenUsed="0"/>
-    <w:lsdException w:name="Dark List Accent 4" w:semiHidden="0" w:uiPriority="70" w:unhideWhenUsed="0"/>
-    <w:lsdException w:name="Colorful Shading Accent 4" w:semiHidden="0" w:uiPriority="71" w:unhideWhenUsed="0"/>
-    <w:lsdException w:name="Colorful List Accent 4" w:semiHidden="0" w:uiPriority="72" w:unhideWhenUsed="0"/>
-    <w:lsdException w:name="Colorful Grid Accent 4" w:semiHidden="0" w:uiPriority="73" w:unhideWhenUsed="0"/>
-    <w:lsdException w:name="Light Shading Accent 5" w:semiHidden="0" w:uiPriority="60" w:unhideWhenUsed="0"/>
-    <w:lsdException w:name="Light List Accent 5" w:semiHidden="0" w:uiPriority="61" w:unhideWhenUsed="0"/>
-    <w:lsdException w:name="Light Grid Accent 5" w:semiHidden="0" w:uiPriority="62" w:unhideWhenUsed="0"/>
-    <w:lsdException w:name="Medium Shading 1 Accent 5" w:semiHidden="0" w:uiPriority="63" w:unhideWhenUsed="0"/>
-    <w:lsdException w:name="Medium Shading 2 Accent 5" w:semiHidden="0" w:uiPriority="64" w:unhideWhenUsed="0"/>
-    <w:lsdException w:name="Medium List 1 Accent 5" w:semiHidden="0" w:uiPriority="65" w:unhideWhenUsed="0"/>
-    <w:lsdException w:name="Medium List 2 Accent 5" w:semiHidden="0" w:uiPriority="66" w:unhideWhenUsed="0"/>
-    <w:lsdException w:name="Medium Grid 1 Accent 5" w:semiHidden="0" w:uiPriority="67" w:unhideWhenUsed="0"/>
-    <w:lsdException w:name="Medium Grid 2 Accent 5" w:semiHidden="0" w:uiPriority="68" w:unhideWhenUsed="0"/>
-    <w:lsdException w:name="Medium Grid 3 Accent 5" w:semiHidden="0" w:uiPriority="69" w:unhideWhenUsed="0"/>
-    <w:lsdException w:name="Dark List Accent 5" w:semiHidden="0" w:uiPriority="70" w:unhideWhenUsed="0"/>
-    <w:lsdException w:name="Colorful Shading Accent 5" w:semiHidden="0" w:uiPriority="71" w:unhideWhenUsed="0"/>
-    <w:lsdException w:name="Colorful List Accent 5" w:semiHidden="0" w:uiPriority="72" w:unhideWhenUsed="0"/>
-    <w:lsdException w:name="Colorful Grid Accent 5" w:semiHidden="0" w:uiPriority="73" w:unhideWhenUsed="0"/>
-    <w:lsdException w:name="Light Shading Accent 6" w:semiHidden="0" w:uiPriority="60" w:unhideWhenUsed="0"/>
-    <w:lsdException w:name="Light List Accent 6" w:semiHidden="0" w:uiPriority="61" w:unhideWhenUsed="0"/>
-    <w:lsdException w:name="Light Grid Accent 6" w:semiHidden="0" w:uiPriority="62" w:unhideWhenUsed="0"/>
-    <w:lsdException w:name="Medium Shading 1 Accent 6" w:semiHidden="0" w:uiPriority="63" w:unhideWhenUsed="0"/>
-    <w:lsdException w:name="Medium Shading 2 Accent 6" w:semiHidden="0" w:uiPriority="64" w:unhideWhenUsed="0"/>
-    <w:lsdException w:name="Medium List 1 Accent 6" w:semiHidden="0" w:uiPriority="65" w:unhideWhenUsed="0"/>
-    <w:lsdException w:name="Medium List 2 Accent 6" w:semiHidden="0" w:uiPriority="66" w:unhideWhenUsed="0"/>
-    <w:lsdException w:name="Medium Grid 1 Accent 6" w:semiHidden="0" w:uiPriority="67" w:unhideWhenUsed="0"/>
-    <w:lsdException w:name="Medium Grid 2 Accent 6" w:semiHidden="0" w:uiPriority="68" w:unhideWhenUsed="0"/>
-    <w:lsdException w:name="Medium Grid 3 Accent 6" w:semiHidden="0" w:uiPriority="69" w:unhideWhenUsed="0"/>
-    <w:lsdException w:name="Dark List Accent 6" w:semiHidden="0" w:uiPriority="70" w:unhideWhenUsed="0"/>
-    <w:lsdException w:name="Colorful Shading Accent 6" w:semiHidden="0" w:uiPriority="71" w:unhideWhenUsed="0"/>
-    <w:lsdException w:name="Colorful List Accent 6" w:semiHidden="0" w:uiPriority="72" w:unhideWhenUsed="0"/>
-    <w:lsdException w:name="Colorful Grid Accent 6" w:semiHidden="0" w:uiPriority="73" w:unhideWhenUsed="0"/>
-    <w:lsdException w:name="Subtle Emphasis" w:semiHidden="0" w:uiPriority="19" w:unhideWhenUsed="0" w:qFormat="1"/>
-    <w:lsdException w:name="Intense Emphasis" w:semiHidden="0" w:uiPriority="21" w:unhideWhenUsed="0" w:qFormat="1"/>
-    <w:lsdException w:name="Subtle Reference" w:semiHidden="0" w:uiPriority="31" w:unhideWhenUsed="0" w:qFormat="1"/>
-    <w:lsdException w:name="Intense Reference" w:semiHidden="0" w:uiPriority="32" w:unhideWhenUsed="0" w:qFormat="1"/>
-    <w:lsdException w:name="Book Title" w:semiHidden="0" w:uiPriority="33" w:unhideWhenUsed="0" w:qFormat="1"/>
-    <w:lsdException w:name="Bibliography" w:uiPriority="37"/>
-    <w:lsdException w:name="TOC Heading" w:uiPriority="39" w:qFormat="1"/>
+  <w:latentStyles w:defLockedState="0" w:defUIPriority="99" w:defSemiHidden="0" w:defUnhideWhenUsed="0" w:defQFormat="0" w:count="371">
+    <w:lsdException w:name="Normal" w:uiPriority="0" w:qFormat="1"/>
+    <w:lsdException w:name="heading 1" w:uiPriority="9" w:qFormat="1"/>
+    <w:lsdException w:name="heading 2" w:semiHidden="1" w:uiPriority="9" w:unhideWhenUsed="1" w:qFormat="1"/>
+    <w:lsdException w:name="heading 3" w:semiHidden="1" w:uiPriority="9" w:unhideWhenUsed="1" w:qFormat="1"/>
+    <w:lsdException w:name="heading 4" w:semiHidden="1" w:uiPriority="9" w:unhideWhenUsed="1" w:qFormat="1"/>
+    <w:lsdException w:name="heading 5" w:semiHidden="1" w:uiPriority="9" w:unhideWhenUsed="1" w:qFormat="1"/>
+    <w:lsdException w:name="heading 6" w:semiHidden="1" w:uiPriority="9" w:unhideWhenUsed="1" w:qFormat="1"/>
+    <w:lsdException w:name="heading 7" w:semiHidden="1" w:uiPriority="9" w:unhideWhenUsed="1" w:qFormat="1"/>
+    <w:lsdException w:name="heading 8" w:semiHidden="1" w:uiPriority="9" w:unhideWhenUsed="1" w:qFormat="1"/>
+    <w:lsdException w:name="heading 9" w:semiHidden="1" w:uiPriority="9" w:unhideWhenUsed="1" w:qFormat="1"/>
+    <w:lsdException w:name="index 1" w:semiHidden="1" w:unhideWhenUsed="1"/>
+    <w:lsdException w:name="index 2" w:semiHidden="1" w:unhideWhenUsed="1"/>
+    <w:lsdException w:name="index 3" w:semiHidden="1" w:unhideWhenUsed="1"/>
+    <w:lsdException w:name="index 4" w:semiHidden="1" w:unhideWhenUsed="1"/>
+    <w:lsdException w:name="index 5" w:semiHidden="1" w:unhideWhenUsed="1"/>
+    <w:lsdException w:name="index 6" w:semiHidden="1" w:unhideWhenUsed="1"/>
+    <w:lsdException w:name="index 7" w:semiHidden="1" w:unhideWhenUsed="1"/>
+    <w:lsdException w:name="index 8" w:semiHidden="1" w:unhideWhenUsed="1"/>
+    <w:lsdException w:name="index 9" w:semiHidden="1" w:unhideWhenUsed="1"/>
+    <w:lsdException w:name="toc 1" w:semiHidden="1" w:uiPriority="39" w:unhideWhenUsed="1"/>
+    <w:lsdException w:name="toc 2" w:semiHidden="1" w:uiPriority="39" w:unhideWhenUsed="1"/>
+    <w:lsdException w:name="toc 3" w:semiHidden="1" w:uiPriority="39" w:unhideWhenUsed="1"/>
+    <w:lsdException w:name="toc 4" w:semiHidden="1" w:uiPriority="39" w:unhideWhenUsed="1"/>
+    <w:lsdException w:name="toc 5" w:semiHidden="1" w:uiPriority="39" w:unhideWhenUsed="1"/>
+    <w:lsdException w:name="toc 6" w:semiHidden="1" w:uiPriority="39" w:unhideWhenUsed="1"/>
+    <w:lsdException w:name="toc 7" w:semiHidden="1" w:uiPriority="39" w:unhideWhenUsed="1"/>
+    <w:lsdException w:name="toc 8" w:semiHidden="1" w:uiPriority="39" w:unhideWhenUsed="1"/>
+    <w:lsdException w:name="toc 9" w:semiHidden="1" w:uiPriority="39" w:unhideWhenUsed="1"/>
+    <w:lsdException w:name="Normal Indent" w:semiHidden="1" w:unhideWhenUsed="1"/>
+    <w:lsdException w:name="footnote text" w:semiHidden="1" w:unhideWhenUsed="1"/>
+    <w:lsdException w:name="annotation text" w:semiHidden="1" w:unhideWhenUsed="1"/>
+    <w:lsdException w:name="header" w:semiHidden="1" w:unhideWhenUsed="1"/>
+    <w:lsdException w:name="footer" w:semiHidden="1" w:unhideWhenUsed="1"/>
+    <w:lsdException w:name="index heading" w:semiHidden="1" w:unhideWhenUsed="1"/>
+    <w:lsdException w:name="caption" w:semiHidden="1" w:uiPriority="35" w:unhideWhenUsed="1" w:qFormat="1"/>
+    <w:lsdException w:name="table of figures" w:semiHidden="1" w:unhideWhenUsed="1"/>
+    <w:lsdException w:name="envelope address" w:semiHidden="1" w:unhideWhenUsed="1"/>
+    <w:lsdException w:name="envelope return" w:semiHidden="1" w:unhideWhenUsed="1"/>
+    <w:lsdException w:name="footnote reference" w:semiHidden="1" w:unhideWhenUsed="1"/>
+    <w:lsdException w:name="annotation reference" w:semiHidden="1" w:unhideWhenUsed="1"/>
+    <w:lsdException w:name="line number" w:semiHidden="1" w:unhideWhenUsed="1"/>
+    <w:lsdException w:name="page number" w:semiHidden="1" w:unhideWhenUsed="1"/>
+    <w:lsdException w:name="endnote reference" w:semiHidden="1" w:unhideWhenUsed="1"/>
+    <w:lsdException w:name="endnote text" w:semiHidden="1" w:unhideWhenUsed="1"/>
+    <w:lsdException w:name="table of authorities" w:semiHidden="1" w:unhideWhenUsed="1"/>
+    <w:lsdException w:name="macro" w:semiHidden="1" w:unhideWhenUsed="1"/>
+    <w:lsdException w:name="toa heading" w:semiHidden="1" w:unhideWhenUsed="1"/>
+    <w:lsdException w:name="List" w:semiHidden="1" w:unhideWhenUsed="1"/>
+    <w:lsdException w:name="List Bullet" w:semiHidden="1" w:unhideWhenUsed="1"/>
+    <w:lsdException w:name="List Number" w:semiHidden="1" w:unhideWhenUsed="1"/>
+    <w:lsdException w:name="List 2" w:semiHidden="1" w:unhideWhenUsed="1"/>
+    <w:lsdException w:name="List 3" w:semiHidden="1" w:unhideWhenUsed="1"/>
+    <w:lsdException w:name="List 4" w:semiHidden="1" w:unhideWhenUsed="1"/>
+    <w:lsdException w:name="List 5" w:semiHidden="1" w:unhideWhenUsed="1"/>
+    <w:lsdException w:name="List Bullet 2" w:semiHidden="1" w:unhideWhenUsed="1"/>
+    <w:lsdException w:name="List Bullet 3" w:semiHidden="1" w:unhideWhenUsed="1"/>
+    <w:lsdException w:name="List Bullet 4" w:semiHidden="1" w:unhideWhenUsed="1"/>
+    <w:lsdException w:name="List Bullet 5" w:semiHidden="1" w:unhideWhenUsed="1"/>
+    <w:lsdException w:name="List Number 2" w:semiHidden="1" w:unhideWhenUsed="1"/>
+    <w:lsdException w:name="List Number 3" w:semiHidden="1" w:unhideWhenUsed="1"/>
+    <w:lsdException w:name="List Number 4" w:semiHidden="1" w:unhideWhenUsed="1"/>
+    <w:lsdException w:name="List Number 5" w:semiHidden="1" w:unhideWhenUsed="1"/>
+    <w:lsdException w:name="Title" w:uiPriority="10" w:qFormat="1"/>
+    <w:lsdException w:name="Closing" w:semiHidden="1" w:unhideWhenUsed="1"/>
+    <w:lsdException w:name="Signature" w:semiHidden="1" w:unhideWhenUsed="1"/>
+    <w:lsdException w:name="Default Paragraph Font" w:semiHidden="1" w:uiPriority="1" w:unhideWhenUsed="1"/>
+    <w:lsdException w:name="Body Text" w:semiHidden="1" w:unhideWhenUsed="1"/>
+    <w:lsdException w:name="Body Text Indent" w:semiHidden="1" w:unhideWhenUsed="1"/>
+    <w:lsdException w:name="List Continue" w:semiHidden="1" w:unhideWhenUsed="1"/>
+    <w:lsdException w:name="List Continue 2" w:semiHidden="1" w:unhideWhenUsed="1"/>
+    <w:lsdException w:name="List Continue 3" w:semiHidden="1" w:unhideWhenUsed="1"/>
+    <w:lsdException w:name="List Continue 4" w:semiHidden="1" w:unhideWhenUsed="1"/>
+    <w:lsdException w:name="List Continue 5" w:semiHidden="1" w:unhideWhenUsed="1"/>
+    <w:lsdException w:name="Message Header" w:semiHidden="1" w:unhideWhenUsed="1"/>
+    <w:lsdException w:name="Subtitle" w:uiPriority="11" w:qFormat="1"/>
+    <w:lsdException w:name="Salutation" w:semiHidden="1" w:unhideWhenUsed="1"/>
+    <w:lsdException w:name="Date" w:semiHidden="1" w:unhideWhenUsed="1"/>
+    <w:lsdException w:name="Body Text First Indent" w:semiHidden="1" w:unhideWhenUsed="1"/>
+    <w:lsdException w:name="Body Text First Indent 2" w:semiHidden="1" w:unhideWhenUsed="1"/>
+    <w:lsdException w:name="Note Heading" w:semiHidden="1" w:unhideWhenUsed="1"/>
+    <w:lsdException w:name="Body Text 2" w:semiHidden="1" w:unhideWhenUsed="1"/>
+    <w:lsdException w:name="Body Text 3" w:semiHidden="1" w:unhideWhenUsed="1"/>
+    <w:lsdException w:name="Body Text Indent 2" w:semiHidden="1" w:unhideWhenUsed="1"/>
+    <w:lsdException w:name="Body Text Indent 3" w:semiHidden="1" w:unhideWhenUsed="1"/>
+    <w:lsdException w:name="Block Text" w:semiHidden="1" w:unhideWhenUsed="1"/>
+    <w:lsdException w:name="Hyperlink" w:semiHidden="1" w:unhideWhenUsed="1"/>
+    <w:lsdException w:name="FollowedHyperlink" w:semiHidden="1" w:unhideWhenUsed="1"/>
+    <w:lsdException w:name="Strong" w:uiPriority="22" w:qFormat="1"/>
+    <w:lsdException w:name="Emphasis" w:uiPriority="20" w:qFormat="1"/>
+    <w:lsdException w:name="Document Map" w:semiHidden="1" w:unhideWhenUsed="1"/>
+    <w:lsdException w:name="Plain Text" w:semiHidden="1" w:unhideWhenUsed="1"/>
+    <w:lsdException w:name="E-mail Signature" w:semiHidden="1" w:unhideWhenUsed="1"/>
+    <w:lsdException w:name="HTML Top of Form" w:semiHidden="1" w:unhideWhenUsed="1"/>
+    <w:lsdException w:name="HTML Bottom of Form" w:semiHidden="1" w:unhideWhenUsed="1"/>
+    <w:lsdException w:name="Normal (Web)" w:semiHidden="1" w:unhideWhenUsed="1"/>
+    <w:lsdException w:name="HTML Acronym" w:semiHidden="1" w:unhideWhenUsed="1"/>
+    <w:lsdException w:name="HTML Address" w:semiHidden="1" w:unhideWhenUsed="1"/>
+    <w:lsdException w:name="HTML Cite" w:semiHidden="1" w:unhideWhenUsed="1"/>
+    <w:lsdException w:name="HTML Code" w:semiHidden="1" w:unhideWhenUsed="1"/>
+    <w:lsdException w:name="HTML Definition" w:semiHidden="1" w:unhideWhenUsed="1"/>
+    <w:lsdException w:name="HTML Keyboard" w:semiHidden="1" w:unhideWhenUsed="1"/>
+    <w:lsdException w:name="HTML Preformatted" w:semiHidden="1" w:unhideWhenUsed="1"/>
+    <w:lsdException w:name="HTML Sample" w:semiHidden="1" w:unhideWhenUsed="1"/>
+    <w:lsdException w:name="HTML Typewriter" w:semiHidden="1" w:unhideWhenUsed="1"/>
+    <w:lsdException w:name="HTML Variable" w:semiHidden="1" w:unhideWhenUsed="1"/>
+    <w:lsdException w:name="Normal Table" w:semiHidden="1" w:unhideWhenUsed="1"/>
+    <w:lsdException w:name="annotation subject" w:semiHidden="1" w:unhideWhenUsed="1"/>
+    <w:lsdException w:name="No List" w:semiHidden="1" w:unhideWhenUsed="1"/>
+    <w:lsdException w:name="Outline List 1" w:semiHidden="1" w:unhideWhenUsed="1"/>
+    <w:lsdException w:name="Outline List 2" w:semiHidden="1" w:unhideWhenUsed="1"/>
+    <w:lsdException w:name="Outline List 3" w:semiHidden="1" w:unhideWhenUsed="1"/>
+    <w:lsdException w:name="Table Simple 1" w:semiHidden="1" w:unhideWhenUsed="1"/>
+    <w:lsdException w:name="Table Simple 2" w:semiHidden="1" w:unhideWhenUsed="1"/>
+    <w:lsdException w:name="Table Simple 3" w:semiHidden="1" w:unhideWhenUsed="1"/>
+    <w:lsdException w:name="Table Classic 1" w:semiHidden="1" w:unhideWhenUsed="1"/>
+    <w:lsdException w:name="Table Classic 2" w:semiHidden="1" w:unhideWhenUsed="1"/>
+    <w:lsdException w:name="Table Classic 3" w:semiHidden="1" w:unhideWhenUsed="1"/>
+    <w:lsdException w:name="Table Classic 4" w:semiHidden="1" w:unhideWhenUsed="1"/>
+    <w:lsdException w:name="Table Colorful 1" w:semiHidden="1" w:unhideWhenUsed="1"/>
+    <w:lsdException w:name="Table Colorful 2" w:semiHidden="1" w:unhideWhenUsed="1"/>
+    <w:lsdException w:name="Table Colorful 3" w:semiHidden="1" w:unhideWhenUsed="1"/>
+    <w:lsdException w:name="Table Columns 1" w:semiHidden="1" w:unhideWhenUsed="1"/>
+    <w:lsdException w:name="Table Columns 2" w:semiHidden="1" w:unhideWhenUsed="1"/>
+    <w:lsdException w:name="Table Columns 3" w:semiHidden="1" w:unhideWhenUsed="1"/>
+    <w:lsdException w:name="Table Columns 4" w:semiHidden="1" w:unhideWhenUsed="1"/>
+    <w:lsdException w:name="Table Columns 5" w:semiHidden="1" w:unhideWhenUsed="1"/>
+    <w:lsdException w:name="Table Grid 1" w:semiHidden="1" w:unhideWhenUsed="1"/>
+    <w:lsdException w:name="Table Grid 2" w:semiHidden="1" w:unhideWhenUsed="1"/>
+    <w:lsdException w:name="Table Grid 3" w:semiHidden="1" w:unhideWhenUsed="1"/>
+    <w:lsdException w:name="Table Grid 4" w:semiHidden="1" w:unhideWhenUsed="1"/>
+    <w:lsdException w:name="Table Grid 5" w:semiHidden="1" w:unhideWhenUsed="1"/>
+    <w:lsdException w:name="Table Grid 6" w:semiHidden="1" w:unhideWhenUsed="1"/>
+    <w:lsdException w:name="Table Grid 7" w:semiHidden="1" w:unhideWhenUsed="1"/>
+    <w:lsdException w:name="Table Grid 8" w:semiHidden="1" w:unhideWhenUsed="1"/>
+    <w:lsdException w:name="Table List 1" w:semiHidden="1" w:unhideWhenUsed="1"/>
+    <w:lsdException w:name="Table List 2" w:semiHidden="1" w:unhideWhenUsed="1"/>
+    <w:lsdException w:name="Table List 3" w:semiHidden="1" w:unhideWhenUsed="1"/>
+    <w:lsdException w:name="Table List 4" w:semiHidden="1" w:unhideWhenUsed="1"/>
+    <w:lsdException w:name="Table List 5" w:semiHidden="1" w:unhideWhenUsed="1"/>
+    <w:lsdException w:name="Table List 6" w:semiHidden="1" w:unhideWhenUsed="1"/>
+    <w:lsdException w:name="Table List 7" w:semiHidden="1" w:unhideWhenUsed="1"/>
+    <w:lsdException w:name="Table List 8" w:semiHidden="1" w:unhideWhenUsed="1"/>
+    <w:lsdException w:name="Table 3D effects 1" w:semiHidden="1" w:unhideWhenUsed="1"/>
+    <w:lsdException w:name="Table 3D effects 2" w:semiHidden="1" w:unhideWhenUsed="1"/>
+    <w:lsdException w:name="Table 3D effects 3" w:semiHidden="1" w:unhideWhenUsed="1"/>
+    <w:lsdException w:name="Table Contemporary" w:semiHidden="1" w:unhideWhenUsed="1"/>
+    <w:lsdException w:name="Table Elegant" w:semiHidden="1" w:unhideWhenUsed="1"/>
+    <w:lsdException w:name="Table Professional" w:semiHidden="1" w:unhideWhenUsed="1"/>
+    <w:lsdException w:name="Table Subtle 1" w:semiHidden="1" w:unhideWhenUsed="1"/>
+    <w:lsdException w:name="Table Subtle 2" w:semiHidden="1" w:unhideWhenUsed="1"/>
+    <w:lsdException w:name="Table Web 1" w:semiHidden="1" w:unhideWhenUsed="1"/>
+    <w:lsdException w:name="Table Web 2" w:semiHidden="1" w:unhideWhenUsed="1"/>
+    <w:lsdException w:name="Table Web 3" w:semiHidden="1" w:unhideWhenUsed="1"/>
+    <w:lsdException w:name="Balloon Text" w:semiHidden="1" w:unhideWhenUsed="1"/>
+    <w:lsdException w:name="Table Grid" w:uiPriority="59"/>
+    <w:lsdException w:name="Table Theme" w:semiHidden="1" w:unhideWhenUsed="1"/>
+    <w:lsdException w:name="Placeholder Text" w:semiHidden="1"/>
+    <w:lsdException w:name="No Spacing" w:uiPriority="1" w:qFormat="1"/>
+    <w:lsdException w:name="Light Shading" w:uiPriority="60"/>
+    <w:lsdException w:name="Light List" w:uiPriority="61"/>
+    <w:lsdException w:name="Light Grid" w:uiPriority="62"/>
+    <w:lsdException w:name="Medium Shading 1" w:uiPriority="63"/>
+    <w:lsdException w:name="Medium Shading 2" w:uiPriority="64"/>
+    <w:lsdException w:name="Medium List 1" w:uiPriority="65"/>
+    <w:lsdException w:name="Medium List 2" w:uiPriority="66"/>
+    <w:lsdException w:name="Medium Grid 1" w:uiPriority="67"/>
+    <w:lsdException w:name="Medium Grid 2" w:uiPriority="68"/>
+    <w:lsdException w:name="Medium Grid 3" w:uiPriority="69"/>
+    <w:lsdException w:name="Dark List" w:uiPriority="70"/>
+    <w:lsdException w:name="Colorful Shading" w:uiPriority="71"/>
+    <w:lsdException w:name="Colorful List" w:uiPriority="72"/>
+    <w:lsdException w:name="Colorful Grid" w:uiPriority="73"/>
+    <w:lsdException w:name="Light Shading Accent 1" w:uiPriority="60"/>
+    <w:lsdException w:name="Light List Accent 1" w:uiPriority="61"/>
+    <w:lsdException w:name="Light Grid Accent 1" w:uiPriority="62"/>
+    <w:lsdException w:name="Medium Shading 1 Accent 1" w:uiPriority="63"/>
+    <w:lsdException w:name="Medium Shading 2 Accent 1" w:uiPriority="64"/>
+    <w:lsdException w:name="Medium List 1 Accent 1" w:uiPriority="65"/>
+    <w:lsdException w:name="Revision" w:semiHidden="1"/>
+    <w:lsdException w:name="List Paragraph" w:uiPriority="34" w:qFormat="1"/>
+    <w:lsdException w:name="Quote" w:uiPriority="29" w:qFormat="1"/>
+    <w:lsdException w:name="Intense Quote" w:uiPriority="30" w:qFormat="1"/>
+    <w:lsdException w:name="Medium List 2 Accent 1" w:uiPriority="66"/>
+    <w:lsdException w:name="Medium Grid 1 Accent 1" w:uiPriority="67"/>
+    <w:lsdException w:name="Medium Grid 2 Accent 1" w:uiPriority="68"/>
+    <w:lsdException w:name="Medium Grid 3 Accent 1" w:uiPriority="69"/>
+    <w:lsdException w:name="Dark List Accent 1" w:uiPriority="70"/>
+    <w:lsdException w:name="Colorful Shading Accent 1" w:uiPriority="71"/>
+    <w:lsdException w:name="Colorful List Accent 1" w:uiPriority="72"/>
+    <w:lsdException w:name="Colorful Grid Accent 1" w:uiPriority="73"/>
+    <w:lsdException w:name="Light Shading Accent 2" w:uiPriority="60"/>
+    <w:lsdException w:name="Light List Accent 2" w:uiPriority="61"/>
+    <w:lsdException w:name="Light Grid Accent 2" w:uiPriority="62"/>
+    <w:lsdException w:name="Medium Shading 1 Accent 2" w:uiPriority="63"/>
+    <w:lsdException w:name="Medium Shading 2 Accent 2" w:uiPriority="64"/>
+    <w:lsdException w:name="Medium List 1 Accent 2" w:uiPriority="65"/>
+    <w:lsdException w:name="Medium List 2 Accent 2" w:uiPriority="66"/>
+    <w:lsdException w:name="Medium Grid 1 Accent 2" w:uiPriority="67"/>
+    <w:lsdException w:name="Medium Grid 2 Accent 2" w:uiPriority="68"/>
+    <w:lsdException w:name="Medium Grid 3 Accent 2" w:uiPriority="69"/>
+    <w:lsdException w:name="Dark List Accent 2" w:uiPriority="70"/>
+    <w:lsdException w:name="Colorful Shading Accent 2" w:uiPriority="71"/>
+    <w:lsdException w:name="Colorful List Accent 2" w:uiPriority="72"/>
+    <w:lsdException w:name="Colorful Grid Accent 2" w:uiPriority="73"/>
+    <w:lsdException w:name="Light Shading Accent 3" w:uiPriority="60"/>
+    <w:lsdException w:name="Light List Accent 3" w:uiPriority="61"/>
+    <w:lsdException w:name="Light Grid Accent 3" w:uiPriority="62"/>
+    <w:lsdException w:name="Medium Shading 1 Accent 3" w:uiPriority="63"/>
+    <w:lsdException w:name="Medium Shading 2 Accent 3" w:uiPriority="64"/>
+    <w:lsdException w:name="Medium List 1 Accent 3" w:uiPriority="65"/>
+    <w:lsdException w:name="Medium List 2 Accent 3" w:uiPriority="66"/>
+    <w:lsdException w:name="Medium Grid 1 Accent 3" w:uiPriority="67"/>
+    <w:lsdException w:name="Medium Grid 2 Accent 3" w:uiPriority="68"/>
+    <w:lsdException w:name="Medium Grid 3 Accent 3" w:uiPriority="69"/>
+    <w:lsdException w:name="Dark List Accent 3" w:uiPriority="70"/>
+    <w:lsdException w:name="Colorful Shading Accent 3" w:uiPriority="71"/>
+    <w:lsdException w:name="Colorful List Accent 3" w:uiPriority="72"/>
+    <w:lsdException w:name="Colorful Grid Accent 3" w:uiPriority="73"/>
+    <w:lsdException w:name="Light Shading Accent 4" w:uiPriority="60"/>
+    <w:lsdException w:name="Light List Accent 4" w:uiPriority="61"/>
+    <w:lsdException w:name="Light Grid Accent 4" w:uiPriority="62"/>
+    <w:lsdException w:name="Medium Shading 1 Accent 4" w:uiPriority="63"/>
+    <w:lsdException w:name="Medium Shading 2 Accent 4" w:uiPriority="64"/>
+    <w:lsdException w:name="Medium List 1 Accent 4" w:uiPriority="65"/>
+    <w:lsdException w:name="Medium List 2 Accent 4" w:uiPriority="66"/>
+    <w:lsdException w:name="Medium Grid 1 Accent 4" w:uiPriority="67"/>
+    <w:lsdException w:name="Medium Grid 2 Accent 4" w:uiPriority="68"/>
+    <w:lsdException w:name="Medium Grid 3 Accent 4" w:uiPriority="69"/>
+    <w:lsdException w:name="Dark List Accent 4" w:uiPriority="70"/>
+    <w:lsdException w:name="Colorful Shading Accent 4" w:uiPriority="71"/>
+    <w:lsdException w:name="Colorful List Accent 4" w:uiPriority="72"/>
+    <w:lsdException w:name="Colorful Grid Accent 4" w:uiPriority="73"/>
+    <w:lsdException w:name="Light Shading Accent 5" w:uiPriority="60"/>
+    <w:lsdException w:name="Light List Accent 5" w:uiPriority="61"/>
+    <w:lsdException w:name="Light Grid Accent 5" w:uiPriority="62"/>
+    <w:lsdException w:name="Medium Shading 1 Accent 5" w:uiPriority="63"/>
+    <w:lsdException w:name="Medium Shading 2 Accent 5" w:uiPriority="64"/>
+    <w:lsdException w:name="Medium List 1 Accent 5" w:uiPriority="65"/>
+    <w:lsdException w:name="Medium List 2 Accent 5" w:uiPriority="66"/>
+    <w:lsdException w:name="Medium Grid 1 Accent 5" w:uiPriority="67"/>
+    <w:lsdException w:name="Medium Grid 2 Accent 5" w:uiPriority="68"/>
+    <w:lsdException w:name="Medium Grid 3 Accent 5" w:uiPriority="69"/>
+    <w:lsdException w:name="Dark List Accent 5" w:uiPriority="70"/>
+    <w:lsdException w:name="Colorful Shading Accent 5" w:uiPriority="71"/>
+    <w:lsdException w:name="Colorful List Accent 5" w:uiPriority="72"/>
+    <w:lsdException w:name="Colorful Grid Accent 5" w:uiPriority="73"/>
+    <w:lsdException w:name="Light Shading Accent 6" w:uiPriority="60"/>
+    <w:lsdException w:name="Light List Accent 6" w:uiPriority="61"/>
+    <w:lsdException w:name="Light Grid Accent 6" w:uiPriority="62"/>
+    <w:lsdException w:name="Medium Shading 1 Accent 6" w:uiPriority="63"/>
+    <w:lsdException w:name="Medium Shading 2 Accent 6" w:uiPriority="64"/>
+    <w:lsdException w:name="Medium List 1 Accent 6" w:uiPriority="65"/>
+    <w:lsdException w:name="Medium List 2 Accent 6" w:uiPriority="66"/>
+    <w:lsdException w:name="Medium Grid 1 Accent 6" w:uiPriority="67"/>
+    <w:lsdException w:name="Medium Grid 2 Accent 6" w:uiPriority="68"/>
+    <w:lsdException w:name="Medium Grid 3 Accent 6" w:uiPriority="69"/>
+    <w:lsdException w:name="Dark List Accent 6" w:uiPriority="70"/>
+    <w:lsdException w:name="Colorful Shading Accent 6" w:uiPriority="71"/>
+    <w:lsdException w:name="Colorful List Accent 6" w:uiPriority="72"/>
+    <w:lsdException w:name="Colorful Grid Accent 6" w:uiPriority="73"/>
+    <w:lsdException w:name="Subtle Emphasis" w:uiPriority="19" w:qFormat="1"/>
+    <w:lsdException w:name="Intense Emphasis" w:uiPriority="21" w:qFormat="1"/>
+    <w:lsdException w:name="Subtle Reference" w:uiPriority="31" w:qFormat="1"/>
+    <w:lsdException w:name="Intense Reference" w:uiPriority="32" w:qFormat="1"/>
+    <w:lsdException w:name="Book Title" w:uiPriority="33" w:qFormat="1"/>
+    <w:lsdException w:name="Bibliography" w:semiHidden="1" w:uiPriority="37" w:unhideWhenUsed="1"/>
+    <w:lsdException w:name="TOC Heading" w:semiHidden="1" w:uiPriority="39" w:unhideWhenUsed="1" w:qFormat="1"/>
+    <w:lsdException w:name="Plain Table 1" w:uiPriority="41"/>
+    <w:lsdException w:name="Plain Table 2" w:uiPriority="42"/>
+    <w:lsdException w:name="Plain Table 3" w:uiPriority="43"/>
+    <w:lsdException w:name="Plain Table 4" w:uiPriority="44"/>
+    <w:lsdException w:name="Plain Table 5" w:uiPriority="45"/>
+    <w:lsdException w:name="Grid Table Light" w:uiPriority="40"/>
+    <w:lsdException w:name="Grid Table 1 Light" w:uiPriority="46"/>
+    <w:lsdException w:name="Grid Table 2" w:uiPriority="47"/>
+    <w:lsdException w:name="Grid Table 3" w:uiPriority="48"/>
+    <w:lsdException w:name="Grid Table 4" w:uiPriority="49"/>
+    <w:lsdException w:name="Grid Table 5 Dark" w:uiPriority="50"/>
+    <w:lsdException w:name="Grid Table 6 Colorful" w:uiPriority="51"/>
+    <w:lsdException w:name="Grid Table 7 Colorful" w:uiPriority="52"/>
+    <w:lsdException w:name="Grid Table 1 Light Accent 1" w:uiPriority="46"/>
+    <w:lsdException w:name="Grid Table 2 Accent 1" w:uiPriority="47"/>
+    <w:lsdException w:name="Grid Table 3 Accent 1" w:uiPriority="48"/>
+    <w:lsdException w:name="Grid Table 4 Accent 1" w:uiPriority="49"/>
+    <w:lsdException w:name="Grid Table 5 Dark Accent 1" w:uiPriority="50"/>
+    <w:lsdException w:name="Grid Table 6 Colorful Accent 1" w:uiPriority="51"/>
+    <w:lsdException w:name="Grid Table 7 Colorful Accent 1" w:uiPriority="52"/>
+    <w:lsdException w:name="Grid Table 1 Light Accent 2" w:uiPriority="46"/>
+    <w:lsdException w:name="Grid Table 2 Accent 2" w:uiPriority="47"/>
+    <w:lsdException w:name="Grid Table 3 Accent 2" w:uiPriority="48"/>
+    <w:lsdException w:name="Grid Table 4 Accent 2" w:uiPriority="49"/>
+    <w:lsdException w:name="Grid Table 5 Dark Accent 2" w:uiPriority="50"/>
+    <w:lsdException w:name="Grid Table 6 Colorful Accent 2" w:uiPriority="51"/>
+    <w:lsdException w:name="Grid Table 7 Colorful Accent 2" w:uiPriority="52"/>
+    <w:lsdException w:name="Grid Table 1 Light Accent 3" w:uiPriority="46"/>
+    <w:lsdException w:name="Grid Table 2 Accent 3" w:uiPriority="47"/>
+    <w:lsdException w:name="Grid Table 3 Accent 3" w:uiPriority="48"/>
+    <w:lsdException w:name="Grid Table 4 Accent 3" w:uiPriority="49"/>
+    <w:lsdException w:name="Grid Table 5 Dark Accent 3" w:uiPriority="50"/>
+    <w:lsdException w:name="Grid Table 6 Colorful Accent 3" w:uiPriority="51"/>
+    <w:lsdException w:name="Grid Table 7 Colorful Accent 3" w:uiPriority="52"/>
+    <w:lsdException w:name="Grid Table 1 Light Accent 4" w:uiPriority="46"/>
+    <w:lsdException w:name="Grid Table 2 Accent 4" w:uiPriority="47"/>
+    <w:lsdException w:name="Grid Table 3 Accent 4" w:uiPriority="48"/>
+    <w:lsdException w:name="Grid Table 4 Accent 4" w:uiPriority="49"/>
+    <w:lsdException w:name="Grid Table 5 Dark Accent 4" w:uiPriority="50"/>
+    <w:lsdException w:name="Grid Table 6 Colorful Accent 4" w:uiPriority="51"/>
+    <w:lsdException w:name="Grid Table 7 Colorful Accent 4" w:uiPriority="52"/>
+    <w:lsdException w:name="Grid Table 1 Light Accent 5" w:uiPriority="46"/>
+    <w:lsdException w:name="Grid Table 2 Accent 5" w:uiPriority="47"/>
+    <w:lsdException w:name="Grid Table 3 Accent 5" w:uiPriority="48"/>
+    <w:lsdException w:name="Grid Table 4 Accent 5" w:uiPriority="49"/>
+    <w:lsdException w:name="Grid Table 5 Dark Accent 5" w:uiPriority="50"/>
+    <w:lsdException w:name="Grid Table 6 Colorful Accent 5" w:uiPriority="51"/>
+    <w:lsdException w:name="Grid Table 7 Colorful Accent 5" w:uiPriority="52"/>
+    <w:lsdException w:name="Grid Table 1 Light Accent 6" w:uiPriority="46"/>
+    <w:lsdException w:name="Grid Table 2 Accent 6" w:uiPriority="47"/>
+    <w:lsdException w:name="Grid Table 3 Accent 6" w:uiPriority="48"/>
+    <w:lsdException w:name="Grid Table 4 Accent 6" w:uiPriority="49"/>
+    <w:lsdException w:name="Grid Table 5 Dark Accent 6" w:uiPriority="50"/>
+    <w:lsdException w:name="Grid Table 6 Colorful Accent 6" w:uiPriority="51"/>
+    <w:lsdException w:name="Grid Table 7 Colorful Accent 6" w:uiPriority="52"/>
+    <w:lsdException w:name="List Table 1 Light" w:uiPriority="46"/>
+    <w:lsdException w:name="List Table 2" w:uiPriority="47"/>
+    <w:lsdException w:name="List Table 3" w:uiPriority="48"/>
+    <w:lsdException w:name="List Table 4" w:uiPriority="49"/>
+    <w:lsdException w:name="List Table 5 Dark" w:uiPriority="50"/>
+    <w:lsdException w:name="List Table 6 Colorful" w:uiPriority="51"/>
+    <w:lsdException w:name="List Table 7 Colorful" w:uiPriority="52"/>
+    <w:lsdException w:name="List Table 1 Light Accent 1" w:uiPriority="46"/>
+    <w:lsdException w:name="List Table 2 Accent 1" w:uiPriority="47"/>
+    <w:lsdException w:name="List Table 3 Accent 1" w:uiPriority="48"/>
+    <w:lsdException w:name="List Table 4 Accent 1" w:uiPriority="49"/>
+    <w:lsdException w:name="List Table 5 Dark Accent 1" w:uiPriority="50"/>
+    <w:lsdException w:name="List Table 6 Colorful Accent 1" w:uiPriority="51"/>
+    <w:lsdException w:name="List Table 7 Colorful Accent 1" w:uiPriority="52"/>
+    <w:lsdException w:name="List Table 1 Light Accent 2" w:uiPriority="46"/>
+    <w:lsdException w:name="List Table 2 Accent 2" w:uiPriority="47"/>
+    <w:lsdException w:name="List Table 3 Accent 2" w:uiPriority="48"/>
+    <w:lsdException w:name="List Table 4 Accent 2" w:uiPriority="49"/>
+    <w:lsdException w:name="List Table 5 Dark Accent 2" w:uiPriority="50"/>
+    <w:lsdException w:name="List Table 6 Colorful Accent 2" w:uiPriority="51"/>
+    <w:lsdException w:name="List Table 7 Colorful Accent 2" w:uiPriority="52"/>
+    <w:lsdException w:name="List Table 1 Light Accent 3" w:uiPriority="46"/>
+    <w:lsdException w:name="List Table 2 Accent 3" w:uiPriority="47"/>
+    <w:lsdException w:name="List Table 3 Accent 3" w:uiPriority="48"/>
+    <w:lsdException w:name="List Table 4 Accent 3" w:uiPriority="49"/>
+    <w:lsdException w:name="List Table 5 Dark Accent 3" w:uiPriority="50"/>
+    <w:lsdException w:name="List Table 6 Colorful Accent 3" w:uiPriority="51"/>
+    <w:lsdException w:name="List Table 7 Colorful Accent 3" w:uiPriority="52"/>
+    <w:lsdException w:name="List Table 1 Light Accent 4" w:uiPriority="46"/>
+    <w:lsdException w:name="List Table 2 Accent 4" w:uiPriority="47"/>
+    <w:lsdException w:name="List Table 3 Accent 4" w:uiPriority="48"/>
+    <w:lsdException w:name="List Table 4 Accent 4" w:uiPriority="49"/>
+    <w:lsdException w:name="List Table 5 Dark Accent 4" w:uiPriority="50"/>
+    <w:lsdException w:name="List Table 6 Colorful Accent 4" w:uiPriority="51"/>
+    <w:lsdException w:name="List Table 7 Colorful Accent 4" w:uiPriority="52"/>
+    <w:lsdException w:name="List Table 1 Light Accent 5" w:uiPriority="46"/>
+    <w:lsdException w:name="List Table 2 Accent 5" w:uiPriority="47"/>
+    <w:lsdException w:name="List Table 3 Accent 5" w:uiPriority="48"/>
+    <w:lsdException w:name="List Table 4 Accent 5" w:uiPriority="49"/>
+    <w:lsdException w:name="List Table 5 Dark Accent 5" w:uiPriority="50"/>
+    <w:lsdException w:name="List Table 6 Colorful Accent 5" w:uiPriority="51"/>
+    <w:lsdException w:name="List Table 7 Colorful Accent 5" w:uiPriority="52"/>
+    <w:lsdException w:name="List Table 1 Light Accent 6" w:uiPriority="46"/>
+    <w:lsdException w:name="List Table 2 Accent 6" w:uiPriority="47"/>
+    <w:lsdException w:name="List Table 3 Accent 6" w:uiPriority="48"/>
+    <w:lsdException w:name="List Table 4 Accent 6" w:uiPriority="49"/>
+    <w:lsdException w:name="List Table 5 Dark Accent 6" w:uiPriority="50"/>
+    <w:lsdException w:name="List Table 6 Colorful Accent 6" w:uiPriority="51"/>
+    <w:lsdException w:name="List Table 7 Colorful Accent 6" w:uiPriority="52"/>
   </w:latentStyles>
   <w:style w:type="paragraph" w:default="1" w:styleId="Normal">
     <w:name w:val="Normal"/>
@@ -11136,7 +11393,6 @@
     <w:uiPriority w:val="99"/>
     <w:semiHidden/>
     <w:unhideWhenUsed/>
-    <w:qFormat/>
     <w:tblPr>
       <w:tblInd w:w="0" w:type="dxa"/>
       <w:tblCellMar>
@@ -11212,196 +11468,6 @@
       <w:szCs w:val="16"/>
       <w:lang w:val="en-US"/>
     </w:rPr>
-  </w:style>
-</w:styles>
-</file>
-
-<file path=word/stylesWithEffects.xml><?xml version="1.0" encoding="utf-8"?>
-<w:styles xmlns:wpc="http://schemas.microsoft.com/office/word/2010/wordprocessingCanvas" xmlns:mc="http://schemas.openxmlformats.org/markup-compatibility/2006" xmlns:o="urn:schemas-microsoft-com:office:office" xmlns:r="http://schemas.openxmlformats.org/officeDocument/2006/relationships" xmlns:m="http://schemas.openxmlformats.org/officeDocument/2006/math" xmlns:v="urn:schemas-microsoft-com:vml" xmlns:wp14="http://schemas.microsoft.com/office/word/2010/wordprocessingDrawing" xmlns:wp="http://schemas.openxmlformats.org/drawingml/2006/wordprocessingDrawing" xmlns:w10="urn:schemas-microsoft-com:office:word" xmlns:w="http://schemas.openxmlformats.org/wordprocessingml/2006/main" xmlns:w14="http://schemas.microsoft.com/office/word/2010/wordml" xmlns:wpg="http://schemas.microsoft.com/office/word/2010/wordprocessingGroup" xmlns:wpi="http://schemas.microsoft.com/office/word/2010/wordprocessingInk" xmlns:wne="http://schemas.microsoft.com/office/word/2006/wordml" xmlns:wps="http://schemas.microsoft.com/office/word/2010/wordprocessingShape" mc:Ignorable="w14 wp14">
-  <w:docDefaults>
-    <w:rPrDefault>
-      <w:rPr>
-        <w:rFonts w:asciiTheme="minorHAnsi" w:eastAsiaTheme="minorEastAsia" w:hAnsiTheme="minorHAnsi" w:cstheme="minorBidi"/>
-        <w:sz w:val="22"/>
-        <w:szCs w:val="22"/>
-        <w:lang w:val="es-CO" w:eastAsia="es-CO" w:bidi="ar-SA"/>
-      </w:rPr>
-    </w:rPrDefault>
-    <w:pPrDefault>
-      <w:pPr>
-        <w:spacing w:after="200" w:line="276" w:lineRule="auto"/>
-      </w:pPr>
-    </w:pPrDefault>
-  </w:docDefaults>
-  <w:latentStyles w:defLockedState="0" w:defUIPriority="99" w:defSemiHidden="1" w:defUnhideWhenUsed="1" w:defQFormat="0" w:count="267">
-    <w:lsdException w:name="Normal" w:semiHidden="0" w:uiPriority="0" w:unhideWhenUsed="0" w:qFormat="1"/>
-    <w:lsdException w:name="heading 1" w:semiHidden="0" w:uiPriority="9" w:unhideWhenUsed="0" w:qFormat="1"/>
-    <w:lsdException w:name="heading 2" w:uiPriority="9" w:qFormat="1"/>
-    <w:lsdException w:name="heading 3" w:uiPriority="9" w:qFormat="1"/>
-    <w:lsdException w:name="heading 4" w:uiPriority="9" w:qFormat="1"/>
-    <w:lsdException w:name="heading 5" w:uiPriority="9" w:qFormat="1"/>
-    <w:lsdException w:name="heading 6" w:uiPriority="9" w:qFormat="1"/>
-    <w:lsdException w:name="heading 7" w:uiPriority="9" w:qFormat="1"/>
-    <w:lsdException w:name="heading 8" w:uiPriority="9" w:qFormat="1"/>
-    <w:lsdException w:name="heading 9" w:uiPriority="9" w:qFormat="1"/>
-    <w:lsdException w:name="toc 1" w:uiPriority="39"/>
-    <w:lsdException w:name="toc 2" w:uiPriority="39"/>
-    <w:lsdException w:name="toc 3" w:uiPriority="39"/>
-    <w:lsdException w:name="toc 4" w:uiPriority="39"/>
-    <w:lsdException w:name="toc 5" w:uiPriority="39"/>
-    <w:lsdException w:name="toc 6" w:uiPriority="39"/>
-    <w:lsdException w:name="toc 7" w:uiPriority="39"/>
-    <w:lsdException w:name="toc 8" w:uiPriority="39"/>
-    <w:lsdException w:name="toc 9" w:uiPriority="39"/>
-    <w:lsdException w:name="caption" w:uiPriority="35" w:qFormat="1"/>
-    <w:lsdException w:name="Title" w:semiHidden="0" w:uiPriority="10" w:unhideWhenUsed="0" w:qFormat="1"/>
-    <w:lsdException w:name="Default Paragraph Font" w:uiPriority="1"/>
-    <w:lsdException w:name="Subtitle" w:semiHidden="0" w:uiPriority="11" w:unhideWhenUsed="0" w:qFormat="1"/>
-    <w:lsdException w:name="Strong" w:semiHidden="0" w:uiPriority="22" w:unhideWhenUsed="0" w:qFormat="1"/>
-    <w:lsdException w:name="Emphasis" w:semiHidden="0" w:uiPriority="20" w:unhideWhenUsed="0" w:qFormat="1"/>
-    <w:lsdException w:name="Table Grid" w:semiHidden="0" w:uiPriority="59" w:unhideWhenUsed="0"/>
-    <w:lsdException w:name="Placeholder Text" w:unhideWhenUsed="0"/>
-    <w:lsdException w:name="No Spacing" w:semiHidden="0" w:uiPriority="1" w:unhideWhenUsed="0" w:qFormat="1"/>
-    <w:lsdException w:name="Light Shading" w:semiHidden="0" w:uiPriority="60" w:unhideWhenUsed="0"/>
-    <w:lsdException w:name="Light List" w:semiHidden="0" w:uiPriority="61" w:unhideWhenUsed="0"/>
-    <w:lsdException w:name="Light Grid" w:semiHidden="0" w:uiPriority="62" w:unhideWhenUsed="0"/>
-    <w:lsdException w:name="Medium Shading 1" w:semiHidden="0" w:uiPriority="63" w:unhideWhenUsed="0"/>
-    <w:lsdException w:name="Medium Shading 2" w:semiHidden="0" w:uiPriority="64" w:unhideWhenUsed="0"/>
-    <w:lsdException w:name="Medium List 1" w:semiHidden="0" w:uiPriority="65" w:unhideWhenUsed="0"/>
-    <w:lsdException w:name="Medium List 2" w:semiHidden="0" w:uiPriority="66" w:unhideWhenUsed="0"/>
-    <w:lsdException w:name="Medium Grid 1" w:semiHidden="0" w:uiPriority="67" w:unhideWhenUsed="0"/>
-    <w:lsdException w:name="Medium Grid 2" w:semiHidden="0" w:uiPriority="68" w:unhideWhenUsed="0"/>
-    <w:lsdException w:name="Medium Grid 3" w:semiHidden="0" w:uiPriority="69" w:unhideWhenUsed="0"/>
-    <w:lsdException w:name="Dark List" w:semiHidden="0" w:uiPriority="70" w:unhideWhenUsed="0"/>
-    <w:lsdException w:name="Colorful Shading" w:semiHidden="0" w:uiPriority="71" w:unhideWhenUsed="0"/>
-    <w:lsdException w:name="Colorful List" w:semiHidden="0" w:uiPriority="72" w:unhideWhenUsed="0"/>
-    <w:lsdException w:name="Colorful Grid" w:semiHidden="0" w:uiPriority="73" w:unhideWhenUsed="0"/>
-    <w:lsdException w:name="Light Shading Accent 1" w:semiHidden="0" w:uiPriority="60" w:unhideWhenUsed="0"/>
-    <w:lsdException w:name="Light List Accent 1" w:semiHidden="0" w:uiPriority="61" w:unhideWhenUsed="0"/>
-    <w:lsdException w:name="Light Grid Accent 1" w:semiHidden="0" w:uiPriority="62" w:unhideWhenUsed="0"/>
-    <w:lsdException w:name="Medium Shading 1 Accent 1" w:semiHidden="0" w:uiPriority="63" w:unhideWhenUsed="0"/>
-    <w:lsdException w:name="Medium Shading 2 Accent 1" w:semiHidden="0" w:uiPriority="64" w:unhideWhenUsed="0"/>
-    <w:lsdException w:name="Medium List 1 Accent 1" w:semiHidden="0" w:uiPriority="65" w:unhideWhenUsed="0"/>
-    <w:lsdException w:name="Revision" w:unhideWhenUsed="0"/>
-    <w:lsdException w:name="List Paragraph" w:semiHidden="0" w:uiPriority="34" w:unhideWhenUsed="0" w:qFormat="1"/>
-    <w:lsdException w:name="Quote" w:semiHidden="0" w:uiPriority="29" w:unhideWhenUsed="0" w:qFormat="1"/>
-    <w:lsdException w:name="Intense Quote" w:semiHidden="0" w:uiPriority="30" w:unhideWhenUsed="0" w:qFormat="1"/>
-    <w:lsdException w:name="Medium List 2 Accent 1" w:semiHidden="0" w:uiPriority="66" w:unhideWhenUsed="0"/>
-    <w:lsdException w:name="Medium Grid 1 Accent 1" w:semiHidden="0" w:uiPriority="67" w:unhideWhenUsed="0"/>
-    <w:lsdException w:name="Medium Grid 2 Accent 1" w:semiHidden="0" w:uiPriority="68" w:unhideWhenUsed="0"/>
-    <w:lsdException w:name="Medium Grid 3 Accent 1" w:semiHidden="0" w:uiPriority="69" w:unhideWhenUsed="0"/>
-    <w:lsdException w:name="Dark List Accent 1" w:semiHidden="0" w:uiPriority="70" w:unhideWhenUsed="0"/>
-    <w:lsdException w:name="Colorful Shading Accent 1" w:semiHidden="0" w:uiPriority="71" w:unhideWhenUsed="0"/>
-    <w:lsdException w:name="Colorful List Accent 1" w:semiHidden="0" w:uiPriority="72" w:unhideWhenUsed="0"/>
-    <w:lsdException w:name="Colorful Grid Accent 1" w:semiHidden="0" w:uiPriority="73" w:unhideWhenUsed="0"/>
-    <w:lsdException w:name="Light Shading Accent 2" w:semiHidden="0" w:uiPriority="60" w:unhideWhenUsed="0"/>
-    <w:lsdException w:name="Light List Accent 2" w:semiHidden="0" w:uiPriority="61" w:unhideWhenUsed="0"/>
-    <w:lsdException w:name="Light Grid Accent 2" w:semiHidden="0" w:uiPriority="62" w:unhideWhenUsed="0"/>
-    <w:lsdException w:name="Medium Shading 1 Accent 2" w:semiHidden="0" w:uiPriority="63" w:unhideWhenUsed="0"/>
-    <w:lsdException w:name="Medium Shading 2 Accent 2" w:semiHidden="0" w:uiPriority="64" w:unhideWhenUsed="0"/>
-    <w:lsdException w:name="Medium List 1 Accent 2" w:semiHidden="0" w:uiPriority="65" w:unhideWhenUsed="0"/>
-    <w:lsdException w:name="Medium List 2 Accent 2" w:semiHidden="0" w:uiPriority="66" w:unhideWhenUsed="0"/>
-    <w:lsdException w:name="Medium Grid 1 Accent 2" w:semiHidden="0" w:uiPriority="67" w:unhideWhenUsed="0"/>
-    <w:lsdException w:name="Medium Grid 2 Accent 2" w:semiHidden="0" w:uiPriority="68" w:unhideWhenUsed="0"/>
-    <w:lsdException w:name="Medium Grid 3 Accent 2" w:semiHidden="0" w:uiPriority="69" w:unhideWhenUsed="0"/>
-    <w:lsdException w:name="Dark List Accent 2" w:semiHidden="0" w:uiPriority="70" w:unhideWhenUsed="0"/>
-    <w:lsdException w:name="Colorful Shading Accent 2" w:semiHidden="0" w:uiPriority="71" w:unhideWhenUsed="0"/>
-    <w:lsdException w:name="Colorful List Accent 2" w:semiHidden="0" w:uiPriority="72" w:unhideWhenUsed="0"/>
-    <w:lsdException w:name="Colorful Grid Accent 2" w:semiHidden="0" w:uiPriority="73" w:unhideWhenUsed="0"/>
-    <w:lsdException w:name="Light Shading Accent 3" w:semiHidden="0" w:uiPriority="60" w:unhideWhenUsed="0"/>
-    <w:lsdException w:name="Light List Accent 3" w:semiHidden="0" w:uiPriority="61" w:unhideWhenUsed="0"/>
-    <w:lsdException w:name="Light Grid Accent 3" w:semiHidden="0" w:uiPriority="62" w:unhideWhenUsed="0"/>
-    <w:lsdException w:name="Medium Shading 1 Accent 3" w:semiHidden="0" w:uiPriority="63" w:unhideWhenUsed="0"/>
-    <w:lsdException w:name="Medium Shading 2 Accent 3" w:semiHidden="0" w:uiPriority="64" w:unhideWhenUsed="0"/>
-    <w:lsdException w:name="Medium List 1 Accent 3" w:semiHidden="0" w:uiPriority="65" w:unhideWhenUsed="0"/>
-    <w:lsdException w:name="Medium List 2 Accent 3" w:semiHidden="0" w:uiPriority="66" w:unhideWhenUsed="0"/>
-    <w:lsdException w:name="Medium Grid 1 Accent 3" w:semiHidden="0" w:uiPriority="67" w:unhideWhenUsed="0"/>
-    <w:lsdException w:name="Medium Grid 2 Accent 3" w:semiHidden="0" w:uiPriority="68" w:unhideWhenUsed="0"/>
-    <w:lsdException w:name="Medium Grid 3 Accent 3" w:semiHidden="0" w:uiPriority="69" w:unhideWhenUsed="0"/>
-    <w:lsdException w:name="Dark List Accent 3" w:semiHidden="0" w:uiPriority="70" w:unhideWhenUsed="0"/>
-    <w:lsdException w:name="Colorful Shading Accent 3" w:semiHidden="0" w:uiPriority="71" w:unhideWhenUsed="0"/>
-    <w:lsdException w:name="Colorful List Accent 3" w:semiHidden="0" w:uiPriority="72" w:unhideWhenUsed="0"/>
-    <w:lsdException w:name="Colorful Grid Accent 3" w:semiHidden="0" w:uiPriority="73" w:unhideWhenUsed="0"/>
-    <w:lsdException w:name="Light Shading Accent 4" w:semiHidden="0" w:uiPriority="60" w:unhideWhenUsed="0"/>
-    <w:lsdException w:name="Light List Accent 4" w:semiHidden="0" w:uiPriority="61" w:unhideWhenUsed="0"/>
-    <w:lsdException w:name="Light Grid Accent 4" w:semiHidden="0" w:uiPriority="62" w:unhideWhenUsed="0"/>
-    <w:lsdException w:name="Medium Shading 1 Accent 4" w:semiHidden="0" w:uiPriority="63" w:unhideWhenUsed="0"/>
-    <w:lsdException w:name="Medium Shading 2 Accent 4" w:semiHidden="0" w:uiPriority="64" w:unhideWhenUsed="0"/>
-    <w:lsdException w:name="Medium List 1 Accent 4" w:semiHidden="0" w:uiPriority="65" w:unhideWhenUsed="0"/>
-    <w:lsdException w:name="Medium List 2 Accent 4" w:semiHidden="0" w:uiPriority="66" w:unhideWhenUsed="0"/>
-    <w:lsdException w:name="Medium Grid 1 Accent 4" w:semiHidden="0" w:uiPriority="67" w:unhideWhenUsed="0"/>
-    <w:lsdException w:name="Medium Grid 2 Accent 4" w:semiHidden="0" w:uiPriority="68" w:unhideWhenUsed="0"/>
-    <w:lsdException w:name="Medium Grid 3 Accent 4" w:semiHidden="0" w:uiPriority="69" w:unhideWhenUsed="0"/>
-    <w:lsdException w:name="Dark List Accent 4" w:semiHidden="0" w:uiPriority="70" w:unhideWhenUsed="0"/>
-    <w:lsdException w:name="Colorful Shading Accent 4" w:semiHidden="0" w:uiPriority="71" w:unhideWhenUsed="0"/>
-    <w:lsdException w:name="Colorful List Accent 4" w:semiHidden="0" w:uiPriority="72" w:unhideWhenUsed="0"/>
-    <w:lsdException w:name="Colorful Grid Accent 4" w:semiHidden="0" w:uiPriority="73" w:unhideWhenUsed="0"/>
-    <w:lsdException w:name="Light Shading Accent 5" w:semiHidden="0" w:uiPriority="60" w:unhideWhenUsed="0"/>
-    <w:lsdException w:name="Light List Accent 5" w:semiHidden="0" w:uiPriority="61" w:unhideWhenUsed="0"/>
-    <w:lsdException w:name="Light Grid Accent 5" w:semiHidden="0" w:uiPriority="62" w:unhideWhenUsed="0"/>
-    <w:lsdException w:name="Medium Shading 1 Accent 5" w:semiHidden="0" w:uiPriority="63" w:unhideWhenUsed="0"/>
-    <w:lsdException w:name="Medium Shading 2 Accent 5" w:semiHidden="0" w:uiPriority="64" w:unhideWhenUsed="0"/>
-    <w:lsdException w:name="Medium List 1 Accent 5" w:semiHidden="0" w:uiPriority="65" w:unhideWhenUsed="0"/>
-    <w:lsdException w:name="Medium List 2 Accent 5" w:semiHidden="0" w:uiPriority="66" w:unhideWhenUsed="0"/>
-    <w:lsdException w:name="Medium Grid 1 Accent 5" w:semiHidden="0" w:uiPriority="67" w:unhideWhenUsed="0"/>
-    <w:lsdException w:name="Medium Grid 2 Accent 5" w:semiHidden="0" w:uiPriority="68" w:unhideWhenUsed="0"/>
-    <w:lsdException w:name="Medium Grid 3 Accent 5" w:semiHidden="0" w:uiPriority="69" w:unhideWhenUsed="0"/>
-    <w:lsdException w:name="Dark List Accent 5" w:semiHidden="0" w:uiPriority="70" w:unhideWhenUsed="0"/>
-    <w:lsdException w:name="Colorful Shading Accent 5" w:semiHidden="0" w:uiPriority="71" w:unhideWhenUsed="0"/>
-    <w:lsdException w:name="Colorful List Accent 5" w:semiHidden="0" w:uiPriority="72" w:unhideWhenUsed="0"/>
-    <w:lsdException w:name="Colorful Grid Accent 5" w:semiHidden="0" w:uiPriority="73" w:unhideWhenUsed="0"/>
-    <w:lsdException w:name="Light Shading Accent 6" w:semiHidden="0" w:uiPriority="60" w:unhideWhenUsed="0"/>
-    <w:lsdException w:name="Light List Accent 6" w:semiHidden="0" w:uiPriority="61" w:unhideWhenUsed="0"/>
-    <w:lsdException w:name="Light Grid Accent 6" w:semiHidden="0" w:uiPriority="62" w:unhideWhenUsed="0"/>
-    <w:lsdException w:name="Medium Shading 1 Accent 6" w:semiHidden="0" w:uiPriority="63" w:unhideWhenUsed="0"/>
-    <w:lsdException w:name="Medium Shading 2 Accent 6" w:semiHidden="0" w:uiPriority="64" w:unhideWhenUsed="0"/>
-    <w:lsdException w:name="Medium List 1 Accent 6" w:semiHidden="0" w:uiPriority="65" w:unhideWhenUsed="0"/>
-    <w:lsdException w:name="Medium List 2 Accent 6" w:semiHidden="0" w:uiPriority="66" w:unhideWhenUsed="0"/>
-    <w:lsdException w:name="Medium Grid 1 Accent 6" w:semiHidden="0" w:uiPriority="67" w:unhideWhenUsed="0"/>
-    <w:lsdException w:name="Medium Grid 2 Accent 6" w:semiHidden="0" w:uiPriority="68" w:unhideWhenUsed="0"/>
-    <w:lsdException w:name="Medium Grid 3 Accent 6" w:semiHidden="0" w:uiPriority="69" w:unhideWhenUsed="0"/>
-    <w:lsdException w:name="Dark List Accent 6" w:semiHidden="0" w:uiPriority="70" w:unhideWhenUsed="0"/>
-    <w:lsdException w:name="Colorful Shading Accent 6" w:semiHidden="0" w:uiPriority="71" w:unhideWhenUsed="0"/>
-    <w:lsdException w:name="Colorful List Accent 6" w:semiHidden="0" w:uiPriority="72" w:unhideWhenUsed="0"/>
-    <w:lsdException w:name="Colorful Grid Accent 6" w:semiHidden="0" w:uiPriority="73" w:unhideWhenUsed="0"/>
-    <w:lsdException w:name="Subtle Emphasis" w:semiHidden="0" w:uiPriority="19" w:unhideWhenUsed="0" w:qFormat="1"/>
-    <w:lsdException w:name="Intense Emphasis" w:semiHidden="0" w:uiPriority="21" w:unhideWhenUsed="0" w:qFormat="1"/>
-    <w:lsdException w:name="Subtle Reference" w:semiHidden="0" w:uiPriority="31" w:unhideWhenUsed="0" w:qFormat="1"/>
-    <w:lsdException w:name="Intense Reference" w:semiHidden="0" w:uiPriority="32" w:unhideWhenUsed="0" w:qFormat="1"/>
-    <w:lsdException w:name="Book Title" w:semiHidden="0" w:uiPriority="33" w:unhideWhenUsed="0" w:qFormat="1"/>
-    <w:lsdException w:name="Bibliography" w:uiPriority="37"/>
-    <w:lsdException w:name="TOC Heading" w:uiPriority="39" w:qFormat="1"/>
-  </w:latentStyles>
-  <w:style w:type="paragraph" w:default="1" w:styleId="Normal">
-    <w:name w:val="Normal"/>
-    <w:qFormat/>
-  </w:style>
-  <w:style w:type="character" w:default="1" w:styleId="Fuentedeprrafopredeter">
-    <w:name w:val="Default Paragraph Font"/>
-    <w:uiPriority w:val="1"/>
-    <w:semiHidden/>
-    <w:unhideWhenUsed/>
-  </w:style>
-  <w:style w:type="table" w:default="1" w:styleId="Tablanormal">
-    <w:name w:val="Normal Table"/>
-    <w:uiPriority w:val="99"/>
-    <w:semiHidden/>
-    <w:unhideWhenUsed/>
-    <w:tblPr>
-      <w:tblInd w:w="0" w:type="dxa"/>
-      <w:tblCellMar>
-        <w:top w:w="0" w:type="dxa"/>
-        <w:left w:w="108" w:type="dxa"/>
-        <w:bottom w:w="0" w:type="dxa"/>
-        <w:right w:w="108" w:type="dxa"/>
-      </w:tblCellMar>
-    </w:tblPr>
-  </w:style>
-  <w:style w:type="numbering" w:default="1" w:styleId="Sinlista">
-    <w:name w:val="No List"/>
-    <w:uiPriority w:val="99"/>
-    <w:semiHidden/>
-    <w:unhideWhenUsed/>
   </w:style>
 </w:styles>
 </file>

</xml_diff>